<commit_message>
Use Case and flowchart updated
</commit_message>
<xml_diff>
--- a/Documentation/Final Proposal.docx
+++ b/Documentation/Final Proposal.docx
@@ -941,17 +941,8 @@
           <w:b/>
           <w:sz w:val="24"/>
         </w:rPr>
-        <w:t xml:space="preserve">Bhupendra Ram </w:t>
-      </w:r>
-      <w:proofErr w:type="spellStart"/>
-      <w:r>
-        <w:rPr>
-          <w:b/>
-          <w:sz w:val="24"/>
-        </w:rPr>
-        <w:t>Luhar</w:t>
-      </w:r>
-      <w:proofErr w:type="spellEnd"/>
+        <w:t>Bhupendra Ram Luhar</w:t>
+      </w:r>
     </w:p>
     <w:p>
       <w:pPr>
@@ -1020,13 +1011,12 @@
               <w:tab w:val="right" w:leader="dot" w:pos="9016"/>
             </w:tabs>
             <w:spacing w:line="360" w:lineRule="auto"/>
-            <w:jc w:val="both"/>
             <w:rPr>
               <w:rFonts w:asciiTheme="minorHAnsi" w:eastAsiaTheme="minorEastAsia" w:hAnsiTheme="minorHAnsi" w:cstheme="minorBidi"/>
               <w:noProof/>
               <w:kern w:val="2"/>
-              <w:sz w:val="24"/>
-              <w:szCs w:val="24"/>
+              <w:szCs w:val="20"/>
+              <w:lang w:bidi="ne-NP"/>
               <w14:ligatures w14:val="standardContextual"/>
             </w:rPr>
           </w:pPr>
@@ -1051,13 +1041,11 @@
             </w:rPr>
             <w:fldChar w:fldCharType="separate"/>
           </w:r>
-          <w:hyperlink w:anchor="_Toc171449095" w:history="1">
+          <w:hyperlink w:anchor="_Toc171595020" w:history="1">
             <w:r>
               <w:rPr>
                 <w:rStyle w:val="Hyperlink"/>
                 <w:noProof/>
-                <w:sz w:val="24"/>
-                <w:szCs w:val="24"/>
               </w:rPr>
               <w:t>1.</w:t>
             </w:r>
@@ -1066,8 +1054,8 @@
                 <w:rFonts w:asciiTheme="minorHAnsi" w:eastAsiaTheme="minorEastAsia" w:hAnsiTheme="minorHAnsi" w:cstheme="minorBidi"/>
                 <w:noProof/>
                 <w:kern w:val="2"/>
-                <w:sz w:val="24"/>
-                <w:szCs w:val="24"/>
+                <w:szCs w:val="20"/>
+                <w:lang w:bidi="ne-NP"/>
                 <w14:ligatures w14:val="standardContextual"/>
               </w:rPr>
               <w:tab/>
@@ -1076,8 +1064,6 @@
               <w:rPr>
                 <w:rStyle w:val="Hyperlink"/>
                 <w:noProof/>
-                <w:sz w:val="24"/>
-                <w:szCs w:val="24"/>
               </w:rPr>
               <w:t>Introduction</w:t>
             </w:r>
@@ -1085,8 +1071,6 @@
               <w:rPr>
                 <w:noProof/>
                 <w:webHidden/>
-                <w:sz w:val="24"/>
-                <w:szCs w:val="24"/>
               </w:rPr>
               <w:tab/>
             </w:r>
@@ -1094,8 +1078,6 @@
               <w:rPr>
                 <w:noProof/>
                 <w:webHidden/>
-                <w:sz w:val="24"/>
-                <w:szCs w:val="24"/>
               </w:rPr>
               <w:fldChar w:fldCharType="begin"/>
             </w:r>
@@ -1103,25 +1085,19 @@
               <w:rPr>
                 <w:noProof/>
                 <w:webHidden/>
-                <w:sz w:val="24"/>
-                <w:szCs w:val="24"/>
-              </w:rPr>
-              <w:instrText xml:space="preserve"> PAGEREF _Toc171449095 \h </w:instrText>
-            </w:r>
-            <w:r>
-              <w:rPr>
-                <w:noProof/>
-                <w:webHidden/>
-                <w:sz w:val="24"/>
-                <w:szCs w:val="24"/>
-              </w:rPr>
-            </w:r>
-            <w:r>
-              <w:rPr>
-                <w:noProof/>
-                <w:webHidden/>
-                <w:sz w:val="24"/>
-                <w:szCs w:val="24"/>
+              </w:rPr>
+              <w:instrText xml:space="preserve"> PAGEREF _Toc171595020 \h </w:instrText>
+            </w:r>
+            <w:r>
+              <w:rPr>
+                <w:noProof/>
+                <w:webHidden/>
+              </w:rPr>
+            </w:r>
+            <w:r>
+              <w:rPr>
+                <w:noProof/>
+                <w:webHidden/>
               </w:rPr>
               <w:fldChar w:fldCharType="separate"/>
             </w:r>
@@ -1129,8 +1105,6 @@
               <w:rPr>
                 <w:noProof/>
                 <w:webHidden/>
-                <w:sz w:val="24"/>
-                <w:szCs w:val="24"/>
               </w:rPr>
               <w:t>1</w:t>
             </w:r>
@@ -1138,8 +1112,6 @@
               <w:rPr>
                 <w:noProof/>
                 <w:webHidden/>
-                <w:sz w:val="24"/>
-                <w:szCs w:val="24"/>
               </w:rPr>
               <w:fldChar w:fldCharType="end"/>
             </w:r>
@@ -1153,23 +1125,20 @@
               <w:tab w:val="right" w:leader="dot" w:pos="9016"/>
             </w:tabs>
             <w:spacing w:line="360" w:lineRule="auto"/>
-            <w:jc w:val="both"/>
             <w:rPr>
               <w:rFonts w:asciiTheme="minorHAnsi" w:eastAsiaTheme="minorEastAsia" w:hAnsiTheme="minorHAnsi" w:cstheme="minorBidi"/>
               <w:noProof/>
               <w:kern w:val="2"/>
-              <w:sz w:val="24"/>
-              <w:szCs w:val="24"/>
+              <w:szCs w:val="20"/>
+              <w:lang w:bidi="ne-NP"/>
               <w14:ligatures w14:val="standardContextual"/>
             </w:rPr>
           </w:pPr>
-          <w:hyperlink w:anchor="_Toc171449096" w:history="1">
+          <w:hyperlink w:anchor="_Toc171595021" w:history="1">
             <w:r>
               <w:rPr>
                 <w:rStyle w:val="Hyperlink"/>
                 <w:noProof/>
-                <w:sz w:val="24"/>
-                <w:szCs w:val="24"/>
               </w:rPr>
               <w:t>2.</w:t>
             </w:r>
@@ -1178,8 +1147,8 @@
                 <w:rFonts w:asciiTheme="minorHAnsi" w:eastAsiaTheme="minorEastAsia" w:hAnsiTheme="minorHAnsi" w:cstheme="minorBidi"/>
                 <w:noProof/>
                 <w:kern w:val="2"/>
-                <w:sz w:val="24"/>
-                <w:szCs w:val="24"/>
+                <w:szCs w:val="20"/>
+                <w:lang w:bidi="ne-NP"/>
                 <w14:ligatures w14:val="standardContextual"/>
               </w:rPr>
               <w:tab/>
@@ -1188,8 +1157,6 @@
               <w:rPr>
                 <w:rStyle w:val="Hyperlink"/>
                 <w:noProof/>
-                <w:sz w:val="24"/>
-                <w:szCs w:val="24"/>
               </w:rPr>
               <w:t>Problem Statement</w:t>
             </w:r>
@@ -1197,8 +1164,6 @@
               <w:rPr>
                 <w:noProof/>
                 <w:webHidden/>
-                <w:sz w:val="24"/>
-                <w:szCs w:val="24"/>
               </w:rPr>
               <w:tab/>
             </w:r>
@@ -1206,8 +1171,6 @@
               <w:rPr>
                 <w:noProof/>
                 <w:webHidden/>
-                <w:sz w:val="24"/>
-                <w:szCs w:val="24"/>
               </w:rPr>
               <w:fldChar w:fldCharType="begin"/>
             </w:r>
@@ -1215,25 +1178,19 @@
               <w:rPr>
                 <w:noProof/>
                 <w:webHidden/>
-                <w:sz w:val="24"/>
-                <w:szCs w:val="24"/>
-              </w:rPr>
-              <w:instrText xml:space="preserve"> PAGEREF _Toc171449096 \h </w:instrText>
-            </w:r>
-            <w:r>
-              <w:rPr>
-                <w:noProof/>
-                <w:webHidden/>
-                <w:sz w:val="24"/>
-                <w:szCs w:val="24"/>
-              </w:rPr>
-            </w:r>
-            <w:r>
-              <w:rPr>
-                <w:noProof/>
-                <w:webHidden/>
-                <w:sz w:val="24"/>
-                <w:szCs w:val="24"/>
+              </w:rPr>
+              <w:instrText xml:space="preserve"> PAGEREF _Toc171595021 \h </w:instrText>
+            </w:r>
+            <w:r>
+              <w:rPr>
+                <w:noProof/>
+                <w:webHidden/>
+              </w:rPr>
+            </w:r>
+            <w:r>
+              <w:rPr>
+                <w:noProof/>
+                <w:webHidden/>
               </w:rPr>
               <w:fldChar w:fldCharType="separate"/>
             </w:r>
@@ -1241,8 +1198,6 @@
               <w:rPr>
                 <w:noProof/>
                 <w:webHidden/>
-                <w:sz w:val="24"/>
-                <w:szCs w:val="24"/>
               </w:rPr>
               <w:t>2</w:t>
             </w:r>
@@ -1250,8 +1205,6 @@
               <w:rPr>
                 <w:noProof/>
                 <w:webHidden/>
-                <w:sz w:val="24"/>
-                <w:szCs w:val="24"/>
               </w:rPr>
               <w:fldChar w:fldCharType="end"/>
             </w:r>
@@ -1265,23 +1218,20 @@
               <w:tab w:val="right" w:leader="dot" w:pos="9016"/>
             </w:tabs>
             <w:spacing w:line="360" w:lineRule="auto"/>
-            <w:jc w:val="both"/>
             <w:rPr>
               <w:rFonts w:asciiTheme="minorHAnsi" w:eastAsiaTheme="minorEastAsia" w:hAnsiTheme="minorHAnsi" w:cstheme="minorBidi"/>
               <w:noProof/>
               <w:kern w:val="2"/>
-              <w:sz w:val="24"/>
-              <w:szCs w:val="24"/>
+              <w:szCs w:val="20"/>
+              <w:lang w:bidi="ne-NP"/>
               <w14:ligatures w14:val="standardContextual"/>
             </w:rPr>
           </w:pPr>
-          <w:hyperlink w:anchor="_Toc171449097" w:history="1">
+          <w:hyperlink w:anchor="_Toc171595022" w:history="1">
             <w:r>
               <w:rPr>
                 <w:rStyle w:val="Hyperlink"/>
                 <w:noProof/>
-                <w:sz w:val="24"/>
-                <w:szCs w:val="24"/>
               </w:rPr>
               <w:t>3.</w:t>
             </w:r>
@@ -1290,8 +1240,8 @@
                 <w:rFonts w:asciiTheme="minorHAnsi" w:eastAsiaTheme="minorEastAsia" w:hAnsiTheme="minorHAnsi" w:cstheme="minorBidi"/>
                 <w:noProof/>
                 <w:kern w:val="2"/>
-                <w:sz w:val="24"/>
-                <w:szCs w:val="24"/>
+                <w:szCs w:val="20"/>
+                <w:lang w:bidi="ne-NP"/>
                 <w14:ligatures w14:val="standardContextual"/>
               </w:rPr>
               <w:tab/>
@@ -1300,8 +1250,6 @@
               <w:rPr>
                 <w:rStyle w:val="Hyperlink"/>
                 <w:noProof/>
-                <w:sz w:val="24"/>
-                <w:szCs w:val="24"/>
               </w:rPr>
               <w:t>Objectives</w:t>
             </w:r>
@@ -1309,8 +1257,6 @@
               <w:rPr>
                 <w:noProof/>
                 <w:webHidden/>
-                <w:sz w:val="24"/>
-                <w:szCs w:val="24"/>
               </w:rPr>
               <w:tab/>
             </w:r>
@@ -1318,8 +1264,6 @@
               <w:rPr>
                 <w:noProof/>
                 <w:webHidden/>
-                <w:sz w:val="24"/>
-                <w:szCs w:val="24"/>
               </w:rPr>
               <w:fldChar w:fldCharType="begin"/>
             </w:r>
@@ -1327,25 +1271,19 @@
               <w:rPr>
                 <w:noProof/>
                 <w:webHidden/>
-                <w:sz w:val="24"/>
-                <w:szCs w:val="24"/>
-              </w:rPr>
-              <w:instrText xml:space="preserve"> PAGEREF _Toc171449097 \h </w:instrText>
-            </w:r>
-            <w:r>
-              <w:rPr>
-                <w:noProof/>
-                <w:webHidden/>
-                <w:sz w:val="24"/>
-                <w:szCs w:val="24"/>
-              </w:rPr>
-            </w:r>
-            <w:r>
-              <w:rPr>
-                <w:noProof/>
-                <w:webHidden/>
-                <w:sz w:val="24"/>
-                <w:szCs w:val="24"/>
+              </w:rPr>
+              <w:instrText xml:space="preserve"> PAGEREF _Toc171595022 \h </w:instrText>
+            </w:r>
+            <w:r>
+              <w:rPr>
+                <w:noProof/>
+                <w:webHidden/>
+              </w:rPr>
+            </w:r>
+            <w:r>
+              <w:rPr>
+                <w:noProof/>
+                <w:webHidden/>
               </w:rPr>
               <w:fldChar w:fldCharType="separate"/>
             </w:r>
@@ -1353,8 +1291,6 @@
               <w:rPr>
                 <w:noProof/>
                 <w:webHidden/>
-                <w:sz w:val="24"/>
-                <w:szCs w:val="24"/>
               </w:rPr>
               <w:t>2</w:t>
             </w:r>
@@ -1362,8 +1298,6 @@
               <w:rPr>
                 <w:noProof/>
                 <w:webHidden/>
-                <w:sz w:val="24"/>
-                <w:szCs w:val="24"/>
               </w:rPr>
               <w:fldChar w:fldCharType="end"/>
             </w:r>
@@ -1377,23 +1311,20 @@
               <w:tab w:val="right" w:leader="dot" w:pos="9016"/>
             </w:tabs>
             <w:spacing w:line="360" w:lineRule="auto"/>
-            <w:jc w:val="both"/>
             <w:rPr>
               <w:rFonts w:asciiTheme="minorHAnsi" w:eastAsiaTheme="minorEastAsia" w:hAnsiTheme="minorHAnsi" w:cstheme="minorBidi"/>
               <w:noProof/>
               <w:kern w:val="2"/>
-              <w:sz w:val="24"/>
-              <w:szCs w:val="24"/>
+              <w:szCs w:val="20"/>
+              <w:lang w:bidi="ne-NP"/>
               <w14:ligatures w14:val="standardContextual"/>
             </w:rPr>
           </w:pPr>
-          <w:hyperlink w:anchor="_Toc171449098" w:history="1">
+          <w:hyperlink w:anchor="_Toc171595023" w:history="1">
             <w:r>
               <w:rPr>
                 <w:rStyle w:val="Hyperlink"/>
                 <w:noProof/>
-                <w:sz w:val="24"/>
-                <w:szCs w:val="24"/>
               </w:rPr>
               <w:t>4.</w:t>
             </w:r>
@@ -1402,8 +1333,8 @@
                 <w:rFonts w:asciiTheme="minorHAnsi" w:eastAsiaTheme="minorEastAsia" w:hAnsiTheme="minorHAnsi" w:cstheme="minorBidi"/>
                 <w:noProof/>
                 <w:kern w:val="2"/>
-                <w:sz w:val="24"/>
-                <w:szCs w:val="24"/>
+                <w:szCs w:val="20"/>
+                <w:lang w:bidi="ne-NP"/>
                 <w14:ligatures w14:val="standardContextual"/>
               </w:rPr>
               <w:tab/>
@@ -1412,8 +1343,6 @@
               <w:rPr>
                 <w:rStyle w:val="Hyperlink"/>
                 <w:noProof/>
-                <w:sz w:val="24"/>
-                <w:szCs w:val="24"/>
               </w:rPr>
               <w:t>Methodology</w:t>
             </w:r>
@@ -1421,8 +1350,6 @@
               <w:rPr>
                 <w:noProof/>
                 <w:webHidden/>
-                <w:sz w:val="24"/>
-                <w:szCs w:val="24"/>
               </w:rPr>
               <w:tab/>
             </w:r>
@@ -1430,8 +1357,6 @@
               <w:rPr>
                 <w:noProof/>
                 <w:webHidden/>
-                <w:sz w:val="24"/>
-                <w:szCs w:val="24"/>
               </w:rPr>
               <w:fldChar w:fldCharType="begin"/>
             </w:r>
@@ -1439,25 +1364,19 @@
               <w:rPr>
                 <w:noProof/>
                 <w:webHidden/>
-                <w:sz w:val="24"/>
-                <w:szCs w:val="24"/>
-              </w:rPr>
-              <w:instrText xml:space="preserve"> PAGEREF _Toc171449098 \h </w:instrText>
-            </w:r>
-            <w:r>
-              <w:rPr>
-                <w:noProof/>
-                <w:webHidden/>
-                <w:sz w:val="24"/>
-                <w:szCs w:val="24"/>
-              </w:rPr>
-            </w:r>
-            <w:r>
-              <w:rPr>
-                <w:noProof/>
-                <w:webHidden/>
-                <w:sz w:val="24"/>
-                <w:szCs w:val="24"/>
+              </w:rPr>
+              <w:instrText xml:space="preserve"> PAGEREF _Toc171595023 \h </w:instrText>
+            </w:r>
+            <w:r>
+              <w:rPr>
+                <w:noProof/>
+                <w:webHidden/>
+              </w:rPr>
+            </w:r>
+            <w:r>
+              <w:rPr>
+                <w:noProof/>
+                <w:webHidden/>
               </w:rPr>
               <w:fldChar w:fldCharType="separate"/>
             </w:r>
@@ -1465,8 +1384,6 @@
               <w:rPr>
                 <w:noProof/>
                 <w:webHidden/>
-                <w:sz w:val="24"/>
-                <w:szCs w:val="24"/>
               </w:rPr>
               <w:t>3</w:t>
             </w:r>
@@ -1474,8 +1391,6 @@
               <w:rPr>
                 <w:noProof/>
                 <w:webHidden/>
-                <w:sz w:val="24"/>
-                <w:szCs w:val="24"/>
               </w:rPr>
               <w:fldChar w:fldCharType="end"/>
             </w:r>
@@ -1489,23 +1404,20 @@
               <w:tab w:val="right" w:leader="dot" w:pos="9016"/>
             </w:tabs>
             <w:spacing w:line="360" w:lineRule="auto"/>
-            <w:jc w:val="both"/>
             <w:rPr>
               <w:rFonts w:asciiTheme="minorHAnsi" w:eastAsiaTheme="minorEastAsia" w:hAnsiTheme="minorHAnsi" w:cstheme="minorBidi"/>
               <w:noProof/>
               <w:kern w:val="2"/>
-              <w:sz w:val="24"/>
-              <w:szCs w:val="24"/>
+              <w:szCs w:val="20"/>
+              <w:lang w:bidi="ne-NP"/>
               <w14:ligatures w14:val="standardContextual"/>
             </w:rPr>
           </w:pPr>
-          <w:hyperlink w:anchor="_Toc171449099" w:history="1">
+          <w:hyperlink w:anchor="_Toc171595024" w:history="1">
             <w:r>
               <w:rPr>
                 <w:rStyle w:val="Hyperlink"/>
                 <w:noProof/>
-                <w:sz w:val="24"/>
-                <w:szCs w:val="24"/>
               </w:rPr>
               <w:t>a.</w:t>
             </w:r>
@@ -1514,8 +1426,8 @@
                 <w:rFonts w:asciiTheme="minorHAnsi" w:eastAsiaTheme="minorEastAsia" w:hAnsiTheme="minorHAnsi" w:cstheme="minorBidi"/>
                 <w:noProof/>
                 <w:kern w:val="2"/>
-                <w:sz w:val="24"/>
-                <w:szCs w:val="24"/>
+                <w:szCs w:val="20"/>
+                <w:lang w:bidi="ne-NP"/>
                 <w14:ligatures w14:val="standardContextual"/>
               </w:rPr>
               <w:tab/>
@@ -1524,8 +1436,6 @@
               <w:rPr>
                 <w:rStyle w:val="Hyperlink"/>
                 <w:noProof/>
-                <w:sz w:val="24"/>
-                <w:szCs w:val="24"/>
               </w:rPr>
               <w:t>Requirement Identification</w:t>
             </w:r>
@@ -1533,8 +1443,6 @@
               <w:rPr>
                 <w:noProof/>
                 <w:webHidden/>
-                <w:sz w:val="24"/>
-                <w:szCs w:val="24"/>
               </w:rPr>
               <w:tab/>
             </w:r>
@@ -1542,8 +1450,6 @@
               <w:rPr>
                 <w:noProof/>
                 <w:webHidden/>
-                <w:sz w:val="24"/>
-                <w:szCs w:val="24"/>
               </w:rPr>
               <w:fldChar w:fldCharType="begin"/>
             </w:r>
@@ -1551,25 +1457,19 @@
               <w:rPr>
                 <w:noProof/>
                 <w:webHidden/>
-                <w:sz w:val="24"/>
-                <w:szCs w:val="24"/>
-              </w:rPr>
-              <w:instrText xml:space="preserve"> PAGEREF _Toc171449099 \h </w:instrText>
-            </w:r>
-            <w:r>
-              <w:rPr>
-                <w:noProof/>
-                <w:webHidden/>
-                <w:sz w:val="24"/>
-                <w:szCs w:val="24"/>
-              </w:rPr>
-            </w:r>
-            <w:r>
-              <w:rPr>
-                <w:noProof/>
-                <w:webHidden/>
-                <w:sz w:val="24"/>
-                <w:szCs w:val="24"/>
+              </w:rPr>
+              <w:instrText xml:space="preserve"> PAGEREF _Toc171595024 \h </w:instrText>
+            </w:r>
+            <w:r>
+              <w:rPr>
+                <w:noProof/>
+                <w:webHidden/>
+              </w:rPr>
+            </w:r>
+            <w:r>
+              <w:rPr>
+                <w:noProof/>
+                <w:webHidden/>
               </w:rPr>
               <w:fldChar w:fldCharType="separate"/>
             </w:r>
@@ -1577,8 +1477,6 @@
               <w:rPr>
                 <w:noProof/>
                 <w:webHidden/>
-                <w:sz w:val="24"/>
-                <w:szCs w:val="24"/>
               </w:rPr>
               <w:t>3</w:t>
             </w:r>
@@ -1586,8 +1484,6 @@
               <w:rPr>
                 <w:noProof/>
                 <w:webHidden/>
-                <w:sz w:val="24"/>
-                <w:szCs w:val="24"/>
               </w:rPr>
               <w:fldChar w:fldCharType="end"/>
             </w:r>
@@ -1600,23 +1496,20 @@
               <w:tab w:val="right" w:leader="dot" w:pos="9016"/>
             </w:tabs>
             <w:spacing w:line="360" w:lineRule="auto"/>
-            <w:jc w:val="both"/>
             <w:rPr>
               <w:rFonts w:asciiTheme="minorHAnsi" w:eastAsiaTheme="minorEastAsia" w:hAnsiTheme="minorHAnsi" w:cstheme="minorBidi"/>
               <w:noProof/>
               <w:kern w:val="2"/>
-              <w:sz w:val="24"/>
-              <w:szCs w:val="24"/>
+              <w:szCs w:val="20"/>
+              <w:lang w:bidi="ne-NP"/>
               <w14:ligatures w14:val="standardContextual"/>
             </w:rPr>
           </w:pPr>
-          <w:hyperlink w:anchor="_Toc171449100" w:history="1">
+          <w:hyperlink w:anchor="_Toc171595025" w:history="1">
             <w:r>
               <w:rPr>
                 <w:rStyle w:val="Hyperlink"/>
                 <w:noProof/>
-                <w:sz w:val="24"/>
-                <w:szCs w:val="24"/>
               </w:rPr>
               <w:t>i. Study of an Existing System</w:t>
             </w:r>
@@ -1624,8 +1517,6 @@
               <w:rPr>
                 <w:noProof/>
                 <w:webHidden/>
-                <w:sz w:val="24"/>
-                <w:szCs w:val="24"/>
               </w:rPr>
               <w:tab/>
             </w:r>
@@ -1633,8 +1524,6 @@
               <w:rPr>
                 <w:noProof/>
                 <w:webHidden/>
-                <w:sz w:val="24"/>
-                <w:szCs w:val="24"/>
               </w:rPr>
               <w:fldChar w:fldCharType="begin"/>
             </w:r>
@@ -1642,25 +1531,19 @@
               <w:rPr>
                 <w:noProof/>
                 <w:webHidden/>
-                <w:sz w:val="24"/>
-                <w:szCs w:val="24"/>
-              </w:rPr>
-              <w:instrText xml:space="preserve"> PAGEREF _Toc171449100 \h </w:instrText>
-            </w:r>
-            <w:r>
-              <w:rPr>
-                <w:noProof/>
-                <w:webHidden/>
-                <w:sz w:val="24"/>
-                <w:szCs w:val="24"/>
-              </w:rPr>
-            </w:r>
-            <w:r>
-              <w:rPr>
-                <w:noProof/>
-                <w:webHidden/>
-                <w:sz w:val="24"/>
-                <w:szCs w:val="24"/>
+              </w:rPr>
+              <w:instrText xml:space="preserve"> PAGEREF _Toc171595025 \h </w:instrText>
+            </w:r>
+            <w:r>
+              <w:rPr>
+                <w:noProof/>
+                <w:webHidden/>
+              </w:rPr>
+            </w:r>
+            <w:r>
+              <w:rPr>
+                <w:noProof/>
+                <w:webHidden/>
               </w:rPr>
               <w:fldChar w:fldCharType="separate"/>
             </w:r>
@@ -1668,8 +1551,6 @@
               <w:rPr>
                 <w:noProof/>
                 <w:webHidden/>
-                <w:sz w:val="24"/>
-                <w:szCs w:val="24"/>
               </w:rPr>
               <w:t>3</w:t>
             </w:r>
@@ -1677,8 +1558,6 @@
               <w:rPr>
                 <w:noProof/>
                 <w:webHidden/>
-                <w:sz w:val="24"/>
-                <w:szCs w:val="24"/>
               </w:rPr>
               <w:fldChar w:fldCharType="end"/>
             </w:r>
@@ -1691,23 +1570,20 @@
               <w:tab w:val="right" w:leader="dot" w:pos="9016"/>
             </w:tabs>
             <w:spacing w:line="360" w:lineRule="auto"/>
-            <w:jc w:val="both"/>
             <w:rPr>
               <w:rFonts w:asciiTheme="minorHAnsi" w:eastAsiaTheme="minorEastAsia" w:hAnsiTheme="minorHAnsi" w:cstheme="minorBidi"/>
               <w:noProof/>
               <w:kern w:val="2"/>
-              <w:sz w:val="24"/>
-              <w:szCs w:val="24"/>
+              <w:szCs w:val="20"/>
+              <w:lang w:bidi="ne-NP"/>
               <w14:ligatures w14:val="standardContextual"/>
             </w:rPr>
           </w:pPr>
-          <w:hyperlink w:anchor="_Toc171449101" w:history="1">
+          <w:hyperlink w:anchor="_Toc171595026" w:history="1">
             <w:r>
               <w:rPr>
                 <w:rStyle w:val="Hyperlink"/>
                 <w:noProof/>
-                <w:sz w:val="24"/>
-                <w:szCs w:val="24"/>
               </w:rPr>
               <w:t>ii. Literature Review</w:t>
             </w:r>
@@ -1715,8 +1591,6 @@
               <w:rPr>
                 <w:noProof/>
                 <w:webHidden/>
-                <w:sz w:val="24"/>
-                <w:szCs w:val="24"/>
               </w:rPr>
               <w:tab/>
             </w:r>
@@ -1724,8 +1598,6 @@
               <w:rPr>
                 <w:noProof/>
                 <w:webHidden/>
-                <w:sz w:val="24"/>
-                <w:szCs w:val="24"/>
               </w:rPr>
               <w:fldChar w:fldCharType="begin"/>
             </w:r>
@@ -1733,25 +1605,19 @@
               <w:rPr>
                 <w:noProof/>
                 <w:webHidden/>
-                <w:sz w:val="24"/>
-                <w:szCs w:val="24"/>
-              </w:rPr>
-              <w:instrText xml:space="preserve"> PAGEREF _Toc171449101 \h </w:instrText>
-            </w:r>
-            <w:r>
-              <w:rPr>
-                <w:noProof/>
-                <w:webHidden/>
-                <w:sz w:val="24"/>
-                <w:szCs w:val="24"/>
-              </w:rPr>
-            </w:r>
-            <w:r>
-              <w:rPr>
-                <w:noProof/>
-                <w:webHidden/>
-                <w:sz w:val="24"/>
-                <w:szCs w:val="24"/>
+              </w:rPr>
+              <w:instrText xml:space="preserve"> PAGEREF _Toc171595026 \h </w:instrText>
+            </w:r>
+            <w:r>
+              <w:rPr>
+                <w:noProof/>
+                <w:webHidden/>
+              </w:rPr>
+            </w:r>
+            <w:r>
+              <w:rPr>
+                <w:noProof/>
+                <w:webHidden/>
               </w:rPr>
               <w:fldChar w:fldCharType="separate"/>
             </w:r>
@@ -1759,8 +1625,6 @@
               <w:rPr>
                 <w:noProof/>
                 <w:webHidden/>
-                <w:sz w:val="24"/>
-                <w:szCs w:val="24"/>
               </w:rPr>
               <w:t>4</w:t>
             </w:r>
@@ -1768,8 +1632,6 @@
               <w:rPr>
                 <w:noProof/>
                 <w:webHidden/>
-                <w:sz w:val="24"/>
-                <w:szCs w:val="24"/>
               </w:rPr>
               <w:fldChar w:fldCharType="end"/>
             </w:r>
@@ -1782,23 +1644,20 @@
               <w:tab w:val="right" w:leader="dot" w:pos="9016"/>
             </w:tabs>
             <w:spacing w:line="360" w:lineRule="auto"/>
-            <w:jc w:val="both"/>
             <w:rPr>
               <w:rFonts w:asciiTheme="minorHAnsi" w:eastAsiaTheme="minorEastAsia" w:hAnsiTheme="minorHAnsi" w:cstheme="minorBidi"/>
               <w:noProof/>
               <w:kern w:val="2"/>
-              <w:sz w:val="24"/>
-              <w:szCs w:val="24"/>
+              <w:szCs w:val="20"/>
+              <w:lang w:bidi="ne-NP"/>
               <w14:ligatures w14:val="standardContextual"/>
             </w:rPr>
           </w:pPr>
-          <w:hyperlink w:anchor="_Toc171449102" w:history="1">
+          <w:hyperlink w:anchor="_Toc171595027" w:history="1">
             <w:r>
               <w:rPr>
                 <w:rStyle w:val="Hyperlink"/>
                 <w:noProof/>
-                <w:sz w:val="24"/>
-                <w:szCs w:val="24"/>
               </w:rPr>
               <w:t>iii. Requirement Analysis</w:t>
             </w:r>
@@ -1806,8 +1665,6 @@
               <w:rPr>
                 <w:noProof/>
                 <w:webHidden/>
-                <w:sz w:val="24"/>
-                <w:szCs w:val="24"/>
               </w:rPr>
               <w:tab/>
             </w:r>
@@ -1815,8 +1672,6 @@
               <w:rPr>
                 <w:noProof/>
                 <w:webHidden/>
-                <w:sz w:val="24"/>
-                <w:szCs w:val="24"/>
               </w:rPr>
               <w:fldChar w:fldCharType="begin"/>
             </w:r>
@@ -1824,25 +1679,19 @@
               <w:rPr>
                 <w:noProof/>
                 <w:webHidden/>
-                <w:sz w:val="24"/>
-                <w:szCs w:val="24"/>
-              </w:rPr>
-              <w:instrText xml:space="preserve"> PAGEREF _Toc171449102 \h </w:instrText>
-            </w:r>
-            <w:r>
-              <w:rPr>
-                <w:noProof/>
-                <w:webHidden/>
-                <w:sz w:val="24"/>
-                <w:szCs w:val="24"/>
-              </w:rPr>
-            </w:r>
-            <w:r>
-              <w:rPr>
-                <w:noProof/>
-                <w:webHidden/>
-                <w:sz w:val="24"/>
-                <w:szCs w:val="24"/>
+              </w:rPr>
+              <w:instrText xml:space="preserve"> PAGEREF _Toc171595027 \h </w:instrText>
+            </w:r>
+            <w:r>
+              <w:rPr>
+                <w:noProof/>
+                <w:webHidden/>
+              </w:rPr>
+            </w:r>
+            <w:r>
+              <w:rPr>
+                <w:noProof/>
+                <w:webHidden/>
               </w:rPr>
               <w:fldChar w:fldCharType="separate"/>
             </w:r>
@@ -1850,8 +1699,6 @@
               <w:rPr>
                 <w:noProof/>
                 <w:webHidden/>
-                <w:sz w:val="24"/>
-                <w:szCs w:val="24"/>
               </w:rPr>
               <w:t>5</w:t>
             </w:r>
@@ -1859,8 +1706,6 @@
               <w:rPr>
                 <w:noProof/>
                 <w:webHidden/>
-                <w:sz w:val="24"/>
-                <w:szCs w:val="24"/>
               </w:rPr>
               <w:fldChar w:fldCharType="end"/>
             </w:r>
@@ -1874,23 +1719,20 @@
               <w:tab w:val="right" w:leader="dot" w:pos="9016"/>
             </w:tabs>
             <w:spacing w:line="360" w:lineRule="auto"/>
-            <w:jc w:val="both"/>
             <w:rPr>
               <w:rFonts w:asciiTheme="minorHAnsi" w:eastAsiaTheme="minorEastAsia" w:hAnsiTheme="minorHAnsi" w:cstheme="minorBidi"/>
               <w:noProof/>
               <w:kern w:val="2"/>
-              <w:sz w:val="24"/>
-              <w:szCs w:val="24"/>
+              <w:szCs w:val="20"/>
+              <w:lang w:bidi="ne-NP"/>
               <w14:ligatures w14:val="standardContextual"/>
             </w:rPr>
           </w:pPr>
-          <w:hyperlink w:anchor="_Toc171449103" w:history="1">
+          <w:hyperlink w:anchor="_Toc171595028" w:history="1">
             <w:r>
               <w:rPr>
                 <w:rStyle w:val="Hyperlink"/>
                 <w:noProof/>
-                <w:sz w:val="24"/>
-                <w:szCs w:val="24"/>
               </w:rPr>
               <w:t>b.</w:t>
             </w:r>
@@ -1899,8 +1741,8 @@
                 <w:rFonts w:asciiTheme="minorHAnsi" w:eastAsiaTheme="minorEastAsia" w:hAnsiTheme="minorHAnsi" w:cstheme="minorBidi"/>
                 <w:noProof/>
                 <w:kern w:val="2"/>
-                <w:sz w:val="24"/>
-                <w:szCs w:val="24"/>
+                <w:szCs w:val="20"/>
+                <w:lang w:bidi="ne-NP"/>
                 <w14:ligatures w14:val="standardContextual"/>
               </w:rPr>
               <w:tab/>
@@ -1909,8 +1751,6 @@
               <w:rPr>
                 <w:rStyle w:val="Hyperlink"/>
                 <w:noProof/>
-                <w:sz w:val="24"/>
-                <w:szCs w:val="24"/>
               </w:rPr>
               <w:t>Feasibility Study</w:t>
             </w:r>
@@ -1918,8 +1758,6 @@
               <w:rPr>
                 <w:noProof/>
                 <w:webHidden/>
-                <w:sz w:val="24"/>
-                <w:szCs w:val="24"/>
               </w:rPr>
               <w:tab/>
             </w:r>
@@ -1927,8 +1765,6 @@
               <w:rPr>
                 <w:noProof/>
                 <w:webHidden/>
-                <w:sz w:val="24"/>
-                <w:szCs w:val="24"/>
               </w:rPr>
               <w:fldChar w:fldCharType="begin"/>
             </w:r>
@@ -1936,25 +1772,19 @@
               <w:rPr>
                 <w:noProof/>
                 <w:webHidden/>
-                <w:sz w:val="24"/>
-                <w:szCs w:val="24"/>
-              </w:rPr>
-              <w:instrText xml:space="preserve"> PAGEREF _Toc171449103 \h </w:instrText>
-            </w:r>
-            <w:r>
-              <w:rPr>
-                <w:noProof/>
-                <w:webHidden/>
-                <w:sz w:val="24"/>
-                <w:szCs w:val="24"/>
-              </w:rPr>
-            </w:r>
-            <w:r>
-              <w:rPr>
-                <w:noProof/>
-                <w:webHidden/>
-                <w:sz w:val="24"/>
-                <w:szCs w:val="24"/>
+              </w:rPr>
+              <w:instrText xml:space="preserve"> PAGEREF _Toc171595028 \h </w:instrText>
+            </w:r>
+            <w:r>
+              <w:rPr>
+                <w:noProof/>
+                <w:webHidden/>
+              </w:rPr>
+            </w:r>
+            <w:r>
+              <w:rPr>
+                <w:noProof/>
+                <w:webHidden/>
               </w:rPr>
               <w:fldChar w:fldCharType="separate"/>
             </w:r>
@@ -1962,8 +1792,6 @@
               <w:rPr>
                 <w:noProof/>
                 <w:webHidden/>
-                <w:sz w:val="24"/>
-                <w:szCs w:val="24"/>
               </w:rPr>
               <w:t>6</w:t>
             </w:r>
@@ -1971,8 +1799,6 @@
               <w:rPr>
                 <w:noProof/>
                 <w:webHidden/>
-                <w:sz w:val="24"/>
-                <w:szCs w:val="24"/>
               </w:rPr>
               <w:fldChar w:fldCharType="end"/>
             </w:r>
@@ -1985,23 +1811,20 @@
               <w:tab w:val="right" w:leader="dot" w:pos="9016"/>
             </w:tabs>
             <w:spacing w:line="360" w:lineRule="auto"/>
-            <w:jc w:val="both"/>
             <w:rPr>
               <w:rFonts w:asciiTheme="minorHAnsi" w:eastAsiaTheme="minorEastAsia" w:hAnsiTheme="minorHAnsi" w:cstheme="minorBidi"/>
               <w:noProof/>
               <w:kern w:val="2"/>
-              <w:sz w:val="24"/>
-              <w:szCs w:val="24"/>
+              <w:szCs w:val="20"/>
+              <w:lang w:bidi="ne-NP"/>
               <w14:ligatures w14:val="standardContextual"/>
             </w:rPr>
           </w:pPr>
-          <w:hyperlink w:anchor="_Toc171449104" w:history="1">
+          <w:hyperlink w:anchor="_Toc171595029" w:history="1">
             <w:r>
               <w:rPr>
                 <w:rStyle w:val="Hyperlink"/>
                 <w:noProof/>
-                <w:sz w:val="24"/>
-                <w:szCs w:val="24"/>
               </w:rPr>
               <w:t>i. Technical Study</w:t>
             </w:r>
@@ -2009,8 +1832,6 @@
               <w:rPr>
                 <w:noProof/>
                 <w:webHidden/>
-                <w:sz w:val="24"/>
-                <w:szCs w:val="24"/>
               </w:rPr>
               <w:tab/>
             </w:r>
@@ -2018,8 +1839,6 @@
               <w:rPr>
                 <w:noProof/>
                 <w:webHidden/>
-                <w:sz w:val="24"/>
-                <w:szCs w:val="24"/>
               </w:rPr>
               <w:fldChar w:fldCharType="begin"/>
             </w:r>
@@ -2027,25 +1846,19 @@
               <w:rPr>
                 <w:noProof/>
                 <w:webHidden/>
-                <w:sz w:val="24"/>
-                <w:szCs w:val="24"/>
-              </w:rPr>
-              <w:instrText xml:space="preserve"> PAGEREF _Toc171449104 \h </w:instrText>
-            </w:r>
-            <w:r>
-              <w:rPr>
-                <w:noProof/>
-                <w:webHidden/>
-                <w:sz w:val="24"/>
-                <w:szCs w:val="24"/>
-              </w:rPr>
-            </w:r>
-            <w:r>
-              <w:rPr>
-                <w:noProof/>
-                <w:webHidden/>
-                <w:sz w:val="24"/>
-                <w:szCs w:val="24"/>
+              </w:rPr>
+              <w:instrText xml:space="preserve"> PAGEREF _Toc171595029 \h </w:instrText>
+            </w:r>
+            <w:r>
+              <w:rPr>
+                <w:noProof/>
+                <w:webHidden/>
+              </w:rPr>
+            </w:r>
+            <w:r>
+              <w:rPr>
+                <w:noProof/>
+                <w:webHidden/>
               </w:rPr>
               <w:fldChar w:fldCharType="separate"/>
             </w:r>
@@ -2053,8 +1866,6 @@
               <w:rPr>
                 <w:noProof/>
                 <w:webHidden/>
-                <w:sz w:val="24"/>
-                <w:szCs w:val="24"/>
               </w:rPr>
               <w:t>6</w:t>
             </w:r>
@@ -2062,8 +1873,6 @@
               <w:rPr>
                 <w:noProof/>
                 <w:webHidden/>
-                <w:sz w:val="24"/>
-                <w:szCs w:val="24"/>
               </w:rPr>
               <w:fldChar w:fldCharType="end"/>
             </w:r>
@@ -2076,23 +1885,20 @@
               <w:tab w:val="right" w:leader="dot" w:pos="9016"/>
             </w:tabs>
             <w:spacing w:line="360" w:lineRule="auto"/>
-            <w:jc w:val="both"/>
             <w:rPr>
               <w:rFonts w:asciiTheme="minorHAnsi" w:eastAsiaTheme="minorEastAsia" w:hAnsiTheme="minorHAnsi" w:cstheme="minorBidi"/>
               <w:noProof/>
               <w:kern w:val="2"/>
-              <w:sz w:val="24"/>
-              <w:szCs w:val="24"/>
+              <w:szCs w:val="20"/>
+              <w:lang w:bidi="ne-NP"/>
               <w14:ligatures w14:val="standardContextual"/>
             </w:rPr>
           </w:pPr>
-          <w:hyperlink w:anchor="_Toc171449105" w:history="1">
+          <w:hyperlink w:anchor="_Toc171595030" w:history="1">
             <w:r>
               <w:rPr>
                 <w:rStyle w:val="Hyperlink"/>
                 <w:noProof/>
-                <w:sz w:val="24"/>
-                <w:szCs w:val="24"/>
               </w:rPr>
               <w:t>ii. Operational Study</w:t>
             </w:r>
@@ -2100,8 +1906,6 @@
               <w:rPr>
                 <w:noProof/>
                 <w:webHidden/>
-                <w:sz w:val="24"/>
-                <w:szCs w:val="24"/>
               </w:rPr>
               <w:tab/>
             </w:r>
@@ -2109,8 +1913,6 @@
               <w:rPr>
                 <w:noProof/>
                 <w:webHidden/>
-                <w:sz w:val="24"/>
-                <w:szCs w:val="24"/>
               </w:rPr>
               <w:fldChar w:fldCharType="begin"/>
             </w:r>
@@ -2118,25 +1920,19 @@
               <w:rPr>
                 <w:noProof/>
                 <w:webHidden/>
-                <w:sz w:val="24"/>
-                <w:szCs w:val="24"/>
-              </w:rPr>
-              <w:instrText xml:space="preserve"> PAGEREF _Toc171449105 \h </w:instrText>
-            </w:r>
-            <w:r>
-              <w:rPr>
-                <w:noProof/>
-                <w:webHidden/>
-                <w:sz w:val="24"/>
-                <w:szCs w:val="24"/>
-              </w:rPr>
-            </w:r>
-            <w:r>
-              <w:rPr>
-                <w:noProof/>
-                <w:webHidden/>
-                <w:sz w:val="24"/>
-                <w:szCs w:val="24"/>
+              </w:rPr>
+              <w:instrText xml:space="preserve"> PAGEREF _Toc171595030 \h </w:instrText>
+            </w:r>
+            <w:r>
+              <w:rPr>
+                <w:noProof/>
+                <w:webHidden/>
+              </w:rPr>
+            </w:r>
+            <w:r>
+              <w:rPr>
+                <w:noProof/>
+                <w:webHidden/>
               </w:rPr>
               <w:fldChar w:fldCharType="separate"/>
             </w:r>
@@ -2144,8 +1940,6 @@
               <w:rPr>
                 <w:noProof/>
                 <w:webHidden/>
-                <w:sz w:val="24"/>
-                <w:szCs w:val="24"/>
               </w:rPr>
               <w:t>6</w:t>
             </w:r>
@@ -2153,8 +1947,6 @@
               <w:rPr>
                 <w:noProof/>
                 <w:webHidden/>
-                <w:sz w:val="24"/>
-                <w:szCs w:val="24"/>
               </w:rPr>
               <w:fldChar w:fldCharType="end"/>
             </w:r>
@@ -2167,23 +1959,20 @@
               <w:tab w:val="right" w:leader="dot" w:pos="9016"/>
             </w:tabs>
             <w:spacing w:line="360" w:lineRule="auto"/>
-            <w:jc w:val="both"/>
             <w:rPr>
               <w:rFonts w:asciiTheme="minorHAnsi" w:eastAsiaTheme="minorEastAsia" w:hAnsiTheme="minorHAnsi" w:cstheme="minorBidi"/>
               <w:noProof/>
               <w:kern w:val="2"/>
-              <w:sz w:val="24"/>
-              <w:szCs w:val="24"/>
+              <w:szCs w:val="20"/>
+              <w:lang w:bidi="ne-NP"/>
               <w14:ligatures w14:val="standardContextual"/>
             </w:rPr>
           </w:pPr>
-          <w:hyperlink w:anchor="_Toc171449106" w:history="1">
+          <w:hyperlink w:anchor="_Toc171595031" w:history="1">
             <w:r>
               <w:rPr>
                 <w:rStyle w:val="Hyperlink"/>
                 <w:noProof/>
-                <w:sz w:val="24"/>
-                <w:szCs w:val="24"/>
               </w:rPr>
               <w:t>iii. Economic Study</w:t>
             </w:r>
@@ -2191,8 +1980,6 @@
               <w:rPr>
                 <w:noProof/>
                 <w:webHidden/>
-                <w:sz w:val="24"/>
-                <w:szCs w:val="24"/>
               </w:rPr>
               <w:tab/>
             </w:r>
@@ -2200,8 +1987,6 @@
               <w:rPr>
                 <w:noProof/>
                 <w:webHidden/>
-                <w:sz w:val="24"/>
-                <w:szCs w:val="24"/>
               </w:rPr>
               <w:fldChar w:fldCharType="begin"/>
             </w:r>
@@ -2209,25 +1994,19 @@
               <w:rPr>
                 <w:noProof/>
                 <w:webHidden/>
-                <w:sz w:val="24"/>
-                <w:szCs w:val="24"/>
-              </w:rPr>
-              <w:instrText xml:space="preserve"> PAGEREF _Toc171449106 \h </w:instrText>
-            </w:r>
-            <w:r>
-              <w:rPr>
-                <w:noProof/>
-                <w:webHidden/>
-                <w:sz w:val="24"/>
-                <w:szCs w:val="24"/>
-              </w:rPr>
-            </w:r>
-            <w:r>
-              <w:rPr>
-                <w:noProof/>
-                <w:webHidden/>
-                <w:sz w:val="24"/>
-                <w:szCs w:val="24"/>
+              </w:rPr>
+              <w:instrText xml:space="preserve"> PAGEREF _Toc171595031 \h </w:instrText>
+            </w:r>
+            <w:r>
+              <w:rPr>
+                <w:noProof/>
+                <w:webHidden/>
+              </w:rPr>
+            </w:r>
+            <w:r>
+              <w:rPr>
+                <w:noProof/>
+                <w:webHidden/>
               </w:rPr>
               <w:fldChar w:fldCharType="separate"/>
             </w:r>
@@ -2235,8 +2014,6 @@
               <w:rPr>
                 <w:noProof/>
                 <w:webHidden/>
-                <w:sz w:val="24"/>
-                <w:szCs w:val="24"/>
               </w:rPr>
               <w:t>6</w:t>
             </w:r>
@@ -2244,8 +2021,6 @@
               <w:rPr>
                 <w:noProof/>
                 <w:webHidden/>
-                <w:sz w:val="24"/>
-                <w:szCs w:val="24"/>
               </w:rPr>
               <w:fldChar w:fldCharType="end"/>
             </w:r>
@@ -2258,23 +2033,20 @@
               <w:tab w:val="right" w:leader="dot" w:pos="9016"/>
             </w:tabs>
             <w:spacing w:line="360" w:lineRule="auto"/>
-            <w:jc w:val="both"/>
             <w:rPr>
               <w:rFonts w:asciiTheme="minorHAnsi" w:eastAsiaTheme="minorEastAsia" w:hAnsiTheme="minorHAnsi" w:cstheme="minorBidi"/>
               <w:noProof/>
               <w:kern w:val="2"/>
-              <w:sz w:val="24"/>
-              <w:szCs w:val="24"/>
+              <w:szCs w:val="20"/>
+              <w:lang w:bidi="ne-NP"/>
               <w14:ligatures w14:val="standardContextual"/>
             </w:rPr>
           </w:pPr>
-          <w:hyperlink w:anchor="_Toc171449107" w:history="1">
+          <w:hyperlink w:anchor="_Toc171595032" w:history="1">
             <w:r>
               <w:rPr>
                 <w:rStyle w:val="Hyperlink"/>
                 <w:noProof/>
-                <w:sz w:val="24"/>
-                <w:szCs w:val="24"/>
               </w:rPr>
               <w:t>c. High Level Design of System</w:t>
             </w:r>
@@ -2282,8 +2054,6 @@
               <w:rPr>
                 <w:noProof/>
                 <w:webHidden/>
-                <w:sz w:val="24"/>
-                <w:szCs w:val="24"/>
               </w:rPr>
               <w:tab/>
             </w:r>
@@ -2291,8 +2061,6 @@
               <w:rPr>
                 <w:noProof/>
                 <w:webHidden/>
-                <w:sz w:val="24"/>
-                <w:szCs w:val="24"/>
               </w:rPr>
               <w:fldChar w:fldCharType="begin"/>
             </w:r>
@@ -2300,25 +2068,19 @@
               <w:rPr>
                 <w:noProof/>
                 <w:webHidden/>
-                <w:sz w:val="24"/>
-                <w:szCs w:val="24"/>
-              </w:rPr>
-              <w:instrText xml:space="preserve"> PAGEREF _Toc171449107 \h </w:instrText>
-            </w:r>
-            <w:r>
-              <w:rPr>
-                <w:noProof/>
-                <w:webHidden/>
-                <w:sz w:val="24"/>
-                <w:szCs w:val="24"/>
-              </w:rPr>
-            </w:r>
-            <w:r>
-              <w:rPr>
-                <w:noProof/>
-                <w:webHidden/>
-                <w:sz w:val="24"/>
-                <w:szCs w:val="24"/>
+              </w:rPr>
+              <w:instrText xml:space="preserve"> PAGEREF _Toc171595032 \h </w:instrText>
+            </w:r>
+            <w:r>
+              <w:rPr>
+                <w:noProof/>
+                <w:webHidden/>
+              </w:rPr>
+            </w:r>
+            <w:r>
+              <w:rPr>
+                <w:noProof/>
+                <w:webHidden/>
               </w:rPr>
               <w:fldChar w:fldCharType="separate"/>
             </w:r>
@@ -2326,8 +2088,6 @@
               <w:rPr>
                 <w:noProof/>
                 <w:webHidden/>
-                <w:sz w:val="24"/>
-                <w:szCs w:val="24"/>
               </w:rPr>
               <w:t>7</w:t>
             </w:r>
@@ -2335,8 +2095,6 @@
               <w:rPr>
                 <w:noProof/>
                 <w:webHidden/>
-                <w:sz w:val="24"/>
-                <w:szCs w:val="24"/>
               </w:rPr>
               <w:fldChar w:fldCharType="end"/>
             </w:r>
@@ -2349,23 +2107,20 @@
               <w:tab w:val="right" w:leader="dot" w:pos="9016"/>
             </w:tabs>
             <w:spacing w:line="360" w:lineRule="auto"/>
-            <w:jc w:val="both"/>
             <w:rPr>
               <w:rFonts w:asciiTheme="minorHAnsi" w:eastAsiaTheme="minorEastAsia" w:hAnsiTheme="minorHAnsi" w:cstheme="minorBidi"/>
               <w:noProof/>
               <w:kern w:val="2"/>
-              <w:sz w:val="24"/>
-              <w:szCs w:val="24"/>
+              <w:szCs w:val="20"/>
+              <w:lang w:bidi="ne-NP"/>
               <w14:ligatures w14:val="standardContextual"/>
             </w:rPr>
           </w:pPr>
-          <w:hyperlink w:anchor="_Toc171449108" w:history="1">
+          <w:hyperlink w:anchor="_Toc171595033" w:history="1">
             <w:r>
               <w:rPr>
                 <w:rStyle w:val="Hyperlink"/>
                 <w:noProof/>
-                <w:sz w:val="24"/>
-                <w:szCs w:val="24"/>
               </w:rPr>
               <w:t>i. Methodology</w:t>
             </w:r>
@@ -2373,8 +2128,6 @@
               <w:rPr>
                 <w:noProof/>
                 <w:webHidden/>
-                <w:sz w:val="24"/>
-                <w:szCs w:val="24"/>
               </w:rPr>
               <w:tab/>
             </w:r>
@@ -2382,8 +2135,6 @@
               <w:rPr>
                 <w:noProof/>
                 <w:webHidden/>
-                <w:sz w:val="24"/>
-                <w:szCs w:val="24"/>
               </w:rPr>
               <w:fldChar w:fldCharType="begin"/>
             </w:r>
@@ -2391,25 +2142,19 @@
               <w:rPr>
                 <w:noProof/>
                 <w:webHidden/>
-                <w:sz w:val="24"/>
-                <w:szCs w:val="24"/>
-              </w:rPr>
-              <w:instrText xml:space="preserve"> PAGEREF _Toc171449108 \h </w:instrText>
-            </w:r>
-            <w:r>
-              <w:rPr>
-                <w:noProof/>
-                <w:webHidden/>
-                <w:sz w:val="24"/>
-                <w:szCs w:val="24"/>
-              </w:rPr>
-            </w:r>
-            <w:r>
-              <w:rPr>
-                <w:noProof/>
-                <w:webHidden/>
-                <w:sz w:val="24"/>
-                <w:szCs w:val="24"/>
+              </w:rPr>
+              <w:instrText xml:space="preserve"> PAGEREF _Toc171595033 \h </w:instrText>
+            </w:r>
+            <w:r>
+              <w:rPr>
+                <w:noProof/>
+                <w:webHidden/>
+              </w:rPr>
+            </w:r>
+            <w:r>
+              <w:rPr>
+                <w:noProof/>
+                <w:webHidden/>
               </w:rPr>
               <w:fldChar w:fldCharType="separate"/>
             </w:r>
@@ -2417,8 +2162,6 @@
               <w:rPr>
                 <w:noProof/>
                 <w:webHidden/>
-                <w:sz w:val="24"/>
-                <w:szCs w:val="24"/>
               </w:rPr>
               <w:t>7</w:t>
             </w:r>
@@ -2426,8 +2169,6 @@
               <w:rPr>
                 <w:noProof/>
                 <w:webHidden/>
-                <w:sz w:val="24"/>
-                <w:szCs w:val="24"/>
               </w:rPr>
               <w:fldChar w:fldCharType="end"/>
             </w:r>
@@ -2440,23 +2181,20 @@
               <w:tab w:val="right" w:leader="dot" w:pos="9016"/>
             </w:tabs>
             <w:spacing w:line="360" w:lineRule="auto"/>
-            <w:jc w:val="both"/>
             <w:rPr>
               <w:rFonts w:asciiTheme="minorHAnsi" w:eastAsiaTheme="minorEastAsia" w:hAnsiTheme="minorHAnsi" w:cstheme="minorBidi"/>
               <w:noProof/>
               <w:kern w:val="2"/>
-              <w:sz w:val="24"/>
-              <w:szCs w:val="24"/>
+              <w:szCs w:val="20"/>
+              <w:lang w:bidi="ne-NP"/>
               <w14:ligatures w14:val="standardContextual"/>
             </w:rPr>
           </w:pPr>
-          <w:hyperlink w:anchor="_Toc171449109" w:history="1">
+          <w:hyperlink w:anchor="_Toc171595034" w:history="1">
             <w:r>
               <w:rPr>
                 <w:rStyle w:val="Hyperlink"/>
                 <w:noProof/>
-                <w:sz w:val="24"/>
-                <w:szCs w:val="24"/>
               </w:rPr>
               <w:t>ii. Flowchart</w:t>
             </w:r>
@@ -2464,8 +2202,6 @@
               <w:rPr>
                 <w:noProof/>
                 <w:webHidden/>
-                <w:sz w:val="24"/>
-                <w:szCs w:val="24"/>
               </w:rPr>
               <w:tab/>
             </w:r>
@@ -2473,8 +2209,6 @@
               <w:rPr>
                 <w:noProof/>
                 <w:webHidden/>
-                <w:sz w:val="24"/>
-                <w:szCs w:val="24"/>
               </w:rPr>
               <w:fldChar w:fldCharType="begin"/>
             </w:r>
@@ -2482,25 +2216,19 @@
               <w:rPr>
                 <w:noProof/>
                 <w:webHidden/>
-                <w:sz w:val="24"/>
-                <w:szCs w:val="24"/>
-              </w:rPr>
-              <w:instrText xml:space="preserve"> PAGEREF _Toc171449109 \h </w:instrText>
-            </w:r>
-            <w:r>
-              <w:rPr>
-                <w:noProof/>
-                <w:webHidden/>
-                <w:sz w:val="24"/>
-                <w:szCs w:val="24"/>
-              </w:rPr>
-            </w:r>
-            <w:r>
-              <w:rPr>
-                <w:noProof/>
-                <w:webHidden/>
-                <w:sz w:val="24"/>
-                <w:szCs w:val="24"/>
+              </w:rPr>
+              <w:instrText xml:space="preserve"> PAGEREF _Toc171595034 \h </w:instrText>
+            </w:r>
+            <w:r>
+              <w:rPr>
+                <w:noProof/>
+                <w:webHidden/>
+              </w:rPr>
+            </w:r>
+            <w:r>
+              <w:rPr>
+                <w:noProof/>
+                <w:webHidden/>
               </w:rPr>
               <w:fldChar w:fldCharType="separate"/>
             </w:r>
@@ -2508,8 +2236,6 @@
               <w:rPr>
                 <w:noProof/>
                 <w:webHidden/>
-                <w:sz w:val="24"/>
-                <w:szCs w:val="24"/>
               </w:rPr>
               <w:t>8</w:t>
             </w:r>
@@ -2517,8 +2243,6 @@
               <w:rPr>
                 <w:noProof/>
                 <w:webHidden/>
-                <w:sz w:val="24"/>
-                <w:szCs w:val="24"/>
               </w:rPr>
               <w:fldChar w:fldCharType="end"/>
             </w:r>
@@ -2531,23 +2255,20 @@
               <w:tab w:val="right" w:leader="dot" w:pos="9016"/>
             </w:tabs>
             <w:spacing w:line="360" w:lineRule="auto"/>
-            <w:jc w:val="both"/>
             <w:rPr>
               <w:rFonts w:asciiTheme="minorHAnsi" w:eastAsiaTheme="minorEastAsia" w:hAnsiTheme="minorHAnsi" w:cstheme="minorBidi"/>
               <w:noProof/>
               <w:kern w:val="2"/>
-              <w:sz w:val="24"/>
-              <w:szCs w:val="24"/>
+              <w:szCs w:val="20"/>
+              <w:lang w:bidi="ne-NP"/>
               <w14:ligatures w14:val="standardContextual"/>
             </w:rPr>
           </w:pPr>
-          <w:hyperlink w:anchor="_Toc171449110" w:history="1">
+          <w:hyperlink w:anchor="_Toc171595035" w:history="1">
             <w:r>
               <w:rPr>
                 <w:rStyle w:val="Hyperlink"/>
                 <w:noProof/>
-                <w:sz w:val="24"/>
-                <w:szCs w:val="24"/>
               </w:rPr>
               <w:t>iii. Description of Algorithm</w:t>
             </w:r>
@@ -2555,8 +2276,6 @@
               <w:rPr>
                 <w:noProof/>
                 <w:webHidden/>
-                <w:sz w:val="24"/>
-                <w:szCs w:val="24"/>
               </w:rPr>
               <w:tab/>
             </w:r>
@@ -2564,8 +2283,6 @@
               <w:rPr>
                 <w:noProof/>
                 <w:webHidden/>
-                <w:sz w:val="24"/>
-                <w:szCs w:val="24"/>
               </w:rPr>
               <w:fldChar w:fldCharType="begin"/>
             </w:r>
@@ -2573,25 +2290,19 @@
               <w:rPr>
                 <w:noProof/>
                 <w:webHidden/>
-                <w:sz w:val="24"/>
-                <w:szCs w:val="24"/>
-              </w:rPr>
-              <w:instrText xml:space="preserve"> PAGEREF _Toc171449110 \h </w:instrText>
-            </w:r>
-            <w:r>
-              <w:rPr>
-                <w:noProof/>
-                <w:webHidden/>
-                <w:sz w:val="24"/>
-                <w:szCs w:val="24"/>
-              </w:rPr>
-            </w:r>
-            <w:r>
-              <w:rPr>
-                <w:noProof/>
-                <w:webHidden/>
-                <w:sz w:val="24"/>
-                <w:szCs w:val="24"/>
+              </w:rPr>
+              <w:instrText xml:space="preserve"> PAGEREF _Toc171595035 \h </w:instrText>
+            </w:r>
+            <w:r>
+              <w:rPr>
+                <w:noProof/>
+                <w:webHidden/>
+              </w:rPr>
+            </w:r>
+            <w:r>
+              <w:rPr>
+                <w:noProof/>
+                <w:webHidden/>
               </w:rPr>
               <w:fldChar w:fldCharType="separate"/>
             </w:r>
@@ -2599,8 +2310,6 @@
               <w:rPr>
                 <w:noProof/>
                 <w:webHidden/>
-                <w:sz w:val="24"/>
-                <w:szCs w:val="24"/>
               </w:rPr>
               <w:t>9</w:t>
             </w:r>
@@ -2608,8 +2317,6 @@
               <w:rPr>
                 <w:noProof/>
                 <w:webHidden/>
-                <w:sz w:val="24"/>
-                <w:szCs w:val="24"/>
               </w:rPr>
               <w:fldChar w:fldCharType="end"/>
             </w:r>
@@ -2622,23 +2329,20 @@
               <w:tab w:val="right" w:leader="dot" w:pos="9016"/>
             </w:tabs>
             <w:spacing w:line="360" w:lineRule="auto"/>
-            <w:jc w:val="both"/>
             <w:rPr>
               <w:rFonts w:asciiTheme="minorHAnsi" w:eastAsiaTheme="minorEastAsia" w:hAnsiTheme="minorHAnsi" w:cstheme="minorBidi"/>
               <w:noProof/>
               <w:kern w:val="2"/>
-              <w:sz w:val="24"/>
-              <w:szCs w:val="24"/>
+              <w:szCs w:val="20"/>
+              <w:lang w:bidi="ne-NP"/>
               <w14:ligatures w14:val="standardContextual"/>
             </w:rPr>
           </w:pPr>
-          <w:hyperlink w:anchor="_Toc171449111" w:history="1">
+          <w:hyperlink w:anchor="_Toc171595036" w:history="1">
             <w:r>
               <w:rPr>
                 <w:rStyle w:val="Hyperlink"/>
                 <w:noProof/>
-                <w:sz w:val="24"/>
-                <w:szCs w:val="24"/>
               </w:rPr>
               <w:t>5. Gantt Chart</w:t>
             </w:r>
@@ -2646,8 +2350,6 @@
               <w:rPr>
                 <w:noProof/>
                 <w:webHidden/>
-                <w:sz w:val="24"/>
-                <w:szCs w:val="24"/>
               </w:rPr>
               <w:tab/>
             </w:r>
@@ -2655,8 +2357,6 @@
               <w:rPr>
                 <w:noProof/>
                 <w:webHidden/>
-                <w:sz w:val="24"/>
-                <w:szCs w:val="24"/>
               </w:rPr>
               <w:fldChar w:fldCharType="begin"/>
             </w:r>
@@ -2664,25 +2364,19 @@
               <w:rPr>
                 <w:noProof/>
                 <w:webHidden/>
-                <w:sz w:val="24"/>
-                <w:szCs w:val="24"/>
-              </w:rPr>
-              <w:instrText xml:space="preserve"> PAGEREF _Toc171449111 \h </w:instrText>
-            </w:r>
-            <w:r>
-              <w:rPr>
-                <w:noProof/>
-                <w:webHidden/>
-                <w:sz w:val="24"/>
-                <w:szCs w:val="24"/>
-              </w:rPr>
-            </w:r>
-            <w:r>
-              <w:rPr>
-                <w:noProof/>
-                <w:webHidden/>
-                <w:sz w:val="24"/>
-                <w:szCs w:val="24"/>
+              </w:rPr>
+              <w:instrText xml:space="preserve"> PAGEREF _Toc171595036 \h </w:instrText>
+            </w:r>
+            <w:r>
+              <w:rPr>
+                <w:noProof/>
+                <w:webHidden/>
+              </w:rPr>
+            </w:r>
+            <w:r>
+              <w:rPr>
+                <w:noProof/>
+                <w:webHidden/>
               </w:rPr>
               <w:fldChar w:fldCharType="separate"/>
             </w:r>
@@ -2690,8 +2384,6 @@
               <w:rPr>
                 <w:noProof/>
                 <w:webHidden/>
-                <w:sz w:val="24"/>
-                <w:szCs w:val="24"/>
               </w:rPr>
               <w:t>10</w:t>
             </w:r>
@@ -2699,8 +2391,6 @@
               <w:rPr>
                 <w:noProof/>
                 <w:webHidden/>
-                <w:sz w:val="24"/>
-                <w:szCs w:val="24"/>
               </w:rPr>
               <w:fldChar w:fldCharType="end"/>
             </w:r>
@@ -2713,23 +2403,20 @@
               <w:tab w:val="right" w:leader="dot" w:pos="9016"/>
             </w:tabs>
             <w:spacing w:line="360" w:lineRule="auto"/>
-            <w:jc w:val="both"/>
             <w:rPr>
               <w:rFonts w:asciiTheme="minorHAnsi" w:eastAsiaTheme="minorEastAsia" w:hAnsiTheme="minorHAnsi" w:cstheme="minorBidi"/>
               <w:noProof/>
               <w:kern w:val="2"/>
-              <w:sz w:val="24"/>
-              <w:szCs w:val="24"/>
+              <w:szCs w:val="20"/>
+              <w:lang w:bidi="ne-NP"/>
               <w14:ligatures w14:val="standardContextual"/>
             </w:rPr>
           </w:pPr>
-          <w:hyperlink w:anchor="_Toc171449112" w:history="1">
+          <w:hyperlink w:anchor="_Toc171595037" w:history="1">
             <w:r>
               <w:rPr>
                 <w:rStyle w:val="Hyperlink"/>
                 <w:noProof/>
-                <w:sz w:val="24"/>
-                <w:szCs w:val="24"/>
               </w:rPr>
               <w:t>6. Expected Outcomes</w:t>
             </w:r>
@@ -2737,8 +2424,6 @@
               <w:rPr>
                 <w:noProof/>
                 <w:webHidden/>
-                <w:sz w:val="24"/>
-                <w:szCs w:val="24"/>
               </w:rPr>
               <w:tab/>
             </w:r>
@@ -2746,8 +2431,6 @@
               <w:rPr>
                 <w:noProof/>
                 <w:webHidden/>
-                <w:sz w:val="24"/>
-                <w:szCs w:val="24"/>
               </w:rPr>
               <w:fldChar w:fldCharType="begin"/>
             </w:r>
@@ -2755,25 +2438,19 @@
               <w:rPr>
                 <w:noProof/>
                 <w:webHidden/>
-                <w:sz w:val="24"/>
-                <w:szCs w:val="24"/>
-              </w:rPr>
-              <w:instrText xml:space="preserve"> PAGEREF _Toc171449112 \h </w:instrText>
-            </w:r>
-            <w:r>
-              <w:rPr>
-                <w:noProof/>
-                <w:webHidden/>
-                <w:sz w:val="24"/>
-                <w:szCs w:val="24"/>
-              </w:rPr>
-            </w:r>
-            <w:r>
-              <w:rPr>
-                <w:noProof/>
-                <w:webHidden/>
-                <w:sz w:val="24"/>
-                <w:szCs w:val="24"/>
+              </w:rPr>
+              <w:instrText xml:space="preserve"> PAGEREF _Toc171595037 \h </w:instrText>
+            </w:r>
+            <w:r>
+              <w:rPr>
+                <w:noProof/>
+                <w:webHidden/>
+              </w:rPr>
+            </w:r>
+            <w:r>
+              <w:rPr>
+                <w:noProof/>
+                <w:webHidden/>
               </w:rPr>
               <w:fldChar w:fldCharType="separate"/>
             </w:r>
@@ -2781,8 +2458,6 @@
               <w:rPr>
                 <w:noProof/>
                 <w:webHidden/>
-                <w:sz w:val="24"/>
-                <w:szCs w:val="24"/>
               </w:rPr>
               <w:t>11</w:t>
             </w:r>
@@ -2790,8 +2465,6 @@
               <w:rPr>
                 <w:noProof/>
                 <w:webHidden/>
-                <w:sz w:val="24"/>
-                <w:szCs w:val="24"/>
               </w:rPr>
               <w:fldChar w:fldCharType="end"/>
             </w:r>
@@ -2804,23 +2477,20 @@
               <w:tab w:val="right" w:leader="dot" w:pos="9016"/>
             </w:tabs>
             <w:spacing w:line="360" w:lineRule="auto"/>
-            <w:jc w:val="both"/>
             <w:rPr>
               <w:rFonts w:asciiTheme="minorHAnsi" w:eastAsiaTheme="minorEastAsia" w:hAnsiTheme="minorHAnsi" w:cstheme="minorBidi"/>
               <w:noProof/>
               <w:kern w:val="2"/>
-              <w:sz w:val="24"/>
-              <w:szCs w:val="24"/>
+              <w:szCs w:val="20"/>
+              <w:lang w:bidi="ne-NP"/>
               <w14:ligatures w14:val="standardContextual"/>
             </w:rPr>
           </w:pPr>
-          <w:hyperlink w:anchor="_Toc171449113" w:history="1">
+          <w:hyperlink w:anchor="_Toc171595038" w:history="1">
             <w:r>
               <w:rPr>
                 <w:rStyle w:val="Hyperlink"/>
                 <w:noProof/>
-                <w:sz w:val="24"/>
-                <w:szCs w:val="24"/>
               </w:rPr>
               <w:t>References</w:t>
             </w:r>
@@ -2828,8 +2498,6 @@
               <w:rPr>
                 <w:noProof/>
                 <w:webHidden/>
-                <w:sz w:val="24"/>
-                <w:szCs w:val="24"/>
               </w:rPr>
               <w:tab/>
             </w:r>
@@ -2837,8 +2505,6 @@
               <w:rPr>
                 <w:noProof/>
                 <w:webHidden/>
-                <w:sz w:val="24"/>
-                <w:szCs w:val="24"/>
               </w:rPr>
               <w:fldChar w:fldCharType="begin"/>
             </w:r>
@@ -2846,25 +2512,19 @@
               <w:rPr>
                 <w:noProof/>
                 <w:webHidden/>
-                <w:sz w:val="24"/>
-                <w:szCs w:val="24"/>
-              </w:rPr>
-              <w:instrText xml:space="preserve"> PAGEREF _Toc171449113 \h </w:instrText>
-            </w:r>
-            <w:r>
-              <w:rPr>
-                <w:noProof/>
-                <w:webHidden/>
-                <w:sz w:val="24"/>
-                <w:szCs w:val="24"/>
-              </w:rPr>
-            </w:r>
-            <w:r>
-              <w:rPr>
-                <w:noProof/>
-                <w:webHidden/>
-                <w:sz w:val="24"/>
-                <w:szCs w:val="24"/>
+              </w:rPr>
+              <w:instrText xml:space="preserve"> PAGEREF _Toc171595038 \h </w:instrText>
+            </w:r>
+            <w:r>
+              <w:rPr>
+                <w:noProof/>
+                <w:webHidden/>
+              </w:rPr>
+            </w:r>
+            <w:r>
+              <w:rPr>
+                <w:noProof/>
+                <w:webHidden/>
               </w:rPr>
               <w:fldChar w:fldCharType="separate"/>
             </w:r>
@@ -2872,8 +2532,6 @@
               <w:rPr>
                 <w:noProof/>
                 <w:webHidden/>
-                <w:sz w:val="24"/>
-                <w:szCs w:val="24"/>
               </w:rPr>
               <w:t>12</w:t>
             </w:r>
@@ -2881,8 +2539,6 @@
               <w:rPr>
                 <w:noProof/>
                 <w:webHidden/>
-                <w:sz w:val="24"/>
-                <w:szCs w:val="24"/>
               </w:rPr>
               <w:fldChar w:fldCharType="end"/>
             </w:r>
@@ -2943,7 +2599,7 @@
         <w:spacing w:line="360" w:lineRule="auto"/>
         <w:jc w:val="both"/>
       </w:pPr>
-      <w:bookmarkStart w:id="1" w:name="_Toc171449095"/>
+      <w:bookmarkStart w:id="1" w:name="_Toc171595020"/>
       <w:r>
         <w:lastRenderedPageBreak/>
         <w:t>Introduction</w:t>
@@ -3118,7 +2774,7 @@
         </w:numPr>
         <w:jc w:val="left"/>
       </w:pPr>
-      <w:bookmarkStart w:id="2" w:name="_Toc171449096"/>
+      <w:bookmarkStart w:id="2" w:name="_Toc171595021"/>
       <w:r>
         <w:lastRenderedPageBreak/>
         <w:t>Problem Statement</w:t>
@@ -3196,7 +2852,7 @@
         </w:numPr>
         <w:jc w:val="left"/>
       </w:pPr>
-      <w:bookmarkStart w:id="3" w:name="_Toc171449097"/>
+      <w:bookmarkStart w:id="3" w:name="_Toc171595022"/>
       <w:r>
         <w:t>Objectives</w:t>
       </w:r>
@@ -3240,7 +2896,14 @@
           <w:sz w:val="24"/>
           <w:szCs w:val="24"/>
         </w:rPr>
-        <w:t xml:space="preserve">To implement a system that allows users to book rooms and provides real-time information. </w:t>
+        <w:t>To implement a system that allows users to book rooms and provides real-time information</w:t>
+      </w:r>
+      <w:r>
+        <w:rPr>
+          <w:sz w:val="24"/>
+          <w:szCs w:val="24"/>
+        </w:rPr>
+        <w:t xml:space="preserve"> about </w:t>
       </w:r>
     </w:p>
     <w:p>
@@ -3319,7 +2982,7 @@
         </w:numPr>
         <w:jc w:val="left"/>
       </w:pPr>
-      <w:bookmarkStart w:id="4" w:name="_Toc171449098"/>
+      <w:bookmarkStart w:id="4" w:name="_Toc171595023"/>
       <w:r>
         <w:lastRenderedPageBreak/>
         <w:t>Methodology</w:t>
@@ -3341,7 +3004,7 @@
         </w:numPr>
         <w:spacing w:line="360" w:lineRule="auto"/>
       </w:pPr>
-      <w:bookmarkStart w:id="5" w:name="_Toc171449099"/>
+      <w:bookmarkStart w:id="5" w:name="_Toc171595024"/>
       <w:r>
         <w:t>Requirement Identification</w:t>
       </w:r>
@@ -3354,14 +3017,9 @@
         <w:ind w:left="0" w:firstLine="360"/>
         <w:jc w:val="left"/>
       </w:pPr>
-      <w:bookmarkStart w:id="6" w:name="_Toc171449100"/>
-      <w:proofErr w:type="spellStart"/>
-      <w:r>
-        <w:t>i</w:t>
-      </w:r>
-      <w:proofErr w:type="spellEnd"/>
-      <w:r>
-        <w:t xml:space="preserve">. </w:t>
+      <w:bookmarkStart w:id="6" w:name="_Toc171595025"/>
+      <w:r>
+        <w:t xml:space="preserve">i. </w:t>
       </w:r>
       <w:r>
         <w:t>Study of an Existing System</w:t>
@@ -3392,37 +3050,12 @@
         </w:rPr>
         <w:t xml:space="preserve">systems such as </w:t>
       </w:r>
-      <w:proofErr w:type="spellStart"/>
-      <w:r>
-        <w:rPr>
-          <w:sz w:val="24"/>
-          <w:szCs w:val="24"/>
-        </w:rPr>
-        <w:t>hostelworld</w:t>
-      </w:r>
-      <w:proofErr w:type="spellEnd"/>
-      <w:r>
-        <w:rPr>
-          <w:sz w:val="24"/>
-          <w:szCs w:val="24"/>
-        </w:rPr>
-        <w:t xml:space="preserve">, </w:t>
-      </w:r>
-      <w:proofErr w:type="spellStart"/>
-      <w:r>
-        <w:rPr>
-          <w:sz w:val="24"/>
-          <w:szCs w:val="24"/>
-        </w:rPr>
-        <w:t>hostelz</w:t>
-      </w:r>
-      <w:proofErr w:type="spellEnd"/>
-      <w:r>
-        <w:rPr>
-          <w:sz w:val="24"/>
-          <w:szCs w:val="24"/>
-        </w:rPr>
-        <w:t xml:space="preserve"> were conducted.</w:t>
+      <w:r>
+        <w:rPr>
+          <w:sz w:val="24"/>
+          <w:szCs w:val="24"/>
+        </w:rPr>
+        <w:t>hostelworld, hostelz were conducted.</w:t>
       </w:r>
       <w:r>
         <w:rPr>
@@ -3453,37 +3086,12 @@
           <w:szCs w:val="24"/>
         </w:rPr>
       </w:pPr>
-      <w:proofErr w:type="spellStart"/>
-      <w:r>
-        <w:rPr>
-          <w:sz w:val="24"/>
-          <w:szCs w:val="24"/>
-        </w:rPr>
-        <w:t>Hostelz</w:t>
-      </w:r>
-      <w:proofErr w:type="spellEnd"/>
-      <w:r>
-        <w:rPr>
-          <w:sz w:val="24"/>
-          <w:szCs w:val="24"/>
-        </w:rPr>
-        <w:t xml:space="preserve"> allows to find hostel around the world in single click. Along with that, it also allows the comparing of the price of the hostels. It offers </w:t>
-      </w:r>
-      <w:proofErr w:type="gramStart"/>
-      <w:r>
-        <w:rPr>
-          <w:sz w:val="24"/>
-          <w:szCs w:val="24"/>
-        </w:rPr>
-        <w:t>an</w:t>
-      </w:r>
-      <w:proofErr w:type="gramEnd"/>
-      <w:r>
-        <w:rPr>
-          <w:sz w:val="24"/>
-          <w:szCs w:val="24"/>
-        </w:rPr>
-        <w:t xml:space="preserve"> </w:t>
+      <w:r>
+        <w:rPr>
+          <w:sz w:val="24"/>
+          <w:szCs w:val="24"/>
+        </w:rPr>
+        <w:t xml:space="preserve">Hostelz allows to find hostel around the world in single click. Along with that, it also allows the comparing of the price of the hostels. It offers an </w:t>
       </w:r>
       <w:r>
         <w:rPr>
@@ -3708,21 +3316,12 @@
           <w:szCs w:val="24"/>
         </w:rPr>
       </w:pPr>
-      <w:proofErr w:type="spellStart"/>
-      <w:r>
-        <w:rPr>
-          <w:sz w:val="24"/>
-          <w:szCs w:val="24"/>
-        </w:rPr>
-        <w:t>Hostelworld</w:t>
-      </w:r>
-      <w:proofErr w:type="spellEnd"/>
-      <w:r>
-        <w:rPr>
-          <w:sz w:val="24"/>
-          <w:szCs w:val="24"/>
-        </w:rPr>
-        <w:t xml:space="preserve"> is another platform for booking hostel in an easy manner. It allows </w:t>
+      <w:r>
+        <w:rPr>
+          <w:sz w:val="24"/>
+          <w:szCs w:val="24"/>
+        </w:rPr>
+        <w:t xml:space="preserve">Hostelworld is another platform for booking hostel in an easy manner. It allows </w:t>
       </w:r>
       <w:r>
         <w:rPr>
@@ -3847,13 +3446,8 @@
           <w:szCs w:val="24"/>
         </w:rPr>
       </w:pPr>
-      <w:proofErr w:type="spellStart"/>
-      <w:r>
-        <w:t>Hostelling</w:t>
-      </w:r>
-      <w:proofErr w:type="spellEnd"/>
-      <w:r>
-        <w:t xml:space="preserve"> International's</w:t>
+      <w:r>
+        <w:t>Hostelling International's</w:t>
       </w:r>
       <w:r>
         <w:rPr>
@@ -3897,21 +3491,12 @@
         </w:rPr>
         <w:t xml:space="preserve"> </w:t>
       </w:r>
-      <w:proofErr w:type="spellStart"/>
-      <w:r>
-        <w:rPr>
-          <w:sz w:val="24"/>
-          <w:szCs w:val="24"/>
-        </w:rPr>
-        <w:t>Hostelling</w:t>
-      </w:r>
-      <w:proofErr w:type="spellEnd"/>
-      <w:r>
-        <w:rPr>
-          <w:sz w:val="24"/>
-          <w:szCs w:val="24"/>
-        </w:rPr>
-        <w:t xml:space="preserve"> International (HI) provides a reliable and affordable option </w:t>
+      <w:r>
+        <w:rPr>
+          <w:sz w:val="24"/>
+          <w:szCs w:val="24"/>
+        </w:rPr>
+        <w:t xml:space="preserve">Hostelling International (HI) provides a reliable and affordable option </w:t>
       </w:r>
       <w:r>
         <w:rPr>
@@ -4013,7 +3598,7 @@
         <w:ind w:left="0"/>
         <w:jc w:val="both"/>
       </w:pPr>
-      <w:bookmarkStart w:id="7" w:name="_Toc171449101"/>
+      <w:bookmarkStart w:id="7" w:name="_Toc171595026"/>
       <w:r>
         <w:lastRenderedPageBreak/>
         <w:t xml:space="preserve">ii. </w:t>
@@ -4065,39 +3650,7 @@
           <w:sz w:val="24"/>
           <w:szCs w:val="24"/>
         </w:rPr>
-        <w:t xml:space="preserve">broad research was conducted on existing platforms such as </w:t>
-      </w:r>
-      <w:proofErr w:type="spellStart"/>
-      <w:r>
-        <w:rPr>
-          <w:sz w:val="24"/>
-          <w:szCs w:val="24"/>
-        </w:rPr>
-        <w:t>Hostelz</w:t>
-      </w:r>
-      <w:proofErr w:type="spellEnd"/>
-      <w:r>
-        <w:rPr>
-          <w:sz w:val="24"/>
-          <w:szCs w:val="24"/>
-        </w:rPr>
-        <w:t xml:space="preserve">, </w:t>
-      </w:r>
-      <w:proofErr w:type="spellStart"/>
-      <w:r>
-        <w:rPr>
-          <w:sz w:val="24"/>
-          <w:szCs w:val="24"/>
-        </w:rPr>
-        <w:t>HostelWorld</w:t>
-      </w:r>
-      <w:proofErr w:type="spellEnd"/>
-      <w:r>
-        <w:rPr>
-          <w:sz w:val="24"/>
-          <w:szCs w:val="24"/>
-        </w:rPr>
-        <w:t xml:space="preserve"> and so on. These platform</w:t>
+        <w:t>broad research was conducted on existing platforms such as Hostelz, HostelWorld and so on. These platform</w:t>
       </w:r>
       <w:r>
         <w:rPr>
@@ -4554,7 +4107,7 @@
         <w:ind w:left="0"/>
         <w:jc w:val="left"/>
       </w:pPr>
-      <w:bookmarkStart w:id="8" w:name="_Toc171449102"/>
+      <w:bookmarkStart w:id="8" w:name="_Toc171595027"/>
       <w:r>
         <w:lastRenderedPageBreak/>
         <w:t xml:space="preserve">iii. </w:t>
@@ -4584,23 +4137,24 @@
       </w:pPr>
       <w:r>
         <w:rPr>
+          <w:b/>
+          <w:bCs/>
           <w:noProof/>
-          <w:lang w:val="en-GB"/>
           <w14:ligatures w14:val="standardContextual"/>
         </w:rPr>
         <w:drawing>
-          <wp:anchor distT="0" distB="0" distL="114300" distR="114300" simplePos="0" relativeHeight="251663360" behindDoc="1" locked="0" layoutInCell="1" allowOverlap="1" wp14:anchorId="5454F51B" wp14:editId="67F04FC6">
+          <wp:anchor distT="0" distB="0" distL="114300" distR="114300" simplePos="0" relativeHeight="251669504" behindDoc="0" locked="0" layoutInCell="1" allowOverlap="1" wp14:anchorId="68FADC77" wp14:editId="7D6E62A1">
             <wp:simplePos x="0" y="0"/>
-            <wp:positionH relativeFrom="page">
-              <wp:posOffset>1428750</wp:posOffset>
+            <wp:positionH relativeFrom="margin">
+              <wp:align>center</wp:align>
             </wp:positionH>
             <wp:positionV relativeFrom="paragraph">
-              <wp:posOffset>302260</wp:posOffset>
+              <wp:posOffset>281239</wp:posOffset>
             </wp:positionV>
-            <wp:extent cx="5201285" cy="5619750"/>
+            <wp:extent cx="4897755" cy="5284470"/>
             <wp:effectExtent l="0" t="0" r="0" b="0"/>
             <wp:wrapSquare wrapText="bothSides"/>
-            <wp:docPr id="307258178" name="Picture 2"/>
+            <wp:docPr id="1041596137" name="Picture 3"/>
             <wp:cNvGraphicFramePr>
               <a:graphicFrameLocks xmlns:a="http://schemas.openxmlformats.org/drawingml/2006/main" noChangeAspect="1"/>
             </wp:cNvGraphicFramePr>
@@ -4608,7 +4162,7 @@
               <a:graphicData uri="http://schemas.openxmlformats.org/drawingml/2006/picture">
                 <pic:pic xmlns:pic="http://schemas.openxmlformats.org/drawingml/2006/picture">
                   <pic:nvPicPr>
-                    <pic:cNvPr id="307258178" name="Picture 307258178"/>
+                    <pic:cNvPr id="1041596137" name="Picture 1041596137"/>
                     <pic:cNvPicPr/>
                   </pic:nvPicPr>
                   <pic:blipFill>
@@ -4626,7 +4180,7 @@
                   <pic:spPr>
                     <a:xfrm>
                       <a:off x="0" y="0"/>
-                      <a:ext cx="5201285" cy="5619750"/>
+                      <a:ext cx="4897755" cy="5284470"/>
                     </a:xfrm>
                     <a:prstGeom prst="rect">
                       <a:avLst/>
@@ -4678,13 +4232,13 @@
         <mc:AlternateContent>
           <mc:Choice Requires="wps">
             <w:drawing>
-              <wp:anchor distT="0" distB="0" distL="114300" distR="114300" simplePos="0" relativeHeight="251661312" behindDoc="0" locked="0" layoutInCell="1" allowOverlap="1" wp14:anchorId="10337248" wp14:editId="02AFBA02">
+              <wp:anchor distT="0" distB="0" distL="114300" distR="114300" simplePos="0" relativeHeight="251661312" behindDoc="0" locked="0" layoutInCell="1" allowOverlap="1" wp14:anchorId="10337248" wp14:editId="7544E1F0">
                 <wp:simplePos x="0" y="0"/>
                 <wp:positionH relativeFrom="column">
-                  <wp:posOffset>433705</wp:posOffset>
+                  <wp:posOffset>884968</wp:posOffset>
                 </wp:positionH>
                 <wp:positionV relativeFrom="paragraph">
-                  <wp:posOffset>8890</wp:posOffset>
+                  <wp:posOffset>15165</wp:posOffset>
                 </wp:positionV>
                 <wp:extent cx="4197350" cy="635"/>
                 <wp:effectExtent l="0" t="0" r="0" b="0"/>
@@ -4835,7 +4389,7 @@
                 <v:stroke joinstyle="miter"/>
                 <v:path gradientshapeok="t" o:connecttype="rect"/>
               </v:shapetype>
-              <v:shape id="Text Box 1" o:spid="_x0000_s1026" type="#_x0000_t202" style="position:absolute;left:0;text-align:left;margin-left:34.15pt;margin-top:.7pt;width:330.5pt;height:.05pt;z-index:251661312;visibility:visible;mso-wrap-style:square;mso-wrap-distance-left:9pt;mso-wrap-distance-top:0;mso-wrap-distance-right:9pt;mso-wrap-distance-bottom:0;mso-position-horizontal:absolute;mso-position-horizontal-relative:text;mso-position-vertical:absolute;mso-position-vertical-relative:text;v-text-anchor:top" o:gfxdata="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" stroked="f">
+              <v:shape id="Text Box 1" o:spid="_x0000_s1026" type="#_x0000_t202" style="position:absolute;left:0;text-align:left;margin-left:69.7pt;margin-top:1.2pt;width:330.5pt;height:.05pt;z-index:251661312;visibility:visible;mso-wrap-style:square;mso-wrap-distance-left:9pt;mso-wrap-distance-top:0;mso-wrap-distance-right:9pt;mso-wrap-distance-bottom:0;mso-position-horizontal:absolute;mso-position-horizontal-relative:text;mso-position-vertical:absolute;mso-position-vertical-relative:text;v-text-anchor:top" o:gfxdata="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" stroked="f">
                 <v:textbox style="mso-fit-shape-to-text:t" inset="0,0,0,0">
                   <w:txbxContent>
                     <w:p>
@@ -4952,6 +4506,15 @@
     </w:p>
     <w:p>
       <w:pPr>
+        <w:ind w:left="720" w:firstLine="720"/>
+        <w:rPr>
+          <w:b/>
+          <w:bCs/>
+        </w:rPr>
+      </w:pPr>
+    </w:p>
+    <w:p>
+      <w:pPr>
         <w:rPr>
           <w:b/>
           <w:bCs/>
@@ -5000,14 +4563,35 @@
           <w:sz w:val="24"/>
           <w:szCs w:val="24"/>
         </w:rPr>
-        <w:t xml:space="preserve">Admin can login and logout from the account. Admin can </w:t>
-      </w:r>
-      <w:r>
-        <w:rPr>
-          <w:sz w:val="24"/>
-          <w:szCs w:val="24"/>
-        </w:rPr>
-        <w:t>view rooms, add rooms and delete the rooms. Admin can manage the registered students and can view the reviews provided by the student as well.</w:t>
+        <w:t>Admin can login and logout from the account. Admin can</w:t>
+      </w:r>
+      <w:r>
+        <w:rPr>
+          <w:sz w:val="24"/>
+          <w:szCs w:val="24"/>
+        </w:rPr>
+        <w:t xml:space="preserve"> add hostels and delete hostels</w:t>
+      </w:r>
+      <w:r>
+        <w:rPr>
+          <w:sz w:val="24"/>
+          <w:szCs w:val="24"/>
+        </w:rPr>
+        <w:t>. Admin can manage the registered students</w:t>
+      </w:r>
+      <w:r>
+        <w:rPr>
+          <w:sz w:val="24"/>
+          <w:szCs w:val="24"/>
+        </w:rPr>
+        <w:t xml:space="preserve"> and bookings</w:t>
+      </w:r>
+      <w:r>
+        <w:rPr>
+          <w:sz w:val="24"/>
+          <w:szCs w:val="24"/>
+        </w:rPr>
+        <w:t xml:space="preserve"> and can view the reviews provided by the student as well.</w:t>
       </w:r>
     </w:p>
     <w:p>
@@ -5018,12 +4602,12 @@
           <w:numId w:val="5"/>
         </w:numPr>
       </w:pPr>
-      <w:bookmarkStart w:id="11" w:name="_Toc171449103"/>
+      <w:bookmarkStart w:id="10" w:name="_Toc171595028"/>
       <w:r>
         <w:lastRenderedPageBreak/>
         <w:t>Feasibility Study</w:t>
       </w:r>
-      <w:bookmarkEnd w:id="11"/>
+      <w:bookmarkEnd w:id="10"/>
     </w:p>
     <w:p/>
     <w:p>
@@ -5033,12 +4617,10 @@
         <w:ind w:left="0" w:firstLine="360"/>
         <w:jc w:val="left"/>
       </w:pPr>
-      <w:bookmarkStart w:id="12" w:name="_Toc171449104"/>
-      <w:proofErr w:type="spellStart"/>
+      <w:bookmarkStart w:id="11" w:name="_Toc171595029"/>
       <w:r>
         <w:t>i</w:t>
       </w:r>
-      <w:proofErr w:type="spellEnd"/>
       <w:r>
         <w:rPr>
           <w:b w:val="0"/>
@@ -5052,7 +4634,7 @@
       <w:r>
         <w:t>Technical Study</w:t>
       </w:r>
-      <w:bookmarkEnd w:id="12"/>
+      <w:bookmarkEnd w:id="11"/>
     </w:p>
     <w:p>
       <w:pPr>
@@ -5066,7 +4648,6 @@
           <w:szCs w:val="24"/>
         </w:rPr>
       </w:pPr>
-      <w:bookmarkStart w:id="13" w:name="_Toc171449105"/>
       <w:r>
         <w:rPr>
           <w:sz w:val="24"/>
@@ -5082,6 +4663,7 @@
         <w:ind w:left="0" w:firstLine="390"/>
         <w:jc w:val="left"/>
       </w:pPr>
+      <w:bookmarkStart w:id="12" w:name="_Toc171595030"/>
       <w:r>
         <w:t>ii.</w:t>
       </w:r>
@@ -5091,7 +4673,7 @@
       <w:r>
         <w:t>Operational Study</w:t>
       </w:r>
-      <w:bookmarkEnd w:id="13"/>
+      <w:bookmarkEnd w:id="12"/>
     </w:p>
     <w:p>
       <w:pPr>
@@ -5153,14 +4735,14 @@
         <w:ind w:left="0" w:firstLine="390"/>
         <w:jc w:val="left"/>
       </w:pPr>
-      <w:bookmarkStart w:id="14" w:name="_Toc171449106"/>
+      <w:bookmarkStart w:id="13" w:name="_Toc171595031"/>
       <w:r>
         <w:t xml:space="preserve">iii. </w:t>
       </w:r>
       <w:r>
         <w:t>Economic Study</w:t>
       </w:r>
-      <w:bookmarkEnd w:id="14"/>
+      <w:bookmarkEnd w:id="13"/>
     </w:p>
     <w:p>
       <w:pPr>
@@ -5226,12 +4808,12 @@
         <w:spacing w:line="360" w:lineRule="auto"/>
         <w:ind w:left="0" w:firstLine="0"/>
       </w:pPr>
-      <w:bookmarkStart w:id="15" w:name="_Toc171449107"/>
+      <w:bookmarkStart w:id="14" w:name="_Toc171595032"/>
       <w:r>
         <w:lastRenderedPageBreak/>
         <w:t>c. High Level Design of System</w:t>
       </w:r>
-      <w:bookmarkEnd w:id="15"/>
+      <w:bookmarkEnd w:id="14"/>
     </w:p>
     <w:p>
       <w:pPr>
@@ -5240,16 +4822,11 @@
         <w:ind w:left="0"/>
         <w:jc w:val="left"/>
       </w:pPr>
-      <w:bookmarkStart w:id="16" w:name="_Toc171449108"/>
-      <w:proofErr w:type="spellStart"/>
-      <w:r>
-        <w:t>i</w:t>
-      </w:r>
-      <w:proofErr w:type="spellEnd"/>
-      <w:r>
-        <w:t>. Methodology</w:t>
-      </w:r>
-      <w:bookmarkEnd w:id="16"/>
+      <w:bookmarkStart w:id="15" w:name="_Toc171595033"/>
+      <w:r>
+        <w:t>i. Methodology</w:t>
+      </w:r>
+      <w:bookmarkEnd w:id="15"/>
     </w:p>
     <w:p>
       <w:pPr>
@@ -5418,7 +4995,7 @@
           <w:szCs w:val="24"/>
         </w:rPr>
       </w:pPr>
-      <w:bookmarkStart w:id="17" w:name="_Toc171183388"/>
+      <w:bookmarkStart w:id="16" w:name="_Toc171183388"/>
       <w:r>
         <w:rPr>
           <w:b/>
@@ -5504,7 +5081,7 @@
         </w:rPr>
         <w:t>: Waterfall Model</w:t>
       </w:r>
-      <w:bookmarkEnd w:id="17"/>
+      <w:bookmarkEnd w:id="16"/>
     </w:p>
     <w:p/>
     <w:p>
@@ -5546,15 +5123,76 @@
         <w:ind w:left="0"/>
         <w:jc w:val="left"/>
       </w:pPr>
-      <w:bookmarkStart w:id="18" w:name="_Toc171449109"/>
+      <w:bookmarkStart w:id="17" w:name="_Toc171595034"/>
       <w:r>
         <w:lastRenderedPageBreak/>
         <w:t>ii. Flowchart</w:t>
       </w:r>
-      <w:bookmarkEnd w:id="18"/>
+      <w:bookmarkEnd w:id="17"/>
     </w:p>
     <w:p/>
     <w:p>
+      <w:r>
+        <w:rPr>
+          <w:noProof/>
+          <w14:ligatures w14:val="standardContextual"/>
+        </w:rPr>
+        <w:drawing>
+          <wp:anchor distT="0" distB="0" distL="114300" distR="114300" simplePos="0" relativeHeight="251670528" behindDoc="0" locked="0" layoutInCell="1" allowOverlap="1" wp14:anchorId="57976448" wp14:editId="65161536">
+            <wp:simplePos x="0" y="0"/>
+            <wp:positionH relativeFrom="column">
+              <wp:posOffset>-403455</wp:posOffset>
+            </wp:positionH>
+            <wp:positionV relativeFrom="paragraph">
+              <wp:posOffset>292735</wp:posOffset>
+            </wp:positionV>
+            <wp:extent cx="6684875" cy="4991100"/>
+            <wp:effectExtent l="0" t="0" r="1905" b="0"/>
+            <wp:wrapSquare wrapText="bothSides"/>
+            <wp:docPr id="1678262145" name="Picture 5"/>
+            <wp:cNvGraphicFramePr>
+              <a:graphicFrameLocks xmlns:a="http://schemas.openxmlformats.org/drawingml/2006/main" noChangeAspect="1"/>
+            </wp:cNvGraphicFramePr>
+            <a:graphic xmlns:a="http://schemas.openxmlformats.org/drawingml/2006/main">
+              <a:graphicData uri="http://schemas.openxmlformats.org/drawingml/2006/picture">
+                <pic:pic xmlns:pic="http://schemas.openxmlformats.org/drawingml/2006/picture">
+                  <pic:nvPicPr>
+                    <pic:cNvPr id="1678262145" name="Picture 1678262145"/>
+                    <pic:cNvPicPr/>
+                  </pic:nvPicPr>
+                  <pic:blipFill>
+                    <a:blip r:embed="rId13">
+                      <a:extLst>
+                        <a:ext uri="{28A0092B-C50C-407E-A947-70E740481C1C}">
+                          <a14:useLocalDpi xmlns:a14="http://schemas.microsoft.com/office/drawing/2010/main" val="0"/>
+                        </a:ext>
+                      </a:extLst>
+                    </a:blip>
+                    <a:stretch>
+                      <a:fillRect/>
+                    </a:stretch>
+                  </pic:blipFill>
+                  <pic:spPr>
+                    <a:xfrm>
+                      <a:off x="0" y="0"/>
+                      <a:ext cx="6684875" cy="4991100"/>
+                    </a:xfrm>
+                    <a:prstGeom prst="rect">
+                      <a:avLst/>
+                    </a:prstGeom>
+                  </pic:spPr>
+                </pic:pic>
+              </a:graphicData>
+            </a:graphic>
+            <wp14:sizeRelH relativeFrom="margin">
+              <wp14:pctWidth>0</wp14:pctWidth>
+            </wp14:sizeRelH>
+            <wp14:sizeRelV relativeFrom="margin">
+              <wp14:pctHeight>0</wp14:pctHeight>
+            </wp14:sizeRelV>
+          </wp:anchor>
+        </w:drawing>
+      </w:r>
       <w:r>
         <w:rPr>
           <w:noProof/>
@@ -5576,7 +5214,7 @@
                     <pic:cNvPicPr/>
                   </pic:nvPicPr>
                   <pic:blipFill>
-                    <a:blip r:embed="rId13"/>
+                    <a:blip r:embed="rId14"/>
                     <a:stretch>
                       <a:fillRect/>
                     </a:stretch>
@@ -5605,53 +5243,6 @@
         <w:autoSpaceDN/>
         <w:spacing w:after="160" w:line="259" w:lineRule="auto"/>
       </w:pPr>
-      <w:r>
-        <w:rPr>
-          <w:noProof/>
-          <w14:ligatures w14:val="standardContextual"/>
-        </w:rPr>
-        <w:drawing>
-          <wp:inline distT="0" distB="0" distL="0" distR="0" wp14:anchorId="2EC661A7" wp14:editId="7F552B4D">
-            <wp:extent cx="5502910" cy="4744720"/>
-            <wp:effectExtent l="0" t="0" r="2540" b="0"/>
-            <wp:docPr id="1265541843" name="Picture 3"/>
-            <wp:cNvGraphicFramePr>
-              <a:graphicFrameLocks xmlns:a="http://schemas.openxmlformats.org/drawingml/2006/main" noChangeAspect="1"/>
-            </wp:cNvGraphicFramePr>
-            <a:graphic xmlns:a="http://schemas.openxmlformats.org/drawingml/2006/main">
-              <a:graphicData uri="http://schemas.openxmlformats.org/drawingml/2006/picture">
-                <pic:pic xmlns:pic="http://schemas.openxmlformats.org/drawingml/2006/picture">
-                  <pic:nvPicPr>
-                    <pic:cNvPr id="1265541843" name="Picture 1265541843"/>
-                    <pic:cNvPicPr/>
-                  </pic:nvPicPr>
-                  <pic:blipFill>
-                    <a:blip r:embed="rId14">
-                      <a:extLst>
-                        <a:ext uri="{28A0092B-C50C-407E-A947-70E740481C1C}">
-                          <a14:useLocalDpi xmlns:a14="http://schemas.microsoft.com/office/drawing/2010/main" val="0"/>
-                        </a:ext>
-                      </a:extLst>
-                    </a:blip>
-                    <a:stretch>
-                      <a:fillRect/>
-                    </a:stretch>
-                  </pic:blipFill>
-                  <pic:spPr>
-                    <a:xfrm>
-                      <a:off x="0" y="0"/>
-                      <a:ext cx="5502910" cy="4744720"/>
-                    </a:xfrm>
-                    <a:prstGeom prst="rect">
-                      <a:avLst/>
-                    </a:prstGeom>
-                  </pic:spPr>
-                </pic:pic>
-              </a:graphicData>
-            </a:graphic>
-          </wp:inline>
-        </w:drawing>
-      </w:r>
     </w:p>
     <w:p>
       <w:pPr>
@@ -5682,7 +5273,7 @@
           <w:szCs w:val="24"/>
         </w:rPr>
       </w:pPr>
-      <w:bookmarkStart w:id="19" w:name="_Toc171183389"/>
+      <w:bookmarkStart w:id="18" w:name="_Toc171183389"/>
       <w:r>
         <w:rPr>
           <w:b/>
@@ -5768,7 +5359,7 @@
         </w:rPr>
         <w:t>: Flowchart of Hostel Management System</w:t>
       </w:r>
-      <w:bookmarkEnd w:id="19"/>
+      <w:bookmarkEnd w:id="18"/>
     </w:p>
     <w:p>
       <w:r>
@@ -5782,12 +5373,12 @@
         <w:ind w:left="0"/>
         <w:jc w:val="left"/>
       </w:pPr>
-      <w:bookmarkStart w:id="20" w:name="_Toc171449110"/>
+      <w:bookmarkStart w:id="19" w:name="_Toc171595035"/>
       <w:r>
         <w:lastRenderedPageBreak/>
         <w:t>iii. Description of Algorithm</w:t>
       </w:r>
-      <w:bookmarkEnd w:id="20"/>
+      <w:bookmarkEnd w:id="19"/>
     </w:p>
     <w:p>
       <w:pPr>
@@ -5845,6 +5436,305 @@
         <w:spacing w:after="160" w:line="360" w:lineRule="auto"/>
         <w:jc w:val="both"/>
         <w:rPr>
+          <w:sz w:val="24"/>
+          <w:szCs w:val="24"/>
+        </w:rPr>
+      </w:pPr>
+      <m:oMathPara>
+        <m:oMath>
+          <m:r>
+            <w:rPr>
+              <w:rFonts w:ascii="Cambria Math" w:hAnsi="Cambria Math"/>
+              <w:sz w:val="24"/>
+              <w:szCs w:val="24"/>
+            </w:rPr>
+            <m:t>d</m:t>
+          </m:r>
+          <m:d>
+            <m:dPr>
+              <m:ctrlPr>
+                <w:rPr>
+                  <w:rFonts w:ascii="Cambria Math" w:hAnsi="Cambria Math"/>
+                  <w:i/>
+                  <w:sz w:val="24"/>
+                  <w:szCs w:val="24"/>
+                </w:rPr>
+              </m:ctrlPr>
+            </m:dPr>
+            <m:e>
+              <m:r>
+                <w:rPr>
+                  <w:rFonts w:ascii="Cambria Math" w:hAnsi="Cambria Math"/>
+                  <w:sz w:val="24"/>
+                  <w:szCs w:val="24"/>
+                </w:rPr>
+                <m:t>p,q</m:t>
+              </m:r>
+            </m:e>
+          </m:d>
+          <m:r>
+            <w:rPr>
+              <w:rFonts w:ascii="Cambria Math" w:hAnsi="Cambria Math"/>
+              <w:sz w:val="24"/>
+              <w:szCs w:val="24"/>
+            </w:rPr>
+            <m:t>=</m:t>
+          </m:r>
+          <m:rad>
+            <m:radPr>
+              <m:degHide m:val="1"/>
+              <m:ctrlPr>
+                <w:rPr>
+                  <w:rFonts w:ascii="Cambria Math" w:hAnsi="Cambria Math"/>
+                  <w:i/>
+                  <w:sz w:val="24"/>
+                  <w:szCs w:val="24"/>
+                </w:rPr>
+              </m:ctrlPr>
+            </m:radPr>
+            <m:deg/>
+            <m:e>
+              <m:nary>
+                <m:naryPr>
+                  <m:chr m:val="∑"/>
+                  <m:limLoc m:val="undOvr"/>
+                  <m:ctrlPr>
+                    <w:rPr>
+                      <w:rFonts w:ascii="Cambria Math" w:hAnsi="Cambria Math"/>
+                      <w:i/>
+                      <w:sz w:val="24"/>
+                      <w:szCs w:val="24"/>
+                    </w:rPr>
+                  </m:ctrlPr>
+                </m:naryPr>
+                <m:sub>
+                  <m:r>
+                    <w:rPr>
+                      <w:rFonts w:ascii="Cambria Math" w:hAnsi="Cambria Math"/>
+                      <w:sz w:val="24"/>
+                      <w:szCs w:val="24"/>
+                    </w:rPr>
+                    <m:t>i=1</m:t>
+                  </m:r>
+                </m:sub>
+                <m:sup>
+                  <m:r>
+                    <w:rPr>
+                      <w:rFonts w:ascii="Cambria Math" w:hAnsi="Cambria Math"/>
+                      <w:sz w:val="24"/>
+                      <w:szCs w:val="24"/>
+                    </w:rPr>
+                    <m:t>n</m:t>
+                  </m:r>
+                </m:sup>
+                <m:e>
+                  <m:sSup>
+                    <m:sSupPr>
+                      <m:ctrlPr>
+                        <w:rPr>
+                          <w:rFonts w:ascii="Cambria Math" w:hAnsi="Cambria Math"/>
+                          <w:i/>
+                          <w:sz w:val="24"/>
+                          <w:szCs w:val="24"/>
+                        </w:rPr>
+                      </m:ctrlPr>
+                    </m:sSupPr>
+                    <m:e>
+                      <m:d>
+                        <m:dPr>
+                          <m:ctrlPr>
+                            <w:rPr>
+                              <w:rFonts w:ascii="Cambria Math" w:hAnsi="Cambria Math"/>
+                              <w:i/>
+                              <w:sz w:val="24"/>
+                              <w:szCs w:val="24"/>
+                            </w:rPr>
+                          </m:ctrlPr>
+                        </m:dPr>
+                        <m:e>
+                          <m:sSub>
+                            <m:sSubPr>
+                              <m:ctrlPr>
+                                <w:rPr>
+                                  <w:rFonts w:ascii="Cambria Math" w:hAnsi="Cambria Math"/>
+                                  <w:i/>
+                                  <w:sz w:val="24"/>
+                                  <w:szCs w:val="24"/>
+                                </w:rPr>
+                              </m:ctrlPr>
+                            </m:sSubPr>
+                            <m:e>
+                              <m:r>
+                                <w:rPr>
+                                  <w:rFonts w:ascii="Cambria Math" w:hAnsi="Cambria Math"/>
+                                  <w:sz w:val="24"/>
+                                  <w:szCs w:val="24"/>
+                                </w:rPr>
+                                <m:t>q</m:t>
+                              </m:r>
+                            </m:e>
+                            <m:sub>
+                              <m:r>
+                                <w:rPr>
+                                  <w:rFonts w:ascii="Cambria Math" w:hAnsi="Cambria Math"/>
+                                  <w:sz w:val="24"/>
+                                  <w:szCs w:val="24"/>
+                                </w:rPr>
+                                <m:t>i</m:t>
+                              </m:r>
+                            </m:sub>
+                          </m:sSub>
+                          <m:r>
+                            <w:rPr>
+                              <w:rFonts w:ascii="Cambria Math" w:hAnsi="Cambria Math"/>
+                              <w:sz w:val="24"/>
+                              <w:szCs w:val="24"/>
+                            </w:rPr>
+                            <m:t>-</m:t>
+                          </m:r>
+                          <m:sSub>
+                            <m:sSubPr>
+                              <m:ctrlPr>
+                                <w:rPr>
+                                  <w:rFonts w:ascii="Cambria Math" w:hAnsi="Cambria Math"/>
+                                  <w:i/>
+                                  <w:sz w:val="24"/>
+                                  <w:szCs w:val="24"/>
+                                </w:rPr>
+                              </m:ctrlPr>
+                            </m:sSubPr>
+                            <m:e>
+                              <m:r>
+                                <w:rPr>
+                                  <w:rFonts w:ascii="Cambria Math" w:hAnsi="Cambria Math"/>
+                                  <w:sz w:val="24"/>
+                                  <w:szCs w:val="24"/>
+                                </w:rPr>
+                                <m:t>p</m:t>
+                              </m:r>
+                            </m:e>
+                            <m:sub>
+                              <m:r>
+                                <w:rPr>
+                                  <w:rFonts w:ascii="Cambria Math" w:hAnsi="Cambria Math"/>
+                                  <w:sz w:val="24"/>
+                                  <w:szCs w:val="24"/>
+                                </w:rPr>
+                                <m:t>i</m:t>
+                              </m:r>
+                            </m:sub>
+                          </m:sSub>
+                        </m:e>
+                      </m:d>
+                    </m:e>
+                    <m:sup>
+                      <m:r>
+                        <w:rPr>
+                          <w:rFonts w:ascii="Cambria Math" w:hAnsi="Cambria Math"/>
+                          <w:sz w:val="24"/>
+                          <w:szCs w:val="24"/>
+                        </w:rPr>
+                        <m:t>2</m:t>
+                      </m:r>
+                    </m:sup>
+                  </m:sSup>
+                </m:e>
+              </m:nary>
+            </m:e>
+          </m:rad>
+        </m:oMath>
+      </m:oMathPara>
+    </w:p>
+    <w:p>
+      <w:pPr>
+        <w:widowControl/>
+        <w:autoSpaceDE/>
+        <w:autoSpaceDN/>
+        <w:spacing w:after="160" w:line="360" w:lineRule="auto"/>
+        <w:jc w:val="both"/>
+        <w:rPr>
+          <w:sz w:val="24"/>
+          <w:szCs w:val="24"/>
+        </w:rPr>
+      </w:pPr>
+      <w:r>
+        <w:rPr>
+          <w:sz w:val="24"/>
+          <w:szCs w:val="24"/>
+        </w:rPr>
+        <w:tab/>
+      </w:r>
+      <w:r>
+        <w:rPr>
+          <w:sz w:val="24"/>
+          <w:szCs w:val="24"/>
+        </w:rPr>
+        <w:tab/>
+      </w:r>
+      <w:r>
+        <w:rPr>
+          <w:sz w:val="24"/>
+          <w:szCs w:val="24"/>
+        </w:rPr>
+        <w:tab/>
+      </w:r>
+      <w:r>
+        <w:rPr>
+          <w:sz w:val="24"/>
+          <w:szCs w:val="24"/>
+        </w:rPr>
+        <w:tab/>
+      </w:r>
+      <w:r>
+        <w:rPr>
+          <w:sz w:val="24"/>
+          <w:szCs w:val="24"/>
+        </w:rPr>
+        <w:tab/>
+      </w:r>
+      <w:r>
+        <w:rPr>
+          <w:sz w:val="24"/>
+          <w:szCs w:val="24"/>
+        </w:rPr>
+        <w:tab/>
+      </w:r>
+      <w:r>
+        <w:rPr>
+          <w:sz w:val="24"/>
+          <w:szCs w:val="24"/>
+        </w:rPr>
+        <w:tab/>
+      </w:r>
+      <w:r>
+        <w:rPr>
+          <w:sz w:val="24"/>
+          <w:szCs w:val="24"/>
+        </w:rPr>
+        <w:tab/>
+      </w:r>
+    </w:p>
+    <w:p>
+      <w:pPr>
+        <w:widowControl/>
+        <w:autoSpaceDE/>
+        <w:autoSpaceDN/>
+        <w:spacing w:after="160" w:line="360" w:lineRule="auto"/>
+        <w:jc w:val="both"/>
+        <w:rPr>
+          <w:sz w:val="24"/>
+          <w:szCs w:val="24"/>
+        </w:rPr>
+      </w:pPr>
+    </w:p>
+    <w:p>
+      <w:pPr>
+        <w:widowControl/>
+        <w:autoSpaceDE/>
+        <w:autoSpaceDN/>
+        <w:spacing w:after="160" w:line="360" w:lineRule="auto"/>
+        <w:jc w:val="both"/>
+        <w:rPr>
           <w:b/>
           <w:bCs/>
           <w:sz w:val="32"/>
@@ -5872,7 +5762,6 @@
           <w14:ligatures w14:val="standardContextual"/>
         </w:rPr>
       </w:pPr>
-      <w:bookmarkStart w:id="21" w:name="_Toc171449111"/>
     </w:p>
     <w:p>
       <w:pPr>
@@ -5881,10 +5770,11 @@
         <w:ind w:left="0"/>
         <w:jc w:val="left"/>
       </w:pPr>
+      <w:bookmarkStart w:id="20" w:name="_Toc171595036"/>
       <w:r>
         <w:t>5. Gantt Chart</w:t>
       </w:r>
-      <w:bookmarkEnd w:id="21"/>
+      <w:bookmarkEnd w:id="20"/>
     </w:p>
     <w:p>
       <w:pPr>
@@ -6278,12 +6168,12 @@
         <w:ind w:left="0"/>
         <w:jc w:val="left"/>
       </w:pPr>
-      <w:bookmarkStart w:id="22" w:name="_Toc171449112"/>
+      <w:bookmarkStart w:id="21" w:name="_Toc171595037"/>
       <w:r>
         <w:lastRenderedPageBreak/>
         <w:t>6. Expected Outcomes</w:t>
       </w:r>
-      <w:bookmarkEnd w:id="22"/>
+      <w:bookmarkEnd w:id="21"/>
     </w:p>
     <w:p>
       <w:pPr>
@@ -6370,7 +6260,7 @@
         <w:br w:type="page"/>
       </w:r>
     </w:p>
-    <w:bookmarkStart w:id="23" w:name="_Toc171449113" w:displacedByCustomXml="next"/>
+    <w:bookmarkStart w:id="22" w:name="_Toc171595038" w:displacedByCustomXml="next"/>
     <w:sdt>
       <w:sdtPr>
         <w:rPr>
@@ -6395,7 +6285,7 @@
           <w:r>
             <w:t>References</w:t>
           </w:r>
-          <w:bookmarkEnd w:id="23"/>
+          <w:bookmarkEnd w:id="22"/>
         </w:p>
         <w:sdt>
           <w:sdtPr>
@@ -6871,7 +6761,13 @@
         </w:sdt>
       </w:sdtContent>
     </w:sdt>
-    <w:p/>
+    <w:p>
+      <w:pPr>
+        <w:rPr>
+          <w:lang w:val="en-GB"/>
+        </w:rPr>
+      </w:pPr>
+    </w:p>
     <w:sectPr>
       <w:footerReference w:type="default" r:id="rId16"/>
       <w:pgSz w:w="11906" w:h="16838" w:code="9"/>

</xml_diff>

<commit_message>
Final Propsal to be printed
</commit_message>
<xml_diff>
--- a/Documentation/Final Proposal.docx
+++ b/Documentation/Final Proposal.docx
@@ -941,8 +941,17 @@
           <w:b/>
           <w:sz w:val="24"/>
         </w:rPr>
-        <w:t>Bhupendra Ram Luhar</w:t>
-      </w:r>
+        <w:t xml:space="preserve">Bhupendra Ram </w:t>
+      </w:r>
+      <w:proofErr w:type="spellStart"/>
+      <w:r>
+        <w:rPr>
+          <w:b/>
+          <w:sz w:val="24"/>
+        </w:rPr>
+        <w:t>Luhar</w:t>
+      </w:r>
+      <w:proofErr w:type="spellEnd"/>
     </w:p>
     <w:p>
       <w:pPr>
@@ -1011,7 +1020,6 @@
               <w:tab w:val="right" w:leader="dot" w:pos="9016"/>
             </w:tabs>
             <w:spacing w:line="360" w:lineRule="auto"/>
-            <w:jc w:val="both"/>
             <w:rPr>
               <w:rFonts w:asciiTheme="minorHAnsi" w:eastAsiaTheme="minorEastAsia" w:hAnsiTheme="minorHAnsi" w:cstheme="minorBidi"/>
               <w:noProof/>
@@ -1042,7 +1050,7 @@
             </w:rPr>
             <w:fldChar w:fldCharType="separate"/>
           </w:r>
-          <w:hyperlink w:anchor="_Toc171449095" w:history="1">
+          <w:hyperlink w:anchor="_Toc171624312" w:history="1">
             <w:r>
               <w:rPr>
                 <w:rStyle w:val="Hyperlink"/>
@@ -1097,7 +1105,7 @@
                 <w:sz w:val="24"/>
                 <w:szCs w:val="24"/>
               </w:rPr>
-              <w:instrText xml:space="preserve"> PAGEREF _Toc171449095 \h </w:instrText>
+              <w:instrText xml:space="preserve"> PAGEREF _Toc171624312 \h </w:instrText>
             </w:r>
             <w:r>
               <w:rPr>
@@ -1144,7 +1152,6 @@
               <w:tab w:val="right" w:leader="dot" w:pos="9016"/>
             </w:tabs>
             <w:spacing w:line="360" w:lineRule="auto"/>
-            <w:jc w:val="both"/>
             <w:rPr>
               <w:rFonts w:asciiTheme="minorHAnsi" w:eastAsiaTheme="minorEastAsia" w:hAnsiTheme="minorHAnsi" w:cstheme="minorBidi"/>
               <w:noProof/>
@@ -1154,7 +1161,7 @@
               <w14:ligatures w14:val="standardContextual"/>
             </w:rPr>
           </w:pPr>
-          <w:hyperlink w:anchor="_Toc171449096" w:history="1">
+          <w:hyperlink w:anchor="_Toc171624313" w:history="1">
             <w:r>
               <w:rPr>
                 <w:rStyle w:val="Hyperlink"/>
@@ -1209,7 +1216,7 @@
                 <w:sz w:val="24"/>
                 <w:szCs w:val="24"/>
               </w:rPr>
-              <w:instrText xml:space="preserve"> PAGEREF _Toc171449096 \h </w:instrText>
+              <w:instrText xml:space="preserve"> PAGEREF _Toc171624313 \h </w:instrText>
             </w:r>
             <w:r>
               <w:rPr>
@@ -1235,7 +1242,7 @@
                 <w:sz w:val="24"/>
                 <w:szCs w:val="24"/>
               </w:rPr>
-              <w:t>1</w:t>
+              <w:t>2</w:t>
             </w:r>
             <w:r>
               <w:rPr>
@@ -1256,7 +1263,6 @@
               <w:tab w:val="right" w:leader="dot" w:pos="9016"/>
             </w:tabs>
             <w:spacing w:line="360" w:lineRule="auto"/>
-            <w:jc w:val="both"/>
             <w:rPr>
               <w:rFonts w:asciiTheme="minorHAnsi" w:eastAsiaTheme="minorEastAsia" w:hAnsiTheme="minorHAnsi" w:cstheme="minorBidi"/>
               <w:noProof/>
@@ -1266,7 +1272,7 @@
               <w14:ligatures w14:val="standardContextual"/>
             </w:rPr>
           </w:pPr>
-          <w:hyperlink w:anchor="_Toc171449097" w:history="1">
+          <w:hyperlink w:anchor="_Toc171624314" w:history="1">
             <w:r>
               <w:rPr>
                 <w:rStyle w:val="Hyperlink"/>
@@ -1321,7 +1327,7 @@
                 <w:sz w:val="24"/>
                 <w:szCs w:val="24"/>
               </w:rPr>
-              <w:instrText xml:space="preserve"> PAGEREF _Toc171449097 \h </w:instrText>
+              <w:instrText xml:space="preserve"> PAGEREF _Toc171624314 \h </w:instrText>
             </w:r>
             <w:r>
               <w:rPr>
@@ -1347,7 +1353,7 @@
                 <w:sz w:val="24"/>
                 <w:szCs w:val="24"/>
               </w:rPr>
-              <w:t>1</w:t>
+              <w:t>2</w:t>
             </w:r>
             <w:r>
               <w:rPr>
@@ -1368,7 +1374,6 @@
               <w:tab w:val="right" w:leader="dot" w:pos="9016"/>
             </w:tabs>
             <w:spacing w:line="360" w:lineRule="auto"/>
-            <w:jc w:val="both"/>
             <w:rPr>
               <w:rFonts w:asciiTheme="minorHAnsi" w:eastAsiaTheme="minorEastAsia" w:hAnsiTheme="minorHAnsi" w:cstheme="minorBidi"/>
               <w:noProof/>
@@ -1378,7 +1383,7 @@
               <w14:ligatures w14:val="standardContextual"/>
             </w:rPr>
           </w:pPr>
-          <w:hyperlink w:anchor="_Toc171449098" w:history="1">
+          <w:hyperlink w:anchor="_Toc171624315" w:history="1">
             <w:r>
               <w:rPr>
                 <w:rStyle w:val="Hyperlink"/>
@@ -1433,7 +1438,7 @@
                 <w:sz w:val="24"/>
                 <w:szCs w:val="24"/>
               </w:rPr>
-              <w:instrText xml:space="preserve"> PAGEREF _Toc171449098 \h </w:instrText>
+              <w:instrText xml:space="preserve"> PAGEREF _Toc171624315 \h </w:instrText>
             </w:r>
             <w:r>
               <w:rPr>
@@ -1459,7 +1464,7 @@
                 <w:sz w:val="24"/>
                 <w:szCs w:val="24"/>
               </w:rPr>
-              <w:t>2</w:t>
+              <w:t>3</w:t>
             </w:r>
             <w:r>
               <w:rPr>
@@ -1480,7 +1485,6 @@
               <w:tab w:val="right" w:leader="dot" w:pos="9016"/>
             </w:tabs>
             <w:spacing w:line="360" w:lineRule="auto"/>
-            <w:jc w:val="both"/>
             <w:rPr>
               <w:rFonts w:asciiTheme="minorHAnsi" w:eastAsiaTheme="minorEastAsia" w:hAnsiTheme="minorHAnsi" w:cstheme="minorBidi"/>
               <w:noProof/>
@@ -1490,7 +1494,7 @@
               <w14:ligatures w14:val="standardContextual"/>
             </w:rPr>
           </w:pPr>
-          <w:hyperlink w:anchor="_Toc171449099" w:history="1">
+          <w:hyperlink w:anchor="_Toc171624316" w:history="1">
             <w:r>
               <w:rPr>
                 <w:rStyle w:val="Hyperlink"/>
@@ -1545,7 +1549,7 @@
                 <w:sz w:val="24"/>
                 <w:szCs w:val="24"/>
               </w:rPr>
-              <w:instrText xml:space="preserve"> PAGEREF _Toc171449099 \h </w:instrText>
+              <w:instrText xml:space="preserve"> PAGEREF _Toc171624316 \h </w:instrText>
             </w:r>
             <w:r>
               <w:rPr>
@@ -1571,7 +1575,7 @@
                 <w:sz w:val="24"/>
                 <w:szCs w:val="24"/>
               </w:rPr>
-              <w:t>2</w:t>
+              <w:t>3</w:t>
             </w:r>
             <w:r>
               <w:rPr>
@@ -1591,7 +1595,6 @@
               <w:tab w:val="right" w:leader="dot" w:pos="9016"/>
             </w:tabs>
             <w:spacing w:line="360" w:lineRule="auto"/>
-            <w:jc w:val="both"/>
             <w:rPr>
               <w:rFonts w:asciiTheme="minorHAnsi" w:eastAsiaTheme="minorEastAsia" w:hAnsiTheme="minorHAnsi" w:cstheme="minorBidi"/>
               <w:noProof/>
@@ -1601,7 +1604,7 @@
               <w14:ligatures w14:val="standardContextual"/>
             </w:rPr>
           </w:pPr>
-          <w:hyperlink w:anchor="_Toc171449100" w:history="1">
+          <w:hyperlink w:anchor="_Toc171624317" w:history="1">
             <w:r>
               <w:rPr>
                 <w:rStyle w:val="Hyperlink"/>
@@ -1636,7 +1639,7 @@
                 <w:sz w:val="24"/>
                 <w:szCs w:val="24"/>
               </w:rPr>
-              <w:instrText xml:space="preserve"> PAGEREF _Toc171449100 \h </w:instrText>
+              <w:instrText xml:space="preserve"> PAGEREF _Toc171624317 \h </w:instrText>
             </w:r>
             <w:r>
               <w:rPr>
@@ -1662,7 +1665,7 @@
                 <w:sz w:val="24"/>
                 <w:szCs w:val="24"/>
               </w:rPr>
-              <w:t>2</w:t>
+              <w:t>3</w:t>
             </w:r>
             <w:r>
               <w:rPr>
@@ -1682,7 +1685,6 @@
               <w:tab w:val="right" w:leader="dot" w:pos="9016"/>
             </w:tabs>
             <w:spacing w:line="360" w:lineRule="auto"/>
-            <w:jc w:val="both"/>
             <w:rPr>
               <w:rFonts w:asciiTheme="minorHAnsi" w:eastAsiaTheme="minorEastAsia" w:hAnsiTheme="minorHAnsi" w:cstheme="minorBidi"/>
               <w:noProof/>
@@ -1692,7 +1694,7 @@
               <w14:ligatures w14:val="standardContextual"/>
             </w:rPr>
           </w:pPr>
-          <w:hyperlink w:anchor="_Toc171449101" w:history="1">
+          <w:hyperlink w:anchor="_Toc171624318" w:history="1">
             <w:r>
               <w:rPr>
                 <w:rStyle w:val="Hyperlink"/>
@@ -1727,7 +1729,7 @@
                 <w:sz w:val="24"/>
                 <w:szCs w:val="24"/>
               </w:rPr>
-              <w:instrText xml:space="preserve"> PAGEREF _Toc171449101 \h </w:instrText>
+              <w:instrText xml:space="preserve"> PAGEREF _Toc171624318 \h </w:instrText>
             </w:r>
             <w:r>
               <w:rPr>
@@ -1753,7 +1755,7 @@
                 <w:sz w:val="24"/>
                 <w:szCs w:val="24"/>
               </w:rPr>
-              <w:t>3</w:t>
+              <w:t>4</w:t>
             </w:r>
             <w:r>
               <w:rPr>
@@ -1773,7 +1775,6 @@
               <w:tab w:val="right" w:leader="dot" w:pos="9016"/>
             </w:tabs>
             <w:spacing w:line="360" w:lineRule="auto"/>
-            <w:jc w:val="both"/>
             <w:rPr>
               <w:rFonts w:asciiTheme="minorHAnsi" w:eastAsiaTheme="minorEastAsia" w:hAnsiTheme="minorHAnsi" w:cstheme="minorBidi"/>
               <w:noProof/>
@@ -1783,7 +1784,7 @@
               <w14:ligatures w14:val="standardContextual"/>
             </w:rPr>
           </w:pPr>
-          <w:hyperlink w:anchor="_Toc171449102" w:history="1">
+          <w:hyperlink w:anchor="_Toc171624319" w:history="1">
             <w:r>
               <w:rPr>
                 <w:rStyle w:val="Hyperlink"/>
@@ -1818,7 +1819,7 @@
                 <w:sz w:val="24"/>
                 <w:szCs w:val="24"/>
               </w:rPr>
-              <w:instrText xml:space="preserve"> PAGEREF _Toc171449102 \h </w:instrText>
+              <w:instrText xml:space="preserve"> PAGEREF _Toc171624319 \h </w:instrText>
             </w:r>
             <w:r>
               <w:rPr>
@@ -1844,7 +1845,7 @@
                 <w:sz w:val="24"/>
                 <w:szCs w:val="24"/>
               </w:rPr>
-              <w:t>4</w:t>
+              <w:t>5</w:t>
             </w:r>
             <w:r>
               <w:rPr>
@@ -1865,7 +1866,6 @@
               <w:tab w:val="right" w:leader="dot" w:pos="9016"/>
             </w:tabs>
             <w:spacing w:line="360" w:lineRule="auto"/>
-            <w:jc w:val="both"/>
             <w:rPr>
               <w:rFonts w:asciiTheme="minorHAnsi" w:eastAsiaTheme="minorEastAsia" w:hAnsiTheme="minorHAnsi" w:cstheme="minorBidi"/>
               <w:noProof/>
@@ -1875,7 +1875,7 @@
               <w14:ligatures w14:val="standardContextual"/>
             </w:rPr>
           </w:pPr>
-          <w:hyperlink w:anchor="_Toc171449103" w:history="1">
+          <w:hyperlink w:anchor="_Toc171624320" w:history="1">
             <w:r>
               <w:rPr>
                 <w:rStyle w:val="Hyperlink"/>
@@ -1930,7 +1930,7 @@
                 <w:sz w:val="24"/>
                 <w:szCs w:val="24"/>
               </w:rPr>
-              <w:instrText xml:space="preserve"> PAGEREF _Toc171449103 \h </w:instrText>
+              <w:instrText xml:space="preserve"> PAGEREF _Toc171624320 \h </w:instrText>
             </w:r>
             <w:r>
               <w:rPr>
@@ -1956,7 +1956,7 @@
                 <w:sz w:val="24"/>
                 <w:szCs w:val="24"/>
               </w:rPr>
-              <w:t>5</w:t>
+              <w:t>6</w:t>
             </w:r>
             <w:r>
               <w:rPr>
@@ -1976,7 +1976,6 @@
               <w:tab w:val="right" w:leader="dot" w:pos="9016"/>
             </w:tabs>
             <w:spacing w:line="360" w:lineRule="auto"/>
-            <w:jc w:val="both"/>
             <w:rPr>
               <w:rFonts w:asciiTheme="minorHAnsi" w:eastAsiaTheme="minorEastAsia" w:hAnsiTheme="minorHAnsi" w:cstheme="minorBidi"/>
               <w:noProof/>
@@ -1986,7 +1985,7 @@
               <w14:ligatures w14:val="standardContextual"/>
             </w:rPr>
           </w:pPr>
-          <w:hyperlink w:anchor="_Toc171449104" w:history="1">
+          <w:hyperlink w:anchor="_Toc171624321" w:history="1">
             <w:r>
               <w:rPr>
                 <w:rStyle w:val="Hyperlink"/>
@@ -2021,7 +2020,7 @@
                 <w:sz w:val="24"/>
                 <w:szCs w:val="24"/>
               </w:rPr>
-              <w:instrText xml:space="preserve"> PAGEREF _Toc171449104 \h </w:instrText>
+              <w:instrText xml:space="preserve"> PAGEREF _Toc171624321 \h </w:instrText>
             </w:r>
             <w:r>
               <w:rPr>
@@ -2047,7 +2046,7 @@
                 <w:sz w:val="24"/>
                 <w:szCs w:val="24"/>
               </w:rPr>
-              <w:t>5</w:t>
+              <w:t>6</w:t>
             </w:r>
             <w:r>
               <w:rPr>
@@ -2067,7 +2066,6 @@
               <w:tab w:val="right" w:leader="dot" w:pos="9016"/>
             </w:tabs>
             <w:spacing w:line="360" w:lineRule="auto"/>
-            <w:jc w:val="both"/>
             <w:rPr>
               <w:rFonts w:asciiTheme="minorHAnsi" w:eastAsiaTheme="minorEastAsia" w:hAnsiTheme="minorHAnsi" w:cstheme="minorBidi"/>
               <w:noProof/>
@@ -2077,7 +2075,7 @@
               <w14:ligatures w14:val="standardContextual"/>
             </w:rPr>
           </w:pPr>
-          <w:hyperlink w:anchor="_Toc171449105" w:history="1">
+          <w:hyperlink w:anchor="_Toc171624322" w:history="1">
             <w:r>
               <w:rPr>
                 <w:rStyle w:val="Hyperlink"/>
@@ -2112,7 +2110,7 @@
                 <w:sz w:val="24"/>
                 <w:szCs w:val="24"/>
               </w:rPr>
-              <w:instrText xml:space="preserve"> PAGEREF _Toc171449105 \h </w:instrText>
+              <w:instrText xml:space="preserve"> PAGEREF _Toc171624322 \h </w:instrText>
             </w:r>
             <w:r>
               <w:rPr>
@@ -2138,7 +2136,7 @@
                 <w:sz w:val="24"/>
                 <w:szCs w:val="24"/>
               </w:rPr>
-              <w:t>5</w:t>
+              <w:t>6</w:t>
             </w:r>
             <w:r>
               <w:rPr>
@@ -2158,7 +2156,6 @@
               <w:tab w:val="right" w:leader="dot" w:pos="9016"/>
             </w:tabs>
             <w:spacing w:line="360" w:lineRule="auto"/>
-            <w:jc w:val="both"/>
             <w:rPr>
               <w:rFonts w:asciiTheme="minorHAnsi" w:eastAsiaTheme="minorEastAsia" w:hAnsiTheme="minorHAnsi" w:cstheme="minorBidi"/>
               <w:noProof/>
@@ -2168,7 +2165,7 @@
               <w14:ligatures w14:val="standardContextual"/>
             </w:rPr>
           </w:pPr>
-          <w:hyperlink w:anchor="_Toc171449106" w:history="1">
+          <w:hyperlink w:anchor="_Toc171624323" w:history="1">
             <w:r>
               <w:rPr>
                 <w:rStyle w:val="Hyperlink"/>
@@ -2203,7 +2200,7 @@
                 <w:sz w:val="24"/>
                 <w:szCs w:val="24"/>
               </w:rPr>
-              <w:instrText xml:space="preserve"> PAGEREF _Toc171449106 \h </w:instrText>
+              <w:instrText xml:space="preserve"> PAGEREF _Toc171624323 \h </w:instrText>
             </w:r>
             <w:r>
               <w:rPr>
@@ -2229,7 +2226,7 @@
                 <w:sz w:val="24"/>
                 <w:szCs w:val="24"/>
               </w:rPr>
-              <w:t>5</w:t>
+              <w:t>6</w:t>
             </w:r>
             <w:r>
               <w:rPr>
@@ -2249,7 +2246,6 @@
               <w:tab w:val="right" w:leader="dot" w:pos="9016"/>
             </w:tabs>
             <w:spacing w:line="360" w:lineRule="auto"/>
-            <w:jc w:val="both"/>
             <w:rPr>
               <w:rFonts w:asciiTheme="minorHAnsi" w:eastAsiaTheme="minorEastAsia" w:hAnsiTheme="minorHAnsi" w:cstheme="minorBidi"/>
               <w:noProof/>
@@ -2259,7 +2255,7 @@
               <w14:ligatures w14:val="standardContextual"/>
             </w:rPr>
           </w:pPr>
-          <w:hyperlink w:anchor="_Toc171449107" w:history="1">
+          <w:hyperlink w:anchor="_Toc171624324" w:history="1">
             <w:r>
               <w:rPr>
                 <w:rStyle w:val="Hyperlink"/>
@@ -2294,7 +2290,7 @@
                 <w:sz w:val="24"/>
                 <w:szCs w:val="24"/>
               </w:rPr>
-              <w:instrText xml:space="preserve"> PAGEREF _Toc171449107 \h </w:instrText>
+              <w:instrText xml:space="preserve"> PAGEREF _Toc171624324 \h </w:instrText>
             </w:r>
             <w:r>
               <w:rPr>
@@ -2320,7 +2316,7 @@
                 <w:sz w:val="24"/>
                 <w:szCs w:val="24"/>
               </w:rPr>
-              <w:t>6</w:t>
+              <w:t>7</w:t>
             </w:r>
             <w:r>
               <w:rPr>
@@ -2340,7 +2336,6 @@
               <w:tab w:val="right" w:leader="dot" w:pos="9016"/>
             </w:tabs>
             <w:spacing w:line="360" w:lineRule="auto"/>
-            <w:jc w:val="both"/>
             <w:rPr>
               <w:rFonts w:asciiTheme="minorHAnsi" w:eastAsiaTheme="minorEastAsia" w:hAnsiTheme="minorHAnsi" w:cstheme="minorBidi"/>
               <w:noProof/>
@@ -2350,7 +2345,7 @@
               <w14:ligatures w14:val="standardContextual"/>
             </w:rPr>
           </w:pPr>
-          <w:hyperlink w:anchor="_Toc171449108" w:history="1">
+          <w:hyperlink w:anchor="_Toc171624325" w:history="1">
             <w:r>
               <w:rPr>
                 <w:rStyle w:val="Hyperlink"/>
@@ -2385,7 +2380,7 @@
                 <w:sz w:val="24"/>
                 <w:szCs w:val="24"/>
               </w:rPr>
-              <w:instrText xml:space="preserve"> PAGEREF _Toc171449108 \h </w:instrText>
+              <w:instrText xml:space="preserve"> PAGEREF _Toc171624325 \h </w:instrText>
             </w:r>
             <w:r>
               <w:rPr>
@@ -2411,7 +2406,7 @@
                 <w:sz w:val="24"/>
                 <w:szCs w:val="24"/>
               </w:rPr>
-              <w:t>6</w:t>
+              <w:t>7</w:t>
             </w:r>
             <w:r>
               <w:rPr>
@@ -2431,7 +2426,6 @@
               <w:tab w:val="right" w:leader="dot" w:pos="9016"/>
             </w:tabs>
             <w:spacing w:line="360" w:lineRule="auto"/>
-            <w:jc w:val="both"/>
             <w:rPr>
               <w:rFonts w:asciiTheme="minorHAnsi" w:eastAsiaTheme="minorEastAsia" w:hAnsiTheme="minorHAnsi" w:cstheme="minorBidi"/>
               <w:noProof/>
@@ -2441,7 +2435,7 @@
               <w14:ligatures w14:val="standardContextual"/>
             </w:rPr>
           </w:pPr>
-          <w:hyperlink w:anchor="_Toc171449109" w:history="1">
+          <w:hyperlink w:anchor="_Toc171624326" w:history="1">
             <w:r>
               <w:rPr>
                 <w:rStyle w:val="Hyperlink"/>
@@ -2476,7 +2470,7 @@
                 <w:sz w:val="24"/>
                 <w:szCs w:val="24"/>
               </w:rPr>
-              <w:instrText xml:space="preserve"> PAGEREF _Toc171449109 \h </w:instrText>
+              <w:instrText xml:space="preserve"> PAGEREF _Toc171624326 \h </w:instrText>
             </w:r>
             <w:r>
               <w:rPr>
@@ -2502,7 +2496,7 @@
                 <w:sz w:val="24"/>
                 <w:szCs w:val="24"/>
               </w:rPr>
-              <w:t>7</w:t>
+              <w:t>8</w:t>
             </w:r>
             <w:r>
               <w:rPr>
@@ -2522,7 +2516,6 @@
               <w:tab w:val="right" w:leader="dot" w:pos="9016"/>
             </w:tabs>
             <w:spacing w:line="360" w:lineRule="auto"/>
-            <w:jc w:val="both"/>
             <w:rPr>
               <w:rFonts w:asciiTheme="minorHAnsi" w:eastAsiaTheme="minorEastAsia" w:hAnsiTheme="minorHAnsi" w:cstheme="minorBidi"/>
               <w:noProof/>
@@ -2532,7 +2525,7 @@
               <w14:ligatures w14:val="standardContextual"/>
             </w:rPr>
           </w:pPr>
-          <w:hyperlink w:anchor="_Toc171449110" w:history="1">
+          <w:hyperlink w:anchor="_Toc171624327" w:history="1">
             <w:r>
               <w:rPr>
                 <w:rStyle w:val="Hyperlink"/>
@@ -2567,7 +2560,7 @@
                 <w:sz w:val="24"/>
                 <w:szCs w:val="24"/>
               </w:rPr>
-              <w:instrText xml:space="preserve"> PAGEREF _Toc171449110 \h </w:instrText>
+              <w:instrText xml:space="preserve"> PAGEREF _Toc171624327 \h </w:instrText>
             </w:r>
             <w:r>
               <w:rPr>
@@ -2593,7 +2586,7 @@
                 <w:sz w:val="24"/>
                 <w:szCs w:val="24"/>
               </w:rPr>
-              <w:t>8</w:t>
+              <w:t>9</w:t>
             </w:r>
             <w:r>
               <w:rPr>
@@ -2613,7 +2606,6 @@
               <w:tab w:val="right" w:leader="dot" w:pos="9016"/>
             </w:tabs>
             <w:spacing w:line="360" w:lineRule="auto"/>
-            <w:jc w:val="both"/>
             <w:rPr>
               <w:rFonts w:asciiTheme="minorHAnsi" w:eastAsiaTheme="minorEastAsia" w:hAnsiTheme="minorHAnsi" w:cstheme="minorBidi"/>
               <w:noProof/>
@@ -2623,7 +2615,7 @@
               <w14:ligatures w14:val="standardContextual"/>
             </w:rPr>
           </w:pPr>
-          <w:hyperlink w:anchor="_Toc171449111" w:history="1">
+          <w:hyperlink w:anchor="_Toc171624328" w:history="1">
             <w:r>
               <w:rPr>
                 <w:rStyle w:val="Hyperlink"/>
@@ -2658,7 +2650,7 @@
                 <w:sz w:val="24"/>
                 <w:szCs w:val="24"/>
               </w:rPr>
-              <w:instrText xml:space="preserve"> PAGEREF _Toc171449111 \h </w:instrText>
+              <w:instrText xml:space="preserve"> PAGEREF _Toc171624328 \h </w:instrText>
             </w:r>
             <w:r>
               <w:rPr>
@@ -2684,7 +2676,7 @@
                 <w:sz w:val="24"/>
                 <w:szCs w:val="24"/>
               </w:rPr>
-              <w:t>9</w:t>
+              <w:t>10</w:t>
             </w:r>
             <w:r>
               <w:rPr>
@@ -2704,7 +2696,6 @@
               <w:tab w:val="right" w:leader="dot" w:pos="9016"/>
             </w:tabs>
             <w:spacing w:line="360" w:lineRule="auto"/>
-            <w:jc w:val="both"/>
             <w:rPr>
               <w:rFonts w:asciiTheme="minorHAnsi" w:eastAsiaTheme="minorEastAsia" w:hAnsiTheme="minorHAnsi" w:cstheme="minorBidi"/>
               <w:noProof/>
@@ -2714,7 +2705,7 @@
               <w14:ligatures w14:val="standardContextual"/>
             </w:rPr>
           </w:pPr>
-          <w:hyperlink w:anchor="_Toc171449112" w:history="1">
+          <w:hyperlink w:anchor="_Toc171624329" w:history="1">
             <w:r>
               <w:rPr>
                 <w:rStyle w:val="Hyperlink"/>
@@ -2749,7 +2740,7 @@
                 <w:sz w:val="24"/>
                 <w:szCs w:val="24"/>
               </w:rPr>
-              <w:instrText xml:space="preserve"> PAGEREF _Toc171449112 \h </w:instrText>
+              <w:instrText xml:space="preserve"> PAGEREF _Toc171624329 \h </w:instrText>
             </w:r>
             <w:r>
               <w:rPr>
@@ -2795,7 +2786,6 @@
               <w:tab w:val="right" w:leader="dot" w:pos="9016"/>
             </w:tabs>
             <w:spacing w:line="360" w:lineRule="auto"/>
-            <w:jc w:val="both"/>
             <w:rPr>
               <w:rFonts w:asciiTheme="minorHAnsi" w:eastAsiaTheme="minorEastAsia" w:hAnsiTheme="minorHAnsi" w:cstheme="minorBidi"/>
               <w:noProof/>
@@ -2805,7 +2795,7 @@
               <w14:ligatures w14:val="standardContextual"/>
             </w:rPr>
           </w:pPr>
-          <w:hyperlink w:anchor="_Toc171449113" w:history="1">
+          <w:hyperlink w:anchor="_Toc171624330" w:history="1">
             <w:r>
               <w:rPr>
                 <w:rStyle w:val="Hyperlink"/>
@@ -2840,7 +2830,7 @@
                 <w:sz w:val="24"/>
                 <w:szCs w:val="24"/>
               </w:rPr>
-              <w:instrText xml:space="preserve"> PAGEREF _Toc171449113 \h </w:instrText>
+              <w:instrText xml:space="preserve"> PAGEREF _Toc171624330 \h </w:instrText>
             </w:r>
             <w:r>
               <w:rPr>
@@ -2934,7 +2924,7 @@
         <w:spacing w:line="360" w:lineRule="auto"/>
         <w:jc w:val="both"/>
       </w:pPr>
-      <w:bookmarkStart w:id="1" w:name="_Toc171449095"/>
+      <w:bookmarkStart w:id="1" w:name="_Toc171624312"/>
       <w:r>
         <w:lastRenderedPageBreak/>
         <w:t>Introduction</w:t>
@@ -2956,7 +2946,49 @@
           <w:sz w:val="24"/>
           <w:szCs w:val="24"/>
         </w:rPr>
-        <w:t>The advancement of technology has evolved almost all sectors, including the hostel. The old technique of performing tasks of hostel manually, has evolved to the online system which has led to development of Hostel Management System (HMS). Hostel Management System is developed with the objective of automating tasks of hostel such as registration form, assigning rooms, updating students details and so on. This particular project also solves the problem with the data in hostel by reducing redundant data of students, manually updating students’ data in registers. Identifi</w:t>
+        <w:t xml:space="preserve">The advancement of technology has evolved almost all sectors, including the hostel. The old technique of performing tasks of hostel manually, has evolved to the online system which has led to development of Hostel Management System (HMS). Hostel Management System is developed with the objective of automating tasks of hostel such as registration form, assigning rooms, updating </w:t>
+      </w:r>
+      <w:r>
+        <w:rPr>
+          <w:sz w:val="24"/>
+          <w:szCs w:val="24"/>
+        </w:rPr>
+        <w:t>user's</w:t>
+      </w:r>
+      <w:r>
+        <w:rPr>
+          <w:sz w:val="24"/>
+          <w:szCs w:val="24"/>
+        </w:rPr>
+        <w:t xml:space="preserve"> details and so on. This particular project also solves the problem with the data in hostel by reducing redundant data of </w:t>
+      </w:r>
+      <w:r>
+        <w:rPr>
+          <w:sz w:val="24"/>
+          <w:szCs w:val="24"/>
+        </w:rPr>
+        <w:t>users</w:t>
+      </w:r>
+      <w:r>
+        <w:rPr>
+          <w:sz w:val="24"/>
+          <w:szCs w:val="24"/>
+        </w:rPr>
+        <w:t xml:space="preserve">, manually updating </w:t>
+      </w:r>
+      <w:r>
+        <w:rPr>
+          <w:sz w:val="24"/>
+          <w:szCs w:val="24"/>
+        </w:rPr>
+        <w:t>users'</w:t>
+      </w:r>
+      <w:r>
+        <w:rPr>
+          <w:sz w:val="24"/>
+          <w:szCs w:val="24"/>
+        </w:rPr>
+        <w:t xml:space="preserve"> data in registers. Identifi</w:t>
       </w:r>
       <w:r>
         <w:rPr>
@@ -3109,7 +3141,7 @@
         </w:numPr>
         <w:jc w:val="left"/>
       </w:pPr>
-      <w:bookmarkStart w:id="2" w:name="_Toc171449096"/>
+      <w:bookmarkStart w:id="2" w:name="_Toc171624313"/>
       <w:r>
         <w:lastRenderedPageBreak/>
         <w:t>Problem Statement</w:t>
@@ -3139,7 +3171,21 @@
           <w:sz w:val="24"/>
           <w:szCs w:val="24"/>
         </w:rPr>
-        <w:t>Poor room allocation often leads to suboptimal room assignments, causing dissatisfaction among students and underutilization of available space.</w:t>
+        <w:t xml:space="preserve">Poor room allocation often leads to suboptimal room assignments, causing dissatisfaction among </w:t>
+      </w:r>
+      <w:r>
+        <w:rPr>
+          <w:sz w:val="24"/>
+          <w:szCs w:val="24"/>
+        </w:rPr>
+        <w:t>users</w:t>
+      </w:r>
+      <w:r>
+        <w:rPr>
+          <w:sz w:val="24"/>
+          <w:szCs w:val="24"/>
+        </w:rPr>
+        <w:t xml:space="preserve"> and underutilization of available space.</w:t>
       </w:r>
       <w:r>
         <w:rPr>
@@ -3187,7 +3233,7 @@
         </w:numPr>
         <w:jc w:val="left"/>
       </w:pPr>
-      <w:bookmarkStart w:id="3" w:name="_Toc171449097"/>
+      <w:bookmarkStart w:id="3" w:name="_Toc171624314"/>
       <w:r>
         <w:t>Objectives</w:t>
       </w:r>
@@ -3231,21 +3277,14 @@
           <w:sz w:val="24"/>
           <w:szCs w:val="24"/>
         </w:rPr>
-        <w:t>To i</w:t>
-      </w:r>
-      <w:r>
-        <w:rPr>
-          <w:sz w:val="24"/>
-          <w:szCs w:val="24"/>
-        </w:rPr>
-        <w:t>mplement a system that allows users to book rooms and provides real-time information</w:t>
-      </w:r>
-      <w:r>
-        <w:rPr>
-          <w:sz w:val="24"/>
-          <w:szCs w:val="24"/>
-        </w:rPr>
-        <w:t xml:space="preserve">. </w:t>
+        <w:t>To implement a system that allows users to book rooms and provides real-time information</w:t>
+      </w:r>
+      <w:r>
+        <w:rPr>
+          <w:sz w:val="24"/>
+          <w:szCs w:val="24"/>
+        </w:rPr>
+        <w:t xml:space="preserve"> about </w:t>
       </w:r>
     </w:p>
     <w:p>
@@ -3324,7 +3363,7 @@
         </w:numPr>
         <w:jc w:val="left"/>
       </w:pPr>
-      <w:bookmarkStart w:id="4" w:name="_Toc171449098"/>
+      <w:bookmarkStart w:id="4" w:name="_Toc171624315"/>
       <w:r>
         <w:lastRenderedPageBreak/>
         <w:t>Methodology</w:t>
@@ -3346,7 +3385,7 @@
         </w:numPr>
         <w:spacing w:line="360" w:lineRule="auto"/>
       </w:pPr>
-      <w:bookmarkStart w:id="5" w:name="_Toc171449099"/>
+      <w:bookmarkStart w:id="5" w:name="_Toc171624316"/>
       <w:r>
         <w:t>Requirement Identification</w:t>
       </w:r>
@@ -3359,9 +3398,14 @@
         <w:ind w:left="0" w:firstLine="360"/>
         <w:jc w:val="left"/>
       </w:pPr>
-      <w:bookmarkStart w:id="6" w:name="_Toc171449100"/>
-      <w:r>
-        <w:t xml:space="preserve">i. </w:t>
+      <w:bookmarkStart w:id="6" w:name="_Toc171624317"/>
+      <w:proofErr w:type="spellStart"/>
+      <w:r>
+        <w:t>i</w:t>
+      </w:r>
+      <w:proofErr w:type="spellEnd"/>
+      <w:r>
+        <w:t xml:space="preserve">. </w:t>
       </w:r>
       <w:r>
         <w:t>Study of an Existing System</w:t>
@@ -3392,12 +3436,37 @@
         </w:rPr>
         <w:t xml:space="preserve">systems such as </w:t>
       </w:r>
-      <w:r>
-        <w:rPr>
-          <w:sz w:val="24"/>
-          <w:szCs w:val="24"/>
-        </w:rPr>
-        <w:t>hostelworld, hostelz were conducted.</w:t>
+      <w:proofErr w:type="spellStart"/>
+      <w:r>
+        <w:rPr>
+          <w:sz w:val="24"/>
+          <w:szCs w:val="24"/>
+        </w:rPr>
+        <w:t>hostelworld</w:t>
+      </w:r>
+      <w:proofErr w:type="spellEnd"/>
+      <w:r>
+        <w:rPr>
+          <w:sz w:val="24"/>
+          <w:szCs w:val="24"/>
+        </w:rPr>
+        <w:t xml:space="preserve">, </w:t>
+      </w:r>
+      <w:proofErr w:type="spellStart"/>
+      <w:r>
+        <w:rPr>
+          <w:sz w:val="24"/>
+          <w:szCs w:val="24"/>
+        </w:rPr>
+        <w:t>hostelz</w:t>
+      </w:r>
+      <w:proofErr w:type="spellEnd"/>
+      <w:r>
+        <w:rPr>
+          <w:sz w:val="24"/>
+          <w:szCs w:val="24"/>
+        </w:rPr>
+        <w:t xml:space="preserve"> were conducted.</w:t>
       </w:r>
       <w:r>
         <w:rPr>
@@ -3428,12 +3497,37 @@
           <w:szCs w:val="24"/>
         </w:rPr>
       </w:pPr>
-      <w:r>
-        <w:rPr>
-          <w:sz w:val="24"/>
-          <w:szCs w:val="24"/>
-        </w:rPr>
-        <w:t xml:space="preserve">Hostelz allows to find hostel around the world in single click. Along with that, it also allows the comparing of the price of the hostels. It offers an </w:t>
+      <w:proofErr w:type="spellStart"/>
+      <w:r>
+        <w:rPr>
+          <w:sz w:val="24"/>
+          <w:szCs w:val="24"/>
+        </w:rPr>
+        <w:t>Hostelz</w:t>
+      </w:r>
+      <w:proofErr w:type="spellEnd"/>
+      <w:r>
+        <w:rPr>
+          <w:sz w:val="24"/>
+          <w:szCs w:val="24"/>
+        </w:rPr>
+        <w:t xml:space="preserve"> allows to find hostel around the world in single click. Along with that, it also allows the comparing of the price of the hostels. It offers </w:t>
+      </w:r>
+      <w:proofErr w:type="gramStart"/>
+      <w:r>
+        <w:rPr>
+          <w:sz w:val="24"/>
+          <w:szCs w:val="24"/>
+        </w:rPr>
+        <w:t>an</w:t>
+      </w:r>
+      <w:proofErr w:type="gramEnd"/>
+      <w:r>
+        <w:rPr>
+          <w:sz w:val="24"/>
+          <w:szCs w:val="24"/>
+        </w:rPr>
+        <w:t xml:space="preserve"> </w:t>
       </w:r>
       <w:r>
         <w:rPr>
@@ -3660,12 +3754,21 @@
           <w:szCs w:val="24"/>
         </w:rPr>
       </w:pPr>
-      <w:r>
-        <w:rPr>
-          <w:sz w:val="24"/>
-          <w:szCs w:val="24"/>
-        </w:rPr>
-        <w:t xml:space="preserve">Hostelworld is another platform for booking hostel in an easy manner. It allows </w:t>
+      <w:proofErr w:type="spellStart"/>
+      <w:r>
+        <w:rPr>
+          <w:sz w:val="24"/>
+          <w:szCs w:val="24"/>
+        </w:rPr>
+        <w:t>Hostelworld</w:t>
+      </w:r>
+      <w:proofErr w:type="spellEnd"/>
+      <w:r>
+        <w:rPr>
+          <w:sz w:val="24"/>
+          <w:szCs w:val="24"/>
+        </w:rPr>
+        <w:t xml:space="preserve"> is another platform for booking hostel in an easy manner. It allows </w:t>
       </w:r>
       <w:r>
         <w:rPr>
@@ -3791,8 +3894,13 @@
           <w:szCs w:val="24"/>
         </w:rPr>
       </w:pPr>
-      <w:r>
-        <w:t>Hostelling International's</w:t>
+      <w:proofErr w:type="spellStart"/>
+      <w:r>
+        <w:t>Hostelling</w:t>
+      </w:r>
+      <w:proofErr w:type="spellEnd"/>
+      <w:r>
+        <w:t xml:space="preserve"> International's</w:t>
       </w:r>
       <w:r>
         <w:rPr>
@@ -3836,12 +3944,21 @@
         </w:rPr>
         <w:t xml:space="preserve"> </w:t>
       </w:r>
-      <w:r>
-        <w:rPr>
-          <w:sz w:val="24"/>
-          <w:szCs w:val="24"/>
-        </w:rPr>
-        <w:t xml:space="preserve">Hostelling International (HI) provides a reliable and affordable option </w:t>
+      <w:proofErr w:type="spellStart"/>
+      <w:r>
+        <w:rPr>
+          <w:sz w:val="24"/>
+          <w:szCs w:val="24"/>
+        </w:rPr>
+        <w:t>Hostelling</w:t>
+      </w:r>
+      <w:proofErr w:type="spellEnd"/>
+      <w:r>
+        <w:rPr>
+          <w:sz w:val="24"/>
+          <w:szCs w:val="24"/>
+        </w:rPr>
+        <w:t xml:space="preserve"> International (HI) provides a reliable and affordable option </w:t>
       </w:r>
       <w:r>
         <w:rPr>
@@ -3944,7 +4061,7 @@
         <w:ind w:left="0"/>
         <w:jc w:val="both"/>
       </w:pPr>
-      <w:bookmarkStart w:id="7" w:name="_Toc171449101"/>
+      <w:bookmarkStart w:id="7" w:name="_Toc171624318"/>
       <w:r>
         <w:lastRenderedPageBreak/>
         <w:t xml:space="preserve">ii. </w:t>
@@ -3996,7 +4113,39 @@
           <w:sz w:val="24"/>
           <w:szCs w:val="24"/>
         </w:rPr>
-        <w:t>broad research was conducted on existing platforms such as Hostelz, HostelWorld and so on. These platform</w:t>
+        <w:t xml:space="preserve">broad research was conducted on existing platforms such as </w:t>
+      </w:r>
+      <w:proofErr w:type="spellStart"/>
+      <w:r>
+        <w:rPr>
+          <w:sz w:val="24"/>
+          <w:szCs w:val="24"/>
+        </w:rPr>
+        <w:t>Hostelz</w:t>
+      </w:r>
+      <w:proofErr w:type="spellEnd"/>
+      <w:r>
+        <w:rPr>
+          <w:sz w:val="24"/>
+          <w:szCs w:val="24"/>
+        </w:rPr>
+        <w:t xml:space="preserve">, </w:t>
+      </w:r>
+      <w:proofErr w:type="spellStart"/>
+      <w:r>
+        <w:rPr>
+          <w:sz w:val="24"/>
+          <w:szCs w:val="24"/>
+        </w:rPr>
+        <w:t>HostelWorld</w:t>
+      </w:r>
+      <w:proofErr w:type="spellEnd"/>
+      <w:r>
+        <w:rPr>
+          <w:sz w:val="24"/>
+          <w:szCs w:val="24"/>
+        </w:rPr>
+        <w:t xml:space="preserve"> and so on. These platform</w:t>
       </w:r>
       <w:r>
         <w:rPr>
@@ -4455,7 +4604,7 @@
         <w:ind w:left="0"/>
         <w:jc w:val="left"/>
       </w:pPr>
-      <w:bookmarkStart w:id="8" w:name="_Toc171449102"/>
+      <w:bookmarkStart w:id="8" w:name="_Toc171624319"/>
       <w:r>
         <w:lastRenderedPageBreak/>
         <w:t xml:space="preserve">iii. </w:t>
@@ -4485,23 +4634,26 @@
       </w:pPr>
       <w:r>
         <w:rPr>
+          <w:b/>
+          <w:bCs/>
           <w:noProof/>
-          <w:lang w:val="en-GB"/>
+          <w:sz w:val="24"/>
+          <w:szCs w:val="24"/>
           <w14:ligatures w14:val="standardContextual"/>
         </w:rPr>
         <w:drawing>
-          <wp:anchor distT="0" distB="0" distL="114300" distR="114300" simplePos="0" relativeHeight="251663360" behindDoc="1" locked="0" layoutInCell="1" allowOverlap="1" wp14:anchorId="5454F51B" wp14:editId="67F04FC6">
+          <wp:anchor distT="0" distB="0" distL="114300" distR="114300" simplePos="0" relativeHeight="251673600" behindDoc="0" locked="0" layoutInCell="1" allowOverlap="1" wp14:anchorId="1EF54256" wp14:editId="749DA93F">
             <wp:simplePos x="0" y="0"/>
-            <wp:positionH relativeFrom="page">
-              <wp:posOffset>1428750</wp:posOffset>
+            <wp:positionH relativeFrom="margin">
+              <wp:align>left</wp:align>
             </wp:positionH>
             <wp:positionV relativeFrom="paragraph">
-              <wp:posOffset>302260</wp:posOffset>
+              <wp:posOffset>321310</wp:posOffset>
             </wp:positionV>
-            <wp:extent cx="5201285" cy="5619750"/>
-            <wp:effectExtent l="0" t="0" r="0" b="0"/>
+            <wp:extent cx="4972050" cy="5364480"/>
+            <wp:effectExtent l="0" t="0" r="0" b="7620"/>
             <wp:wrapSquare wrapText="bothSides"/>
-            <wp:docPr id="307258178" name="Picture 2"/>
+            <wp:docPr id="1062163691" name="Picture 5"/>
             <wp:cNvGraphicFramePr>
               <a:graphicFrameLocks xmlns:a="http://schemas.openxmlformats.org/drawingml/2006/main" noChangeAspect="1"/>
             </wp:cNvGraphicFramePr>
@@ -4509,7 +4661,7 @@
               <a:graphicData uri="http://schemas.openxmlformats.org/drawingml/2006/picture">
                 <pic:pic xmlns:pic="http://schemas.openxmlformats.org/drawingml/2006/picture">
                   <pic:nvPicPr>
-                    <pic:cNvPr id="307258178" name="Picture 307258178"/>
+                    <pic:cNvPr id="1062163691" name="Picture 1062163691"/>
                     <pic:cNvPicPr/>
                   </pic:nvPicPr>
                   <pic:blipFill>
@@ -4527,7 +4679,7 @@
                   <pic:spPr>
                     <a:xfrm>
                       <a:off x="0" y="0"/>
-                      <a:ext cx="5201285" cy="5619750"/>
+                      <a:ext cx="4972050" cy="5364480"/>
                     </a:xfrm>
                     <a:prstGeom prst="rect">
                       <a:avLst/>
@@ -4557,6 +4709,17 @@
     </w:p>
     <w:p>
       <w:pPr>
+        <w:ind w:firstLine="720"/>
+        <w:rPr>
+          <w:b/>
+          <w:bCs/>
+          <w:sz w:val="24"/>
+          <w:szCs w:val="24"/>
+        </w:rPr>
+      </w:pPr>
+    </w:p>
+    <w:p>
+      <w:pPr>
         <w:ind w:left="720" w:firstLine="720"/>
         <w:rPr>
           <w:b/>
@@ -4579,13 +4742,13 @@
         <mc:AlternateContent>
           <mc:Choice Requires="wps">
             <w:drawing>
-              <wp:anchor distT="0" distB="0" distL="114300" distR="114300" simplePos="0" relativeHeight="251661312" behindDoc="0" locked="0" layoutInCell="1" allowOverlap="1" wp14:anchorId="10337248" wp14:editId="02AFBA02">
+              <wp:anchor distT="0" distB="0" distL="114300" distR="114300" simplePos="0" relativeHeight="251661312" behindDoc="0" locked="0" layoutInCell="1" allowOverlap="1" wp14:anchorId="10337248" wp14:editId="7544E1F0">
                 <wp:simplePos x="0" y="0"/>
                 <wp:positionH relativeFrom="column">
-                  <wp:posOffset>433705</wp:posOffset>
+                  <wp:posOffset>884968</wp:posOffset>
                 </wp:positionH>
                 <wp:positionV relativeFrom="paragraph">
-                  <wp:posOffset>8890</wp:posOffset>
+                  <wp:posOffset>15165</wp:posOffset>
                 </wp:positionV>
                 <wp:extent cx="4197350" cy="635"/>
                 <wp:effectExtent l="0" t="0" r="0" b="0"/>
@@ -4736,7 +4899,7 @@
                 <v:stroke joinstyle="miter"/>
                 <v:path gradientshapeok="t" o:connecttype="rect"/>
               </v:shapetype>
-              <v:shape id="Text Box 1" o:spid="_x0000_s1026" type="#_x0000_t202" style="position:absolute;left:0;text-align:left;margin-left:34.15pt;margin-top:.7pt;width:330.5pt;height:.05pt;z-index:251661312;visibility:visible;mso-wrap-style:square;mso-wrap-distance-left:9pt;mso-wrap-distance-top:0;mso-wrap-distance-right:9pt;mso-wrap-distance-bottom:0;mso-position-horizontal:absolute;mso-position-horizontal-relative:text;mso-position-vertical:absolute;mso-position-vertical-relative:text;v-text-anchor:top" o:gfxdata="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" stroked="f">
+              <v:shape id="Text Box 1" o:spid="_x0000_s1026" type="#_x0000_t202" style="position:absolute;left:0;text-align:left;margin-left:69.7pt;margin-top:1.2pt;width:330.5pt;height:.05pt;z-index:251661312;visibility:visible;mso-wrap-style:square;mso-wrap-distance-left:9pt;mso-wrap-distance-top:0;mso-wrap-distance-right:9pt;mso-wrap-distance-bottom:0;mso-position-horizontal:absolute;mso-position-horizontal-relative:text;mso-position-vertical:absolute;mso-position-vertical-relative:text;v-text-anchor:top" o:gfxdata="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" stroked="f">
                 <v:textbox style="mso-fit-shape-to-text:t" inset="0,0,0,0">
                   <w:txbxContent>
                     <w:p>
@@ -4851,14 +5014,6 @@
         </mc:AlternateContent>
       </w:r>
     </w:p>
-    <w:p>
-      <w:pPr>
-        <w:rPr>
-          <w:b/>
-          <w:bCs/>
-        </w:rPr>
-      </w:pPr>
-    </w:p>
     <w:p/>
     <w:p>
       <w:pPr>
@@ -4874,7 +5029,14 @@
           <w:sz w:val="24"/>
           <w:szCs w:val="24"/>
         </w:rPr>
-        <w:t>Students are allowed to register, login and logout from their account. Along with that they can view available rooms, book them and give reviews about the rooms and can view the reviews as well.</w:t>
+        <w:t>Users</w:t>
+      </w:r>
+      <w:r>
+        <w:rPr>
+          <w:sz w:val="24"/>
+          <w:szCs w:val="24"/>
+        </w:rPr>
+        <w:t xml:space="preserve"> are allowed to register, login and logout from their account. Along with that they can view available rooms, book them and give reviews about the rooms and can view the reviews as well.</w:t>
       </w:r>
     </w:p>
     <w:p>
@@ -4901,14 +5063,42 @@
           <w:sz w:val="24"/>
           <w:szCs w:val="24"/>
         </w:rPr>
-        <w:t xml:space="preserve">Admin can login and logout from the account. Admin can </w:t>
-      </w:r>
-      <w:r>
-        <w:rPr>
-          <w:sz w:val="24"/>
-          <w:szCs w:val="24"/>
-        </w:rPr>
-        <w:t>view rooms, add rooms and delete the rooms. Admin can manage the registered students and can view the reviews provided by the student as well.</w:t>
+        <w:t>Admin can login and logout from the account. Admin can</w:t>
+      </w:r>
+      <w:r>
+        <w:rPr>
+          <w:sz w:val="24"/>
+          <w:szCs w:val="24"/>
+        </w:rPr>
+        <w:t xml:space="preserve"> add hostels and delete hostels</w:t>
+      </w:r>
+      <w:r>
+        <w:rPr>
+          <w:sz w:val="24"/>
+          <w:szCs w:val="24"/>
+        </w:rPr>
+        <w:t xml:space="preserve">. Admin can manage the registered </w:t>
+      </w:r>
+      <w:r>
+        <w:rPr>
+          <w:sz w:val="24"/>
+          <w:szCs w:val="24"/>
+        </w:rPr>
+        <w:t xml:space="preserve">users </w:t>
+      </w:r>
+      <w:r>
+        <w:rPr>
+          <w:sz w:val="24"/>
+          <w:szCs w:val="24"/>
+        </w:rPr>
+        <w:t>and bookings</w:t>
+      </w:r>
+      <w:r>
+        <w:rPr>
+          <w:sz w:val="24"/>
+          <w:szCs w:val="24"/>
+        </w:rPr>
+        <w:t xml:space="preserve"> and can view the reviews provided by the student as well.</w:t>
       </w:r>
     </w:p>
     <w:p>
@@ -4919,7 +5109,7 @@
           <w:numId w:val="5"/>
         </w:numPr>
       </w:pPr>
-      <w:bookmarkStart w:id="11" w:name="_Toc171449103"/>
+      <w:bookmarkStart w:id="11" w:name="_Toc171624320"/>
       <w:r>
         <w:lastRenderedPageBreak/>
         <w:t>Feasibility Study</w:t>
@@ -4934,10 +5124,12 @@
         <w:ind w:left="0" w:firstLine="360"/>
         <w:jc w:val="left"/>
       </w:pPr>
-      <w:bookmarkStart w:id="12" w:name="_Toc171449104"/>
+      <w:bookmarkStart w:id="12" w:name="_Toc171624321"/>
+      <w:proofErr w:type="spellStart"/>
       <w:r>
         <w:t>i</w:t>
       </w:r>
+      <w:proofErr w:type="spellEnd"/>
       <w:r>
         <w:rPr>
           <w:b w:val="0"/>
@@ -4959,20 +5151,30 @@
         <w:ind w:left="360"/>
         <w:jc w:val="both"/>
         <w:rPr>
+          <w:sz w:val="24"/>
+          <w:szCs w:val="24"/>
+        </w:rPr>
+      </w:pPr>
+      <w:r>
+        <w:rPr>
+          <w:sz w:val="24"/>
+          <w:szCs w:val="24"/>
+        </w:rPr>
+        <w:t>The proposed system for this project is technically feasible because it will not require any extra or high-functioning devices, and the maintenance of the system will be easier as well.</w:t>
+      </w:r>
+    </w:p>
+    <w:p>
+      <w:pPr>
+        <w:spacing w:line="360" w:lineRule="auto"/>
+        <w:ind w:left="360"/>
+        <w:jc w:val="both"/>
+        <w:rPr>
           <w:b/>
           <w:bCs/>
           <w:sz w:val="24"/>
           <w:szCs w:val="24"/>
         </w:rPr>
       </w:pPr>
-      <w:bookmarkStart w:id="13" w:name="_Toc171449105"/>
-      <w:r>
-        <w:rPr>
-          <w:sz w:val="24"/>
-          <w:szCs w:val="24"/>
-        </w:rPr>
-        <w:t>The proposed system for this project is technically feasible because it will not require any extra or high-functioning devices, and the maintenance of the system will be easier as well.</w:t>
-      </w:r>
     </w:p>
     <w:p>
       <w:pPr>
@@ -4981,6 +5183,7 @@
         <w:ind w:left="0" w:firstLine="390"/>
         <w:jc w:val="left"/>
       </w:pPr>
+      <w:bookmarkStart w:id="13" w:name="_Toc171624322"/>
       <w:r>
         <w:t>ii.</w:t>
       </w:r>
@@ -5044,6 +5247,17 @@
         </w:rPr>
         <w:t>.</w:t>
       </w:r>
+    </w:p>
+    <w:p>
+      <w:pPr>
+        <w:spacing w:line="360" w:lineRule="auto"/>
+        <w:ind w:left="390" w:firstLine="15"/>
+        <w:jc w:val="both"/>
+        <w:rPr>
+          <w:sz w:val="24"/>
+          <w:szCs w:val="24"/>
+        </w:rPr>
+      </w:pPr>
     </w:p>
     <w:p>
       <w:pPr>
@@ -5052,7 +5266,7 @@
         <w:ind w:left="0" w:firstLine="390"/>
         <w:jc w:val="left"/>
       </w:pPr>
-      <w:bookmarkStart w:id="14" w:name="_Toc171449106"/>
+      <w:bookmarkStart w:id="14" w:name="_Toc171624323"/>
       <w:r>
         <w:t xml:space="preserve">iii. </w:t>
       </w:r>
@@ -5125,7 +5339,7 @@
         <w:spacing w:line="360" w:lineRule="auto"/>
         <w:ind w:left="0" w:firstLine="0"/>
       </w:pPr>
-      <w:bookmarkStart w:id="15" w:name="_Toc171449107"/>
+      <w:bookmarkStart w:id="15" w:name="_Toc171624324"/>
       <w:r>
         <w:lastRenderedPageBreak/>
         <w:t>c. High Level Design of System</w:t>
@@ -5139,9 +5353,14 @@
         <w:ind w:left="0"/>
         <w:jc w:val="left"/>
       </w:pPr>
-      <w:bookmarkStart w:id="16" w:name="_Toc171449108"/>
-      <w:r>
-        <w:t>i. Methodology</w:t>
+      <w:bookmarkStart w:id="16" w:name="_Toc171624325"/>
+      <w:proofErr w:type="spellStart"/>
+      <w:r>
+        <w:t>i</w:t>
+      </w:r>
+      <w:proofErr w:type="spellEnd"/>
+      <w:r>
+        <w:t>. Methodology</w:t>
       </w:r>
       <w:bookmarkEnd w:id="16"/>
     </w:p>
@@ -5229,22 +5448,29 @@
           <w14:ligatures w14:val="standardContextual"/>
         </w:rPr>
       </w:pPr>
+    </w:p>
+    <w:p>
+      <w:pPr>
+        <w:keepNext/>
+        <w:spacing w:line="360" w:lineRule="auto"/>
+        <w:jc w:val="both"/>
+      </w:pPr>
       <w:r>
         <w:rPr>
           <w:noProof/>
           <w14:ligatures w14:val="standardContextual"/>
         </w:rPr>
         <w:drawing>
-          <wp:anchor distT="0" distB="0" distL="114300" distR="114300" simplePos="0" relativeHeight="251664384" behindDoc="0" locked="0" layoutInCell="1" allowOverlap="1" wp14:anchorId="5E6DBB01" wp14:editId="6FDDB462">
+          <wp:anchor distT="0" distB="0" distL="114300" distR="114300" simplePos="0" relativeHeight="251664384" behindDoc="0" locked="0" layoutInCell="1" allowOverlap="1" wp14:anchorId="5E6DBB01" wp14:editId="062E932E">
             <wp:simplePos x="0" y="0"/>
-            <wp:positionH relativeFrom="margin">
+            <wp:positionH relativeFrom="page">
               <wp:align>center</wp:align>
             </wp:positionH>
             <wp:positionV relativeFrom="paragraph">
-              <wp:posOffset>297464</wp:posOffset>
+              <wp:posOffset>253365</wp:posOffset>
             </wp:positionV>
-            <wp:extent cx="7049135" cy="4051300"/>
-            <wp:effectExtent l="0" t="0" r="0" b="6350"/>
+            <wp:extent cx="6524625" cy="3749675"/>
+            <wp:effectExtent l="0" t="0" r="9525" b="3175"/>
             <wp:wrapSquare wrapText="bothSides"/>
             <wp:docPr id="1676925902" name="Picture 3"/>
             <wp:cNvGraphicFramePr>
@@ -5272,7 +5498,7 @@
                   <pic:spPr>
                     <a:xfrm>
                       <a:off x="0" y="0"/>
-                      <a:ext cx="7049135" cy="4051300"/>
+                      <a:ext cx="6524625" cy="3749675"/>
                     </a:xfrm>
                     <a:prstGeom prst="rect">
                       <a:avLst/>
@@ -5293,13 +5519,6 @@
     </w:p>
     <w:p>
       <w:pPr>
-        <w:keepNext/>
-        <w:spacing w:line="360" w:lineRule="auto"/>
-        <w:jc w:val="both"/>
-      </w:pPr>
-    </w:p>
-    <w:p>
-      <w:pPr>
         <w:pStyle w:val="Caption"/>
         <w:jc w:val="center"/>
         <w:rPr>
@@ -5313,6 +5532,21 @@
         </w:rPr>
       </w:pPr>
       <w:bookmarkStart w:id="17" w:name="_Toc171183388"/>
+    </w:p>
+    <w:p>
+      <w:pPr>
+        <w:pStyle w:val="Caption"/>
+        <w:jc w:val="center"/>
+        <w:rPr>
+          <w:b/>
+          <w:bCs/>
+          <w:i w:val="0"/>
+          <w:iCs w:val="0"/>
+          <w:color w:val="auto"/>
+          <w:sz w:val="24"/>
+          <w:szCs w:val="24"/>
+        </w:rPr>
+      </w:pPr>
       <w:r>
         <w:rPr>
           <w:b/>
@@ -5440,7 +5674,7 @@
         <w:ind w:left="0"/>
         <w:jc w:val="left"/>
       </w:pPr>
-      <w:bookmarkStart w:id="18" w:name="_Toc171449109"/>
+      <w:bookmarkStart w:id="18" w:name="_Toc171624326"/>
       <w:r>
         <w:lastRenderedPageBreak/>
         <w:t>ii. Flowchart</w:t>
@@ -5449,6 +5683,67 @@
     </w:p>
     <w:p/>
     <w:p>
+      <w:r>
+        <w:rPr>
+          <w:noProof/>
+          <w14:ligatures w14:val="standardContextual"/>
+        </w:rPr>
+        <w:drawing>
+          <wp:anchor distT="0" distB="0" distL="114300" distR="114300" simplePos="0" relativeHeight="251672576" behindDoc="0" locked="0" layoutInCell="1" allowOverlap="1" wp14:anchorId="341F7E8F" wp14:editId="1E71EA66">
+            <wp:simplePos x="0" y="0"/>
+            <wp:positionH relativeFrom="page">
+              <wp:posOffset>590550</wp:posOffset>
+            </wp:positionH>
+            <wp:positionV relativeFrom="paragraph">
+              <wp:posOffset>178435</wp:posOffset>
+            </wp:positionV>
+            <wp:extent cx="6553200" cy="4895850"/>
+            <wp:effectExtent l="0" t="0" r="0" b="0"/>
+            <wp:wrapSquare wrapText="bothSides"/>
+            <wp:docPr id="16750385" name="Picture 4"/>
+            <wp:cNvGraphicFramePr>
+              <a:graphicFrameLocks xmlns:a="http://schemas.openxmlformats.org/drawingml/2006/main" noChangeAspect="1"/>
+            </wp:cNvGraphicFramePr>
+            <a:graphic xmlns:a="http://schemas.openxmlformats.org/drawingml/2006/main">
+              <a:graphicData uri="http://schemas.openxmlformats.org/drawingml/2006/picture">
+                <pic:pic xmlns:pic="http://schemas.openxmlformats.org/drawingml/2006/picture">
+                  <pic:nvPicPr>
+                    <pic:cNvPr id="16750385" name="Picture 16750385"/>
+                    <pic:cNvPicPr/>
+                  </pic:nvPicPr>
+                  <pic:blipFill>
+                    <a:blip r:embed="rId13">
+                      <a:extLst>
+                        <a:ext uri="{28A0092B-C50C-407E-A947-70E740481C1C}">
+                          <a14:useLocalDpi xmlns:a14="http://schemas.microsoft.com/office/drawing/2010/main" val="0"/>
+                        </a:ext>
+                      </a:extLst>
+                    </a:blip>
+                    <a:stretch>
+                      <a:fillRect/>
+                    </a:stretch>
+                  </pic:blipFill>
+                  <pic:spPr>
+                    <a:xfrm>
+                      <a:off x="0" y="0"/>
+                      <a:ext cx="6553200" cy="4895850"/>
+                    </a:xfrm>
+                    <a:prstGeom prst="rect">
+                      <a:avLst/>
+                    </a:prstGeom>
+                  </pic:spPr>
+                </pic:pic>
+              </a:graphicData>
+            </a:graphic>
+            <wp14:sizeRelH relativeFrom="margin">
+              <wp14:pctWidth>0</wp14:pctWidth>
+            </wp14:sizeRelH>
+            <wp14:sizeRelV relativeFrom="margin">
+              <wp14:pctHeight>0</wp14:pctHeight>
+            </wp14:sizeRelV>
+          </wp:anchor>
+        </w:drawing>
+      </w:r>
       <w:r>
         <w:rPr>
           <w:noProof/>
@@ -5470,7 +5765,7 @@
                     <pic:cNvPicPr/>
                   </pic:nvPicPr>
                   <pic:blipFill>
-                    <a:blip r:embed="rId13"/>
+                    <a:blip r:embed="rId14"/>
                     <a:stretch>
                       <a:fillRect/>
                     </a:stretch>
@@ -5493,69 +5788,6 @@
     </w:p>
     <w:p>
       <w:pPr>
-        <w:keepNext/>
-        <w:widowControl/>
-        <w:autoSpaceDE/>
-        <w:autoSpaceDN/>
-        <w:spacing w:after="160" w:line="259" w:lineRule="auto"/>
-      </w:pPr>
-      <w:r>
-        <w:rPr>
-          <w:noProof/>
-          <w14:ligatures w14:val="standardContextual"/>
-        </w:rPr>
-        <w:t>sss</w:t>
-      </w:r>
-      <w:r>
-        <w:rPr>
-          <w:noProof/>
-          <w14:ligatures w14:val="standardContextual"/>
-        </w:rPr>
-        <w:drawing>
-          <wp:inline distT="0" distB="0" distL="0" distR="0" wp14:anchorId="2EC661A7" wp14:editId="7F552B4D">
-            <wp:extent cx="5502910" cy="4744720"/>
-            <wp:effectExtent l="0" t="0" r="2540" b="0"/>
-            <wp:docPr id="1265541843" name="Picture 3"/>
-            <wp:cNvGraphicFramePr>
-              <a:graphicFrameLocks xmlns:a="http://schemas.openxmlformats.org/drawingml/2006/main" noChangeAspect="1"/>
-            </wp:cNvGraphicFramePr>
-            <a:graphic xmlns:a="http://schemas.openxmlformats.org/drawingml/2006/main">
-              <a:graphicData uri="http://schemas.openxmlformats.org/drawingml/2006/picture">
-                <pic:pic xmlns:pic="http://schemas.openxmlformats.org/drawingml/2006/picture">
-                  <pic:nvPicPr>
-                    <pic:cNvPr id="1265541843" name="Picture 1265541843"/>
-                    <pic:cNvPicPr/>
-                  </pic:nvPicPr>
-                  <pic:blipFill>
-                    <a:blip r:embed="rId14">
-                      <a:extLst>
-                        <a:ext uri="{28A0092B-C50C-407E-A947-70E740481C1C}">
-                          <a14:useLocalDpi xmlns:a14="http://schemas.microsoft.com/office/drawing/2010/main" val="0"/>
-                        </a:ext>
-                      </a:extLst>
-                    </a:blip>
-                    <a:stretch>
-                      <a:fillRect/>
-                    </a:stretch>
-                  </pic:blipFill>
-                  <pic:spPr>
-                    <a:xfrm>
-                      <a:off x="0" y="0"/>
-                      <a:ext cx="5502910" cy="4744720"/>
-                    </a:xfrm>
-                    <a:prstGeom prst="rect">
-                      <a:avLst/>
-                    </a:prstGeom>
-                  </pic:spPr>
-                </pic:pic>
-              </a:graphicData>
-            </a:graphic>
-          </wp:inline>
-        </w:drawing>
-      </w:r>
-    </w:p>
-    <w:p>
-      <w:pPr>
         <w:pStyle w:val="Caption"/>
         <w:jc w:val="center"/>
         <w:rPr>
@@ -5568,6 +5800,7 @@
           <w:szCs w:val="24"/>
         </w:rPr>
       </w:pPr>
+      <w:bookmarkStart w:id="19" w:name="_Toc171183389"/>
     </w:p>
     <w:p>
       <w:pPr>
@@ -5583,7 +5816,6 @@
           <w:szCs w:val="24"/>
         </w:rPr>
       </w:pPr>
-      <w:bookmarkStart w:id="19" w:name="_Toc171183389"/>
       <w:r>
         <w:rPr>
           <w:b/>
@@ -5671,29 +5903,51 @@
       </w:r>
       <w:bookmarkEnd w:id="19"/>
     </w:p>
-    <w:p>
-      <w:pPr>
-        <w:pStyle w:val="Heading3"/>
-        <w:ind w:left="0"/>
-        <w:jc w:val="left"/>
-      </w:pPr>
-      <w:r>
-        <w:br w:type="page"/>
-      </w:r>
-    </w:p>
-    <w:p>
-      <w:pPr>
-        <w:pStyle w:val="Heading3"/>
+    <w:p/>
+    <w:p>
+      <w:pPr>
         <w:spacing w:line="360" w:lineRule="auto"/>
-        <w:ind w:left="0"/>
-        <w:jc w:val="left"/>
-      </w:pPr>
-      <w:bookmarkStart w:id="20" w:name="_Toc171449110"/>
-      <w:r>
-        <w:lastRenderedPageBreak/>
-        <w:t>iii. Description of Algorithm</w:t>
-      </w:r>
-      <w:bookmarkEnd w:id="20"/>
+        <w:jc w:val="both"/>
+        <w:rPr>
+          <w:sz w:val="24"/>
+          <w:szCs w:val="24"/>
+        </w:rPr>
+      </w:pPr>
+      <w:r>
+        <w:rPr>
+          <w:sz w:val="24"/>
+          <w:szCs w:val="24"/>
+        </w:rPr>
+        <w:t xml:space="preserve">The flowchart depicts the flow of the proposed system. The flowchart starts </w:t>
+      </w:r>
+      <w:r>
+        <w:rPr>
+          <w:sz w:val="24"/>
+          <w:szCs w:val="24"/>
+        </w:rPr>
+        <w:t>with two modules admin and user. Admin</w:t>
+      </w:r>
+      <w:r>
+        <w:rPr>
+          <w:sz w:val="24"/>
+          <w:szCs w:val="24"/>
+        </w:rPr>
+        <w:t xml:space="preserve"> first of all have to login to the system with valid credentials and </w:t>
+      </w:r>
+      <w:r>
+        <w:rPr>
+          <w:sz w:val="24"/>
+          <w:szCs w:val="24"/>
+        </w:rPr>
+        <w:t xml:space="preserve">can add hostel, delete hostel and can manage user and can manage booking as well. In </w:t>
+      </w:r>
+      <w:r>
+        <w:rPr>
+          <w:sz w:val="24"/>
+          <w:szCs w:val="24"/>
+        </w:rPr>
+        <w:t>context of user, user also have to login to the system, if not user have to register to the system to get access to the system. After that, user can book rooms, view rooms, view reviews and can give reviews as well.</w:t>
+      </w:r>
     </w:p>
     <w:p>
       <w:pPr>
@@ -5703,19 +5957,637 @@
         <w:spacing w:after="160" w:line="360" w:lineRule="auto"/>
         <w:jc w:val="both"/>
         <w:rPr>
+          <w:sz w:val="24"/>
+          <w:szCs w:val="24"/>
+        </w:rPr>
+      </w:pPr>
+      <w:r>
+        <w:rPr>
+          <w:sz w:val="24"/>
+          <w:szCs w:val="24"/>
+        </w:rPr>
+        <w:br w:type="page"/>
+      </w:r>
+    </w:p>
+    <w:p/>
+    <w:p>
+      <w:pPr>
+        <w:pStyle w:val="Heading3"/>
+        <w:spacing w:line="360" w:lineRule="auto"/>
+        <w:ind w:left="0"/>
+        <w:jc w:val="left"/>
+      </w:pPr>
+      <w:bookmarkStart w:id="20" w:name="_Toc171624327"/>
+      <w:r>
+        <w:t>iii. Description of Algorithm</w:t>
+      </w:r>
+      <w:bookmarkEnd w:id="20"/>
+    </w:p>
+    <w:p>
+      <w:pPr>
+        <w:widowControl/>
+        <w:autoSpaceDE/>
+        <w:autoSpaceDN/>
+        <w:spacing w:after="160" w:line="360" w:lineRule="auto"/>
+        <w:jc w:val="both"/>
+        <w:rPr>
+          <w:sz w:val="24"/>
+          <w:szCs w:val="24"/>
+        </w:rPr>
+      </w:pPr>
+      <w:r>
+        <w:rPr>
+          <w:sz w:val="24"/>
+          <w:szCs w:val="24"/>
+        </w:rPr>
+        <w:t>The K-Nearest Neighbors (KNN) algorithm is instrumental in recommending nearby hostels to users based on their current geographic location. Each hostel is represented as a data point in a multidimensional space defined by its latitude and longitude coordinates. When a user queries the system for nearby accommodations, their location serves as the query point. The algorithm calculates the distance between the user's location and each hostel using distance metrics like Euclidean or Haversine distance for geographic accuracy. Hostels are then sorted based on proximity, and the K nearest hostel</w:t>
+      </w:r>
+      <w:r>
+        <w:rPr>
+          <w:sz w:val="24"/>
+          <w:szCs w:val="24"/>
+        </w:rPr>
+        <w:t xml:space="preserve">s </w:t>
+      </w:r>
+      <w:r>
+        <w:rPr>
+          <w:sz w:val="24"/>
+          <w:szCs w:val="24"/>
+        </w:rPr>
+        <w:t>determined by the user's specified K value</w:t>
+      </w:r>
+      <w:r>
+        <w:rPr>
+          <w:sz w:val="24"/>
+          <w:szCs w:val="24"/>
+        </w:rPr>
+        <w:t xml:space="preserve"> </w:t>
+      </w:r>
+      <w:r>
+        <w:rPr>
+          <w:sz w:val="24"/>
+          <w:szCs w:val="24"/>
+        </w:rPr>
+        <w:t>are recommended.</w:t>
+      </w:r>
+    </w:p>
+    <w:p>
+      <w:pPr>
+        <w:widowControl/>
+        <w:autoSpaceDE/>
+        <w:autoSpaceDN/>
+        <w:spacing w:after="160" w:line="360" w:lineRule="auto"/>
+        <w:jc w:val="both"/>
+        <w:rPr>
+          <w:sz w:val="24"/>
+          <w:szCs w:val="24"/>
+        </w:rPr>
+      </w:pPr>
+      <m:oMathPara>
+        <m:oMath>
+          <m:r>
+            <w:rPr>
+              <w:rFonts w:ascii="Cambria Math" w:hAnsi="Cambria Math"/>
+              <w:sz w:val="24"/>
+              <w:szCs w:val="24"/>
+            </w:rPr>
+            <m:t>d</m:t>
+          </m:r>
+          <m:d>
+            <m:dPr>
+              <m:ctrlPr>
+                <w:rPr>
+                  <w:rFonts w:ascii="Cambria Math" w:hAnsi="Cambria Math"/>
+                  <w:i/>
+                  <w:sz w:val="24"/>
+                  <w:szCs w:val="24"/>
+                </w:rPr>
+              </m:ctrlPr>
+            </m:dPr>
+            <m:e>
+              <m:r>
+                <w:rPr>
+                  <w:rFonts w:ascii="Cambria Math" w:hAnsi="Cambria Math"/>
+                  <w:sz w:val="24"/>
+                  <w:szCs w:val="24"/>
+                </w:rPr>
+                <m:t>p,q</m:t>
+              </m:r>
+            </m:e>
+          </m:d>
+          <m:r>
+            <w:rPr>
+              <w:rFonts w:ascii="Cambria Math" w:hAnsi="Cambria Math"/>
+              <w:sz w:val="24"/>
+              <w:szCs w:val="24"/>
+            </w:rPr>
+            <m:t>=</m:t>
+          </m:r>
+          <m:rad>
+            <m:radPr>
+              <m:degHide m:val="1"/>
+              <m:ctrlPr>
+                <w:rPr>
+                  <w:rFonts w:ascii="Cambria Math" w:hAnsi="Cambria Math"/>
+                  <w:i/>
+                  <w:sz w:val="24"/>
+                  <w:szCs w:val="24"/>
+                </w:rPr>
+              </m:ctrlPr>
+            </m:radPr>
+            <m:deg/>
+            <m:e>
+              <m:nary>
+                <m:naryPr>
+                  <m:chr m:val="∑"/>
+                  <m:limLoc m:val="undOvr"/>
+                  <m:ctrlPr>
+                    <w:rPr>
+                      <w:rFonts w:ascii="Cambria Math" w:hAnsi="Cambria Math"/>
+                      <w:i/>
+                      <w:sz w:val="24"/>
+                      <w:szCs w:val="24"/>
+                    </w:rPr>
+                  </m:ctrlPr>
+                </m:naryPr>
+                <m:sub>
+                  <m:r>
+                    <w:rPr>
+                      <w:rFonts w:ascii="Cambria Math" w:hAnsi="Cambria Math"/>
+                      <w:sz w:val="24"/>
+                      <w:szCs w:val="24"/>
+                    </w:rPr>
+                    <m:t>i=1</m:t>
+                  </m:r>
+                </m:sub>
+                <m:sup>
+                  <m:r>
+                    <w:rPr>
+                      <w:rFonts w:ascii="Cambria Math" w:hAnsi="Cambria Math"/>
+                      <w:sz w:val="24"/>
+                      <w:szCs w:val="24"/>
+                    </w:rPr>
+                    <m:t>n</m:t>
+                  </m:r>
+                </m:sup>
+                <m:e>
+                  <m:sSup>
+                    <m:sSupPr>
+                      <m:ctrlPr>
+                        <w:rPr>
+                          <w:rFonts w:ascii="Cambria Math" w:hAnsi="Cambria Math"/>
+                          <w:i/>
+                          <w:sz w:val="24"/>
+                          <w:szCs w:val="24"/>
+                        </w:rPr>
+                      </m:ctrlPr>
+                    </m:sSupPr>
+                    <m:e>
+                      <m:d>
+                        <m:dPr>
+                          <m:ctrlPr>
+                            <w:rPr>
+                              <w:rFonts w:ascii="Cambria Math" w:hAnsi="Cambria Math"/>
+                              <w:i/>
+                              <w:sz w:val="24"/>
+                              <w:szCs w:val="24"/>
+                            </w:rPr>
+                          </m:ctrlPr>
+                        </m:dPr>
+                        <m:e>
+                          <m:sSub>
+                            <m:sSubPr>
+                              <m:ctrlPr>
+                                <w:rPr>
+                                  <w:rFonts w:ascii="Cambria Math" w:hAnsi="Cambria Math"/>
+                                  <w:i/>
+                                  <w:sz w:val="24"/>
+                                  <w:szCs w:val="24"/>
+                                </w:rPr>
+                              </m:ctrlPr>
+                            </m:sSubPr>
+                            <m:e>
+                              <m:r>
+                                <w:rPr>
+                                  <w:rFonts w:ascii="Cambria Math" w:hAnsi="Cambria Math"/>
+                                  <w:sz w:val="24"/>
+                                  <w:szCs w:val="24"/>
+                                </w:rPr>
+                                <m:t>q</m:t>
+                              </m:r>
+                            </m:e>
+                            <m:sub>
+                              <m:r>
+                                <w:rPr>
+                                  <w:rFonts w:ascii="Cambria Math" w:hAnsi="Cambria Math"/>
+                                  <w:sz w:val="24"/>
+                                  <w:szCs w:val="24"/>
+                                </w:rPr>
+                                <m:t>i</m:t>
+                              </m:r>
+                            </m:sub>
+                          </m:sSub>
+                          <m:r>
+                            <w:rPr>
+                              <w:rFonts w:ascii="Cambria Math" w:hAnsi="Cambria Math"/>
+                              <w:sz w:val="24"/>
+                              <w:szCs w:val="24"/>
+                            </w:rPr>
+                            <m:t>-</m:t>
+                          </m:r>
+                          <m:sSub>
+                            <m:sSubPr>
+                              <m:ctrlPr>
+                                <w:rPr>
+                                  <w:rFonts w:ascii="Cambria Math" w:hAnsi="Cambria Math"/>
+                                  <w:i/>
+                                  <w:sz w:val="24"/>
+                                  <w:szCs w:val="24"/>
+                                </w:rPr>
+                              </m:ctrlPr>
+                            </m:sSubPr>
+                            <m:e>
+                              <m:r>
+                                <w:rPr>
+                                  <w:rFonts w:ascii="Cambria Math" w:hAnsi="Cambria Math"/>
+                                  <w:sz w:val="24"/>
+                                  <w:szCs w:val="24"/>
+                                </w:rPr>
+                                <m:t>p</m:t>
+                              </m:r>
+                            </m:e>
+                            <m:sub>
+                              <m:r>
+                                <w:rPr>
+                                  <w:rFonts w:ascii="Cambria Math" w:hAnsi="Cambria Math"/>
+                                  <w:sz w:val="24"/>
+                                  <w:szCs w:val="24"/>
+                                </w:rPr>
+                                <m:t>i</m:t>
+                              </m:r>
+                            </m:sub>
+                          </m:sSub>
+                        </m:e>
+                      </m:d>
+                    </m:e>
+                    <m:sup>
+                      <m:r>
+                        <w:rPr>
+                          <w:rFonts w:ascii="Cambria Math" w:hAnsi="Cambria Math"/>
+                          <w:sz w:val="24"/>
+                          <w:szCs w:val="24"/>
+                        </w:rPr>
+                        <m:t>2</m:t>
+                      </m:r>
+                    </m:sup>
+                  </m:sSup>
+                </m:e>
+              </m:nary>
+            </m:e>
+          </m:rad>
+        </m:oMath>
+      </m:oMathPara>
+    </w:p>
+    <w:p>
+      <w:pPr>
+        <w:widowControl/>
+        <w:autoSpaceDE/>
+        <w:autoSpaceDN/>
+        <w:spacing w:after="160" w:line="360" w:lineRule="auto"/>
+        <w:jc w:val="both"/>
+        <w:rPr>
+          <w:sz w:val="24"/>
+          <w:szCs w:val="24"/>
+        </w:rPr>
+      </w:pPr>
+      <w:r>
+        <w:rPr>
+          <w:sz w:val="24"/>
+          <w:szCs w:val="24"/>
+        </w:rPr>
+        <w:tab/>
+      </w:r>
+      <w:r>
+        <w:rPr>
+          <w:sz w:val="24"/>
+          <w:szCs w:val="24"/>
+        </w:rPr>
+        <w:tab/>
+      </w:r>
+      <w:r>
+        <w:rPr>
+          <w:sz w:val="24"/>
+          <w:szCs w:val="24"/>
+        </w:rPr>
+        <w:tab/>
+      </w:r>
+      <w:r>
+        <w:rPr>
+          <w:sz w:val="24"/>
+          <w:szCs w:val="24"/>
+        </w:rPr>
+        <w:tab/>
+      </w:r>
+      <w:r>
+        <w:rPr>
+          <w:sz w:val="24"/>
+          <w:szCs w:val="24"/>
+        </w:rPr>
+        <w:t>Here,</w:t>
+      </w:r>
+    </w:p>
+    <w:p>
+      <w:pPr>
+        <w:pStyle w:val="ListParagraph"/>
+        <w:widowControl/>
+        <w:numPr>
+          <w:ilvl w:val="0"/>
+          <w:numId w:val="22"/>
+        </w:numPr>
+        <w:autoSpaceDE/>
+        <w:autoSpaceDN/>
+        <w:spacing w:after="160" w:line="360" w:lineRule="auto"/>
+        <w:jc w:val="both"/>
+        <w:rPr>
+          <w:sz w:val="24"/>
+          <w:szCs w:val="24"/>
+        </w:rPr>
+      </w:pPr>
+      <w:r>
+        <w:rPr>
+          <w:rStyle w:val="mord"/>
+          <w:sz w:val="24"/>
+          <w:szCs w:val="24"/>
+        </w:rPr>
+        <w:t xml:space="preserve">p represents the user location. </w:t>
+      </w:r>
+    </w:p>
+    <w:p>
+      <w:pPr>
+        <w:pStyle w:val="ListParagraph"/>
+        <w:widowControl/>
+        <w:numPr>
+          <w:ilvl w:val="0"/>
+          <w:numId w:val="22"/>
+        </w:numPr>
+        <w:autoSpaceDE/>
+        <w:autoSpaceDN/>
+        <w:spacing w:after="160" w:line="360" w:lineRule="auto"/>
+        <w:jc w:val="both"/>
+        <w:rPr>
+          <w:sz w:val="24"/>
+          <w:szCs w:val="24"/>
+        </w:rPr>
+      </w:pPr>
+      <w:r>
+        <w:rPr>
+          <w:rStyle w:val="mord"/>
+          <w:sz w:val="24"/>
+          <w:szCs w:val="24"/>
+        </w:rPr>
+        <w:t>q represents the hostel location.</w:t>
+      </w:r>
+    </w:p>
+    <w:p>
+      <w:pPr>
+        <w:pStyle w:val="ListParagraph"/>
+        <w:widowControl/>
+        <w:numPr>
+          <w:ilvl w:val="0"/>
+          <w:numId w:val="22"/>
+        </w:numPr>
+        <w:autoSpaceDE/>
+        <w:autoSpaceDN/>
+        <w:spacing w:after="160" w:line="360" w:lineRule="auto"/>
+        <w:jc w:val="both"/>
+        <w:rPr>
+          <w:sz w:val="24"/>
+          <w:szCs w:val="24"/>
+        </w:rPr>
+      </w:pPr>
+      <w:r>
+        <w:rPr>
+          <w:sz w:val="24"/>
+          <w:szCs w:val="24"/>
+        </w:rPr>
+        <w:t>n is the number of dimensions (usually 2 for latitude and longitude</w:t>
+      </w:r>
+      <w:r>
+        <w:rPr>
+          <w:sz w:val="24"/>
+          <w:szCs w:val="24"/>
+        </w:rPr>
+        <w:t>).</w:t>
+      </w:r>
+    </w:p>
+    <w:p>
+      <w:pPr>
+        <w:pStyle w:val="ListParagraph"/>
+        <w:widowControl/>
+        <w:numPr>
+          <w:ilvl w:val="0"/>
+          <w:numId w:val="22"/>
+        </w:numPr>
+        <w:autoSpaceDE/>
+        <w:autoSpaceDN/>
+        <w:spacing w:after="160" w:line="360" w:lineRule="auto"/>
+        <w:jc w:val="both"/>
+        <w:rPr>
+          <w:sz w:val="28"/>
+          <w:szCs w:val="28"/>
+        </w:rPr>
+      </w:pPr>
+      <w:r>
+        <w:rPr>
+          <w:sz w:val="24"/>
+          <w:szCs w:val="24"/>
+        </w:rPr>
+        <w:t xml:space="preserve">The summation </w:t>
+      </w:r>
+      <m:oMath>
+        <m:nary>
+          <m:naryPr>
+            <m:chr m:val="∑"/>
+            <m:limLoc m:val="undOvr"/>
+            <m:ctrlPr>
+              <w:rPr>
+                <w:rFonts w:ascii="Cambria Math" w:hAnsi="Cambria Math"/>
+                <w:i/>
+                <w:sz w:val="24"/>
+                <w:szCs w:val="24"/>
+              </w:rPr>
+            </m:ctrlPr>
+          </m:naryPr>
+          <m:sub>
+            <m:r>
+              <w:rPr>
+                <w:rFonts w:ascii="Cambria Math" w:hAnsi="Cambria Math"/>
+                <w:sz w:val="24"/>
+                <w:szCs w:val="24"/>
+              </w:rPr>
+              <m:t>i=1</m:t>
+            </m:r>
+          </m:sub>
+          <m:sup>
+            <m:r>
+              <w:rPr>
+                <w:rFonts w:ascii="Cambria Math" w:hAnsi="Cambria Math"/>
+                <w:sz w:val="24"/>
+                <w:szCs w:val="24"/>
+              </w:rPr>
+              <m:t>n</m:t>
+            </m:r>
+          </m:sup>
+          <m:e>
+            <m:r>
+              <w:rPr>
+                <w:rFonts w:ascii="Cambria Math" w:hAnsi="Cambria Math"/>
+                <w:sz w:val="24"/>
+                <w:szCs w:val="24"/>
+              </w:rPr>
+              <m:t xml:space="preserve"> </m:t>
+            </m:r>
+          </m:e>
+        </m:nary>
+      </m:oMath>
+      <w:r>
+        <w:rPr>
+          <w:sz w:val="24"/>
+          <w:szCs w:val="24"/>
+        </w:rPr>
+        <w:t xml:space="preserve"> adds up all the squared differences for each dimension </w:t>
+      </w:r>
+      <w:r>
+        <w:rPr>
+          <w:rStyle w:val="katex-mathml"/>
+          <w:sz w:val="24"/>
+          <w:szCs w:val="24"/>
+        </w:rPr>
+        <w:t xml:space="preserve">I </w:t>
+      </w:r>
+      <w:r>
+        <w:rPr>
+          <w:sz w:val="24"/>
+          <w:szCs w:val="24"/>
+        </w:rPr>
+        <w:t xml:space="preserve">from 1 to </w:t>
+      </w:r>
+      <w:r>
+        <w:rPr>
+          <w:rStyle w:val="katex-mathml"/>
+          <w:sz w:val="24"/>
+          <w:szCs w:val="24"/>
+        </w:rPr>
+        <w:t>n</w:t>
+      </w:r>
+      <w:r>
+        <w:rPr>
+          <w:sz w:val="24"/>
+          <w:szCs w:val="24"/>
+        </w:rPr>
+        <w:t>.</w:t>
+      </w:r>
+      <w:r>
+        <w:rPr>
+          <w:sz w:val="28"/>
+          <w:szCs w:val="28"/>
+        </w:rPr>
+        <w:tab/>
+      </w:r>
+    </w:p>
+    <w:p>
+      <w:pPr>
+        <w:pStyle w:val="ListParagraph"/>
+        <w:widowControl/>
+        <w:numPr>
+          <w:ilvl w:val="0"/>
+          <w:numId w:val="22"/>
+        </w:numPr>
+        <w:autoSpaceDE/>
+        <w:autoSpaceDN/>
+        <w:spacing w:after="160" w:line="360" w:lineRule="auto"/>
+        <w:jc w:val="both"/>
+        <w:rPr>
+          <w:sz w:val="28"/>
+          <w:szCs w:val="28"/>
+        </w:rPr>
+      </w:pPr>
+      <w:r>
+        <w:rPr>
+          <w:sz w:val="24"/>
+          <w:szCs w:val="24"/>
+        </w:rPr>
+        <w:t xml:space="preserve">The square root </w:t>
+      </w:r>
+      <m:oMath>
+        <m:rad>
+          <m:radPr>
+            <m:degHide m:val="1"/>
+            <m:ctrlPr>
+              <w:rPr>
+                <w:rFonts w:ascii="Cambria Math" w:hAnsi="Cambria Math"/>
+                <w:i/>
+                <w:sz w:val="24"/>
+                <w:szCs w:val="24"/>
+              </w:rPr>
+            </m:ctrlPr>
+          </m:radPr>
+          <m:deg/>
+          <m:e>
+            <m:r>
+              <w:rPr>
+                <w:rFonts w:ascii="Cambria Math" w:hAnsi="Cambria Math"/>
+                <w:sz w:val="24"/>
+                <w:szCs w:val="24"/>
+              </w:rPr>
+              <m:t>.</m:t>
+            </m:r>
+          </m:e>
+        </m:rad>
+        <m:r>
+          <w:rPr>
+            <w:rFonts w:ascii="Cambria Math" w:hAnsi="Cambria Math"/>
+            <w:sz w:val="24"/>
+            <w:szCs w:val="24"/>
+          </w:rPr>
+          <m:t xml:space="preserve"> </m:t>
+        </m:r>
+      </m:oMath>
+      <w:r>
+        <w:rPr>
+          <w:sz w:val="24"/>
+          <w:szCs w:val="24"/>
+        </w:rPr>
+        <w:t>gives the Euclidean distance.</w:t>
+      </w:r>
+    </w:p>
+    <w:p>
+      <w:pPr>
+        <w:widowControl/>
+        <w:autoSpaceDE/>
+        <w:autoSpaceDN/>
+        <w:spacing w:after="160" w:line="360" w:lineRule="auto"/>
+        <w:jc w:val="both"/>
+        <w:rPr>
+          <w:sz w:val="24"/>
+          <w:szCs w:val="24"/>
+        </w:rPr>
+      </w:pPr>
+    </w:p>
+    <w:p>
+      <w:pPr>
+        <w:widowControl/>
+        <w:autoSpaceDE/>
+        <w:autoSpaceDN/>
+        <w:spacing w:after="160" w:line="360" w:lineRule="auto"/>
+        <w:jc w:val="both"/>
+        <w:rPr>
           <w:b/>
           <w:bCs/>
           <w:sz w:val="32"/>
           <w:szCs w:val="32"/>
         </w:rPr>
       </w:pPr>
-      <w:r>
-        <w:rPr>
-          <w:sz w:val="24"/>
-          <w:szCs w:val="24"/>
-        </w:rPr>
-        <w:t>The K-Nearest Neighbors (KNN) algorithm is instrumental in recommending nearby hostels to users based on their current geographic location. Each hostel is represented as a data point in a multidimensional space defined by its latitude and longitude coordinates. When a user queries the system for nearby accommodations, their location serves as the query point. The algorithm calculates the distance between the user's location and each hostel using distance metrics like Euclidean or Haversine distance for geographic accuracy. Hostels are then sorted based on proximity, and the K nearest hostels—determined by the user's specified K value—are recommended.</w:t>
-      </w:r>
       <w:r>
         <w:rPr>
           <w:b/>
@@ -5733,41 +6605,25 @@
         <w:ind w:left="0"/>
         <w:jc w:val="left"/>
       </w:pPr>
-      <w:bookmarkStart w:id="21" w:name="_Toc171449111"/>
-      <w:r>
+      <w:bookmarkStart w:id="21" w:name="_Toc171624328"/>
+      <w:r>
+        <w:rPr>
+          <w:noProof/>
+        </w:rPr>
         <w:lastRenderedPageBreak/>
-        <w:t>5. Gantt Chart</w:t>
-      </w:r>
-      <w:bookmarkEnd w:id="21"/>
-    </w:p>
-    <w:p>
-      <w:pPr>
-        <w:widowControl/>
-        <w:autoSpaceDE/>
-        <w:autoSpaceDN/>
-        <w:spacing w:after="160" w:line="259" w:lineRule="auto"/>
-        <w:rPr>
-          <w:noProof/>
-          <w14:ligatures w14:val="standardContextual"/>
-        </w:rPr>
-      </w:pPr>
-      <w:r>
-        <w:rPr>
-          <w:noProof/>
-        </w:rPr>
         <mc:AlternateContent>
           <mc:Choice Requires="wps">
             <w:drawing>
-              <wp:anchor distT="0" distB="0" distL="114300" distR="114300" simplePos="0" relativeHeight="251667456" behindDoc="0" locked="0" layoutInCell="1" allowOverlap="1" wp14:anchorId="1E40CD74" wp14:editId="13187515">
+              <wp:anchor distT="0" distB="0" distL="114300" distR="114300" simplePos="0" relativeHeight="251667456" behindDoc="0" locked="0" layoutInCell="1" allowOverlap="1" wp14:anchorId="1E40CD74" wp14:editId="64407BC6">
                 <wp:simplePos x="0" y="0"/>
-                <wp:positionH relativeFrom="column">
-                  <wp:posOffset>-963516</wp:posOffset>
+                <wp:positionH relativeFrom="page">
+                  <wp:align>right</wp:align>
                 </wp:positionH>
                 <wp:positionV relativeFrom="paragraph">
-                  <wp:posOffset>3688632</wp:posOffset>
+                  <wp:posOffset>3596581</wp:posOffset>
                 </wp:positionV>
                 <wp:extent cx="7161530" cy="635"/>
-                <wp:effectExtent l="0" t="0" r="0" b="0"/>
+                <wp:effectExtent l="0" t="0" r="1270" b="2540"/>
                 <wp:wrapSquare wrapText="bothSides"/>
                 <wp:docPr id="342364220" name="Text Box 1"/>
                 <wp:cNvGraphicFramePr/>
@@ -5909,7 +6765,7 @@
           </mc:Choice>
           <mc:Fallback>
             <w:pict>
-              <v:shape w14:anchorId="1E40CD74" id="_x0000_s1027" type="#_x0000_t202" style="position:absolute;margin-left:-75.85pt;margin-top:290.45pt;width:563.9pt;height:.05pt;z-index:251667456;visibility:visible;mso-wrap-style:square;mso-wrap-distance-left:9pt;mso-wrap-distance-top:0;mso-wrap-distance-right:9pt;mso-wrap-distance-bottom:0;mso-position-horizontal:absolute;mso-position-horizontal-relative:text;mso-position-vertical:absolute;mso-position-vertical-relative:text;v-text-anchor:top" o:gfxdata="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" stroked="f">
+              <v:shape w14:anchorId="1E40CD74" id="_x0000_s1027" type="#_x0000_t202" style="position:absolute;margin-left:512.7pt;margin-top:283.2pt;width:563.9pt;height:.05pt;z-index:251667456;visibility:visible;mso-wrap-style:square;mso-wrap-distance-left:9pt;mso-wrap-distance-top:0;mso-wrap-distance-right:9pt;mso-wrap-distance-bottom:0;mso-position-horizontal:right;mso-position-horizontal-relative:page;mso-position-vertical:absolute;mso-position-vertical-relative:text;v-text-anchor:top" o:gfxdata="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" stroked="f">
                 <v:textbox style="mso-fit-shape-to-text:t" inset="0,0,0,0">
                   <w:txbxContent>
                     <w:p>
@@ -6015,7 +6871,7 @@
                     </w:p>
                   </w:txbxContent>
                 </v:textbox>
-                <w10:wrap type="square"/>
+                <w10:wrap type="square" anchorx="page"/>
               </v:shape>
             </w:pict>
           </mc:Fallback>
@@ -6027,18 +6883,18 @@
           <w14:ligatures w14:val="standardContextual"/>
         </w:rPr>
         <w:drawing>
-          <wp:anchor distT="0" distB="0" distL="114300" distR="114300" simplePos="0" relativeHeight="251665408" behindDoc="0" locked="0" layoutInCell="1" allowOverlap="1" wp14:anchorId="7686AEC2" wp14:editId="324C4D46">
+          <wp:anchor distT="0" distB="0" distL="114300" distR="114300" simplePos="0" relativeHeight="251671552" behindDoc="0" locked="0" layoutInCell="1" allowOverlap="1" wp14:anchorId="592C67FB" wp14:editId="72C608BA">
             <wp:simplePos x="0" y="0"/>
-            <wp:positionH relativeFrom="column">
-              <wp:posOffset>-973455</wp:posOffset>
+            <wp:positionH relativeFrom="page">
+              <wp:posOffset>594980</wp:posOffset>
             </wp:positionH>
             <wp:positionV relativeFrom="paragraph">
-              <wp:posOffset>297815</wp:posOffset>
+              <wp:posOffset>376466</wp:posOffset>
             </wp:positionV>
-            <wp:extent cx="7161530" cy="3244215"/>
-            <wp:effectExtent l="0" t="0" r="1270" b="0"/>
+            <wp:extent cx="6347460" cy="3101975"/>
+            <wp:effectExtent l="0" t="0" r="0" b="3175"/>
             <wp:wrapSquare wrapText="bothSides"/>
-            <wp:docPr id="725396194" name="Picture 2"/>
+            <wp:docPr id="344902242" name="Picture 3"/>
             <wp:cNvGraphicFramePr>
               <a:graphicFrameLocks xmlns:a="http://schemas.openxmlformats.org/drawingml/2006/main" noChangeAspect="1"/>
             </wp:cNvGraphicFramePr>
@@ -6046,7 +6902,7 @@
               <a:graphicData uri="http://schemas.openxmlformats.org/drawingml/2006/picture">
                 <pic:pic xmlns:pic="http://schemas.openxmlformats.org/drawingml/2006/picture">
                   <pic:nvPicPr>
-                    <pic:cNvPr id="725396194" name="Picture 725396194"/>
+                    <pic:cNvPr id="344902242" name="Picture 344902242"/>
                     <pic:cNvPicPr/>
                   </pic:nvPicPr>
                   <pic:blipFill rotWithShape="1">
@@ -6057,13 +6913,13 @@
                         </a:ext>
                       </a:extLst>
                     </a:blip>
-                    <a:srcRect l="3672" t="26537" r="1640" b="16244"/>
+                    <a:srcRect t="24734" b="10075"/>
                     <a:stretch/>
                   </pic:blipFill>
                   <pic:spPr bwMode="auto">
                     <a:xfrm>
                       <a:off x="0" y="0"/>
-                      <a:ext cx="7161530" cy="3244215"/>
+                      <a:ext cx="6347460" cy="3101975"/>
                     </a:xfrm>
                     <a:prstGeom prst="rect">
                       <a:avLst/>
@@ -6089,6 +6945,10 @@
           </wp:anchor>
         </w:drawing>
       </w:r>
+      <w:r>
+        <w:t>5. Gantt Chart</w:t>
+      </w:r>
+      <w:bookmarkEnd w:id="21"/>
     </w:p>
     <w:p>
       <w:pPr>
@@ -6097,16 +6957,12 @@
         <w:autoSpaceDN/>
         <w:spacing w:after="160" w:line="259" w:lineRule="auto"/>
         <w:rPr>
-          <w:b/>
-          <w:bCs/>
-          <w:sz w:val="32"/>
-          <w:szCs w:val="32"/>
-        </w:rPr>
-      </w:pPr>
-      <w:r>
-        <w:br w:type="page"/>
-      </w:r>
-    </w:p>
+          <w:noProof/>
+          <w14:ligatures w14:val="standardContextual"/>
+        </w:rPr>
+      </w:pPr>
+    </w:p>
+    <w:p/>
     <w:p>
       <w:pPr>
         <w:pStyle w:val="Heading1"/>
@@ -6114,9 +6970,8 @@
         <w:ind w:left="0"/>
         <w:jc w:val="left"/>
       </w:pPr>
-      <w:bookmarkStart w:id="22" w:name="_Toc171449112"/>
-      <w:r>
-        <w:lastRenderedPageBreak/>
+      <w:bookmarkStart w:id="22" w:name="_Toc171624329"/>
+      <w:r>
         <w:t>6. Expected Outcomes</w:t>
       </w:r>
       <w:bookmarkEnd w:id="22"/>
@@ -6135,36 +6990,57 @@
           <w:sz w:val="24"/>
           <w:szCs w:val="24"/>
         </w:rPr>
-        <w:t>Implementing the Hostel Management System is expected to bring several positive outcomes. It will make tasks like assigning rooms, managing fees, tracking attendance, and handling complaints much easier and more efficient. By automating these tasks, it will reduce the workload for staff and cut down on mistakes in financial records and resident details. Better communication between administrators and residents will also be a benefit, ensuring that important information reaches everyone quickly and that student concerns are addressed promptly. Overall, these improvements should lead to a smoother experience for residents, clearer administrative decisions, and higher satisfaction levels in the hostel.</w:t>
-      </w:r>
-      <w:r>
-        <w:rPr>
-          <w:sz w:val="24"/>
-          <w:szCs w:val="24"/>
-        </w:rPr>
-        <w:t xml:space="preserve"> The developed system aims to provide easy and simple interface to book hostel according to the requirements.</w:t>
-      </w:r>
-    </w:p>
-    <w:p>
-      <w:pPr>
-        <w:widowControl/>
-        <w:autoSpaceDE/>
-        <w:autoSpaceDN/>
-        <w:spacing w:after="160" w:line="259" w:lineRule="auto"/>
-        <w:rPr>
-          <w:sz w:val="24"/>
-          <w:szCs w:val="24"/>
-        </w:rPr>
-      </w:pPr>
-      <w:r>
-        <w:rPr>
-          <w:sz w:val="24"/>
-          <w:szCs w:val="24"/>
-        </w:rPr>
+        <w:t>Implementing the Hostel Management System is expected to bring several positive outcomes. It will make tasks like assigning rooms,</w:t>
+      </w:r>
+      <w:r>
+        <w:rPr>
+          <w:sz w:val="24"/>
+          <w:szCs w:val="24"/>
+        </w:rPr>
+        <w:t xml:space="preserve"> getting real time information about rooms</w:t>
+      </w:r>
+      <w:r>
+        <w:rPr>
+          <w:sz w:val="24"/>
+          <w:szCs w:val="24"/>
+        </w:rPr>
+        <w:t>. By automating these tasks, it will reduce the workload for staff and cut down on mistakes in</w:t>
+      </w:r>
+      <w:r>
+        <w:rPr>
+          <w:sz w:val="24"/>
+          <w:szCs w:val="24"/>
+        </w:rPr>
+        <w:t xml:space="preserve"> </w:t>
+      </w:r>
+      <w:r>
+        <w:rPr>
+          <w:sz w:val="24"/>
+          <w:szCs w:val="24"/>
+        </w:rPr>
+        <w:t>resident details. Overall, these improvements should lead to a smoother experience for residents, clearer administrative decisions, and higher satisfaction levels in the hostel.</w:t>
+      </w:r>
+      <w:r>
+        <w:rPr>
+          <w:sz w:val="24"/>
+          <w:szCs w:val="24"/>
+        </w:rPr>
+        <w:t xml:space="preserve"> Along with that, the system provides easy user interface to interact with and also helps to compare the price of the hostels across different places. The developed system aims to provide easy and simple interface to book hostel according to the requirements.</w:t>
+      </w:r>
+    </w:p>
+    <w:p/>
+    <w:p>
+      <w:pPr>
+        <w:rPr>
+          <w:sz w:val="24"/>
+          <w:szCs w:val="24"/>
+        </w:rPr>
+      </w:pPr>
+      <w:r>
         <w:br w:type="page"/>
       </w:r>
     </w:p>
-    <w:bookmarkStart w:id="23" w:name="_Toc171449113" w:displacedByCustomXml="next"/>
+    <w:bookmarkStart w:id="23" w:name="_Toc171624330" w:displacedByCustomXml="next"/>
     <w:sdt>
       <w:sdtPr>
         <w:rPr>
@@ -6667,7 +7543,13 @@
         </w:sdt>
       </w:sdtContent>
     </w:sdt>
-    <w:p/>
+    <w:p>
+      <w:pPr>
+        <w:rPr>
+          <w:lang w:val="en-GB"/>
+        </w:rPr>
+      </w:pPr>
+    </w:p>
     <w:sectPr>
       <w:footerReference w:type="default" r:id="rId16"/>
       <w:pgSz w:w="11906" w:h="16838" w:code="9"/>
@@ -7313,6 +8195,119 @@
     </w:lvl>
   </w:abstractNum>
   <w:abstractNum w:abstractNumId="5" w15:restartNumberingAfterBreak="0">
+    <w:nsid w:val="2D750F24"/>
+    <w:multiLevelType w:val="hybridMultilevel"/>
+    <w:tmpl w:val="3A16E5E4"/>
+    <w:lvl w:ilvl="0" w:tplc="04090001">
+      <w:start w:val="1"/>
+      <w:numFmt w:val="bullet"/>
+      <w:lvlText w:val=""/>
+      <w:lvlJc w:val="left"/>
+      <w:pPr>
+        <w:ind w:left="3600" w:hanging="360"/>
+      </w:pPr>
+      <w:rPr>
+        <w:rFonts w:ascii="Symbol" w:hAnsi="Symbol" w:hint="default"/>
+      </w:rPr>
+    </w:lvl>
+    <w:lvl w:ilvl="1" w:tplc="04090003" w:tentative="1">
+      <w:start w:val="1"/>
+      <w:numFmt w:val="bullet"/>
+      <w:lvlText w:val="o"/>
+      <w:lvlJc w:val="left"/>
+      <w:pPr>
+        <w:ind w:left="4320" w:hanging="360"/>
+      </w:pPr>
+      <w:rPr>
+        <w:rFonts w:ascii="Courier New" w:hAnsi="Courier New" w:cs="Courier New" w:hint="default"/>
+      </w:rPr>
+    </w:lvl>
+    <w:lvl w:ilvl="2" w:tplc="04090005" w:tentative="1">
+      <w:start w:val="1"/>
+      <w:numFmt w:val="bullet"/>
+      <w:lvlText w:val=""/>
+      <w:lvlJc w:val="left"/>
+      <w:pPr>
+        <w:ind w:left="5040" w:hanging="360"/>
+      </w:pPr>
+      <w:rPr>
+        <w:rFonts w:ascii="Wingdings" w:hAnsi="Wingdings" w:hint="default"/>
+      </w:rPr>
+    </w:lvl>
+    <w:lvl w:ilvl="3" w:tplc="04090001" w:tentative="1">
+      <w:start w:val="1"/>
+      <w:numFmt w:val="bullet"/>
+      <w:lvlText w:val=""/>
+      <w:lvlJc w:val="left"/>
+      <w:pPr>
+        <w:ind w:left="5760" w:hanging="360"/>
+      </w:pPr>
+      <w:rPr>
+        <w:rFonts w:ascii="Symbol" w:hAnsi="Symbol" w:hint="default"/>
+      </w:rPr>
+    </w:lvl>
+    <w:lvl w:ilvl="4" w:tplc="04090003" w:tentative="1">
+      <w:start w:val="1"/>
+      <w:numFmt w:val="bullet"/>
+      <w:lvlText w:val="o"/>
+      <w:lvlJc w:val="left"/>
+      <w:pPr>
+        <w:ind w:left="6480" w:hanging="360"/>
+      </w:pPr>
+      <w:rPr>
+        <w:rFonts w:ascii="Courier New" w:hAnsi="Courier New" w:cs="Courier New" w:hint="default"/>
+      </w:rPr>
+    </w:lvl>
+    <w:lvl w:ilvl="5" w:tplc="04090005" w:tentative="1">
+      <w:start w:val="1"/>
+      <w:numFmt w:val="bullet"/>
+      <w:lvlText w:val=""/>
+      <w:lvlJc w:val="left"/>
+      <w:pPr>
+        <w:ind w:left="7200" w:hanging="360"/>
+      </w:pPr>
+      <w:rPr>
+        <w:rFonts w:ascii="Wingdings" w:hAnsi="Wingdings" w:hint="default"/>
+      </w:rPr>
+    </w:lvl>
+    <w:lvl w:ilvl="6" w:tplc="04090001" w:tentative="1">
+      <w:start w:val="1"/>
+      <w:numFmt w:val="bullet"/>
+      <w:lvlText w:val=""/>
+      <w:lvlJc w:val="left"/>
+      <w:pPr>
+        <w:ind w:left="7920" w:hanging="360"/>
+      </w:pPr>
+      <w:rPr>
+        <w:rFonts w:ascii="Symbol" w:hAnsi="Symbol" w:hint="default"/>
+      </w:rPr>
+    </w:lvl>
+    <w:lvl w:ilvl="7" w:tplc="04090003" w:tentative="1">
+      <w:start w:val="1"/>
+      <w:numFmt w:val="bullet"/>
+      <w:lvlText w:val="o"/>
+      <w:lvlJc w:val="left"/>
+      <w:pPr>
+        <w:ind w:left="8640" w:hanging="360"/>
+      </w:pPr>
+      <w:rPr>
+        <w:rFonts w:ascii="Courier New" w:hAnsi="Courier New" w:cs="Courier New" w:hint="default"/>
+      </w:rPr>
+    </w:lvl>
+    <w:lvl w:ilvl="8" w:tplc="04090005" w:tentative="1">
+      <w:start w:val="1"/>
+      <w:numFmt w:val="bullet"/>
+      <w:lvlText w:val=""/>
+      <w:lvlJc w:val="left"/>
+      <w:pPr>
+        <w:ind w:left="9360" w:hanging="360"/>
+      </w:pPr>
+      <w:rPr>
+        <w:rFonts w:ascii="Wingdings" w:hAnsi="Wingdings" w:hint="default"/>
+      </w:rPr>
+    </w:lvl>
+  </w:abstractNum>
+  <w:abstractNum w:abstractNumId="6" w15:restartNumberingAfterBreak="0">
     <w:nsid w:val="2F9F34F7"/>
     <w:multiLevelType w:val="hybridMultilevel"/>
     <w:tmpl w:val="A5F0510A"/>
@@ -7403,7 +8398,7 @@
       </w:pPr>
     </w:lvl>
   </w:abstractNum>
-  <w:abstractNum w:abstractNumId="6" w15:restartNumberingAfterBreak="0">
+  <w:abstractNum w:abstractNumId="7" w15:restartNumberingAfterBreak="0">
     <w:nsid w:val="36551801"/>
     <w:multiLevelType w:val="hybridMultilevel"/>
     <w:tmpl w:val="CF0C8916"/>
@@ -7492,7 +8487,7 @@
       </w:pPr>
     </w:lvl>
   </w:abstractNum>
-  <w:abstractNum w:abstractNumId="7" w15:restartNumberingAfterBreak="0">
+  <w:abstractNum w:abstractNumId="8" w15:restartNumberingAfterBreak="0">
     <w:nsid w:val="3C456CFC"/>
     <w:multiLevelType w:val="hybridMultilevel"/>
     <w:tmpl w:val="C89A79CE"/>
@@ -7581,7 +8576,7 @@
       </w:pPr>
     </w:lvl>
   </w:abstractNum>
-  <w:abstractNum w:abstractNumId="8" w15:restartNumberingAfterBreak="0">
+  <w:abstractNum w:abstractNumId="9" w15:restartNumberingAfterBreak="0">
     <w:nsid w:val="43EE3650"/>
     <w:multiLevelType w:val="hybridMultilevel"/>
     <w:tmpl w:val="8EC21024"/>
@@ -7670,7 +8665,7 @@
       </w:pPr>
     </w:lvl>
   </w:abstractNum>
-  <w:abstractNum w:abstractNumId="9" w15:restartNumberingAfterBreak="0">
+  <w:abstractNum w:abstractNumId="10" w15:restartNumberingAfterBreak="0">
     <w:nsid w:val="4BDC0592"/>
     <w:multiLevelType w:val="hybridMultilevel"/>
     <w:tmpl w:val="2B1E816E"/>
@@ -7759,7 +8754,7 @@
       </w:pPr>
     </w:lvl>
   </w:abstractNum>
-  <w:abstractNum w:abstractNumId="10" w15:restartNumberingAfterBreak="0">
+  <w:abstractNum w:abstractNumId="11" w15:restartNumberingAfterBreak="0">
     <w:nsid w:val="64C8226C"/>
     <w:multiLevelType w:val="hybridMultilevel"/>
     <w:tmpl w:val="DB8E6BEE"/>
@@ -7848,7 +8843,120 @@
       </w:pPr>
     </w:lvl>
   </w:abstractNum>
-  <w:abstractNum w:abstractNumId="11" w15:restartNumberingAfterBreak="0">
+  <w:abstractNum w:abstractNumId="12" w15:restartNumberingAfterBreak="0">
+    <w:nsid w:val="6535608C"/>
+    <w:multiLevelType w:val="hybridMultilevel"/>
+    <w:tmpl w:val="F9640830"/>
+    <w:lvl w:ilvl="0" w:tplc="04090001">
+      <w:start w:val="1"/>
+      <w:numFmt w:val="bullet"/>
+      <w:lvlText w:val=""/>
+      <w:lvlJc w:val="left"/>
+      <w:pPr>
+        <w:ind w:left="3240" w:hanging="360"/>
+      </w:pPr>
+      <w:rPr>
+        <w:rFonts w:ascii="Symbol" w:hAnsi="Symbol" w:hint="default"/>
+      </w:rPr>
+    </w:lvl>
+    <w:lvl w:ilvl="1" w:tplc="04090003" w:tentative="1">
+      <w:start w:val="1"/>
+      <w:numFmt w:val="bullet"/>
+      <w:lvlText w:val="o"/>
+      <w:lvlJc w:val="left"/>
+      <w:pPr>
+        <w:ind w:left="3960" w:hanging="360"/>
+      </w:pPr>
+      <w:rPr>
+        <w:rFonts w:ascii="Courier New" w:hAnsi="Courier New" w:cs="Courier New" w:hint="default"/>
+      </w:rPr>
+    </w:lvl>
+    <w:lvl w:ilvl="2" w:tplc="04090005" w:tentative="1">
+      <w:start w:val="1"/>
+      <w:numFmt w:val="bullet"/>
+      <w:lvlText w:val=""/>
+      <w:lvlJc w:val="left"/>
+      <w:pPr>
+        <w:ind w:left="4680" w:hanging="360"/>
+      </w:pPr>
+      <w:rPr>
+        <w:rFonts w:ascii="Wingdings" w:hAnsi="Wingdings" w:hint="default"/>
+      </w:rPr>
+    </w:lvl>
+    <w:lvl w:ilvl="3" w:tplc="04090001" w:tentative="1">
+      <w:start w:val="1"/>
+      <w:numFmt w:val="bullet"/>
+      <w:lvlText w:val=""/>
+      <w:lvlJc w:val="left"/>
+      <w:pPr>
+        <w:ind w:left="5400" w:hanging="360"/>
+      </w:pPr>
+      <w:rPr>
+        <w:rFonts w:ascii="Symbol" w:hAnsi="Symbol" w:hint="default"/>
+      </w:rPr>
+    </w:lvl>
+    <w:lvl w:ilvl="4" w:tplc="04090003" w:tentative="1">
+      <w:start w:val="1"/>
+      <w:numFmt w:val="bullet"/>
+      <w:lvlText w:val="o"/>
+      <w:lvlJc w:val="left"/>
+      <w:pPr>
+        <w:ind w:left="6120" w:hanging="360"/>
+      </w:pPr>
+      <w:rPr>
+        <w:rFonts w:ascii="Courier New" w:hAnsi="Courier New" w:cs="Courier New" w:hint="default"/>
+      </w:rPr>
+    </w:lvl>
+    <w:lvl w:ilvl="5" w:tplc="04090005" w:tentative="1">
+      <w:start w:val="1"/>
+      <w:numFmt w:val="bullet"/>
+      <w:lvlText w:val=""/>
+      <w:lvlJc w:val="left"/>
+      <w:pPr>
+        <w:ind w:left="6840" w:hanging="360"/>
+      </w:pPr>
+      <w:rPr>
+        <w:rFonts w:ascii="Wingdings" w:hAnsi="Wingdings" w:hint="default"/>
+      </w:rPr>
+    </w:lvl>
+    <w:lvl w:ilvl="6" w:tplc="04090001" w:tentative="1">
+      <w:start w:val="1"/>
+      <w:numFmt w:val="bullet"/>
+      <w:lvlText w:val=""/>
+      <w:lvlJc w:val="left"/>
+      <w:pPr>
+        <w:ind w:left="7560" w:hanging="360"/>
+      </w:pPr>
+      <w:rPr>
+        <w:rFonts w:ascii="Symbol" w:hAnsi="Symbol" w:hint="default"/>
+      </w:rPr>
+    </w:lvl>
+    <w:lvl w:ilvl="7" w:tplc="04090003" w:tentative="1">
+      <w:start w:val="1"/>
+      <w:numFmt w:val="bullet"/>
+      <w:lvlText w:val="o"/>
+      <w:lvlJc w:val="left"/>
+      <w:pPr>
+        <w:ind w:left="8280" w:hanging="360"/>
+      </w:pPr>
+      <w:rPr>
+        <w:rFonts w:ascii="Courier New" w:hAnsi="Courier New" w:cs="Courier New" w:hint="default"/>
+      </w:rPr>
+    </w:lvl>
+    <w:lvl w:ilvl="8" w:tplc="04090005" w:tentative="1">
+      <w:start w:val="1"/>
+      <w:numFmt w:val="bullet"/>
+      <w:lvlText w:val=""/>
+      <w:lvlJc w:val="left"/>
+      <w:pPr>
+        <w:ind w:left="9000" w:hanging="360"/>
+      </w:pPr>
+      <w:rPr>
+        <w:rFonts w:ascii="Wingdings" w:hAnsi="Wingdings" w:hint="default"/>
+      </w:rPr>
+    </w:lvl>
+  </w:abstractNum>
+  <w:abstractNum w:abstractNumId="13" w15:restartNumberingAfterBreak="0">
     <w:nsid w:val="65EA197C"/>
     <w:multiLevelType w:val="hybridMultilevel"/>
     <w:tmpl w:val="2A40293E"/>
@@ -7937,7 +9045,7 @@
       </w:pPr>
     </w:lvl>
   </w:abstractNum>
-  <w:abstractNum w:abstractNumId="12" w15:restartNumberingAfterBreak="0">
+  <w:abstractNum w:abstractNumId="14" w15:restartNumberingAfterBreak="0">
     <w:nsid w:val="66FA5361"/>
     <w:multiLevelType w:val="hybridMultilevel"/>
     <w:tmpl w:val="24E24312"/>
@@ -8026,7 +9134,7 @@
       </w:pPr>
     </w:lvl>
   </w:abstractNum>
-  <w:abstractNum w:abstractNumId="13" w15:restartNumberingAfterBreak="0">
+  <w:abstractNum w:abstractNumId="15" w15:restartNumberingAfterBreak="0">
     <w:nsid w:val="67421FE2"/>
     <w:multiLevelType w:val="hybridMultilevel"/>
     <w:tmpl w:val="FE4A0DFA"/>
@@ -8115,7 +9223,7 @@
       </w:pPr>
     </w:lvl>
   </w:abstractNum>
-  <w:abstractNum w:abstractNumId="14" w15:restartNumberingAfterBreak="0">
+  <w:abstractNum w:abstractNumId="16" w15:restartNumberingAfterBreak="0">
     <w:nsid w:val="68E01EE3"/>
     <w:multiLevelType w:val="hybridMultilevel"/>
     <w:tmpl w:val="35EAA30E"/>
@@ -8204,7 +9312,7 @@
       </w:pPr>
     </w:lvl>
   </w:abstractNum>
-  <w:abstractNum w:abstractNumId="15" w15:restartNumberingAfterBreak="0">
+  <w:abstractNum w:abstractNumId="17" w15:restartNumberingAfterBreak="0">
     <w:nsid w:val="697C776F"/>
     <w:multiLevelType w:val="hybridMultilevel"/>
     <w:tmpl w:val="5F6E6AB6"/>
@@ -8293,7 +9401,7 @@
       </w:pPr>
     </w:lvl>
   </w:abstractNum>
-  <w:abstractNum w:abstractNumId="16" w15:restartNumberingAfterBreak="0">
+  <w:abstractNum w:abstractNumId="18" w15:restartNumberingAfterBreak="0">
     <w:nsid w:val="7D876683"/>
     <w:multiLevelType w:val="hybridMultilevel"/>
     <w:tmpl w:val="15C20A44"/>
@@ -8382,7 +9490,7 @@
       </w:pPr>
     </w:lvl>
   </w:abstractNum>
-  <w:abstractNum w:abstractNumId="17" w15:restartNumberingAfterBreak="0">
+  <w:abstractNum w:abstractNumId="19" w15:restartNumberingAfterBreak="0">
     <w:nsid w:val="7E2E6D25"/>
     <w:multiLevelType w:val="hybridMultilevel"/>
     <w:tmpl w:val="E988A498"/>
@@ -8495,7 +9603,7 @@
       </w:rPr>
     </w:lvl>
   </w:abstractNum>
-  <w:abstractNum w:abstractNumId="18" w15:restartNumberingAfterBreak="0">
+  <w:abstractNum w:abstractNumId="20" w15:restartNumberingAfterBreak="0">
     <w:nsid w:val="7EEB510E"/>
     <w:multiLevelType w:val="hybridMultilevel"/>
     <w:tmpl w:val="09543728"/>
@@ -8610,7 +9718,7 @@
       </w:rPr>
     </w:lvl>
   </w:abstractNum>
-  <w:abstractNum w:abstractNumId="19" w15:restartNumberingAfterBreak="0">
+  <w:abstractNum w:abstractNumId="21" w15:restartNumberingAfterBreak="0">
     <w:nsid w:val="7F5064D5"/>
     <w:multiLevelType w:val="hybridMultilevel"/>
     <w:tmpl w:val="42A296D2"/>
@@ -8700,55 +9808,55 @@
     </w:lvl>
   </w:abstractNum>
   <w:num w:numId="1" w16cid:durableId="290214278">
-    <w:abstractNumId w:val="15"/>
+    <w:abstractNumId w:val="17"/>
   </w:num>
   <w:num w:numId="2" w16cid:durableId="1252423315">
-    <w:abstractNumId w:val="8"/>
+    <w:abstractNumId w:val="9"/>
   </w:num>
   <w:num w:numId="3" w16cid:durableId="236865296">
-    <w:abstractNumId w:val="18"/>
+    <w:abstractNumId w:val="20"/>
   </w:num>
   <w:num w:numId="4" w16cid:durableId="483160837">
     <w:abstractNumId w:val="4"/>
   </w:num>
   <w:num w:numId="5" w16cid:durableId="749277719">
-    <w:abstractNumId w:val="19"/>
+    <w:abstractNumId w:val="21"/>
   </w:num>
   <w:num w:numId="6" w16cid:durableId="2005544571">
-    <w:abstractNumId w:val="6"/>
+    <w:abstractNumId w:val="7"/>
   </w:num>
   <w:num w:numId="7" w16cid:durableId="1683509389">
-    <w:abstractNumId w:val="10"/>
+    <w:abstractNumId w:val="11"/>
   </w:num>
   <w:num w:numId="8" w16cid:durableId="849491362">
-    <w:abstractNumId w:val="14"/>
+    <w:abstractNumId w:val="16"/>
   </w:num>
   <w:num w:numId="9" w16cid:durableId="402801369">
-    <w:abstractNumId w:val="11"/>
+    <w:abstractNumId w:val="13"/>
   </w:num>
   <w:num w:numId="10" w16cid:durableId="1788739827">
-    <w:abstractNumId w:val="7"/>
+    <w:abstractNumId w:val="8"/>
   </w:num>
   <w:num w:numId="11" w16cid:durableId="617106038">
     <w:abstractNumId w:val="1"/>
   </w:num>
   <w:num w:numId="12" w16cid:durableId="1965571871">
-    <w:abstractNumId w:val="5"/>
+    <w:abstractNumId w:val="6"/>
   </w:num>
   <w:num w:numId="13" w16cid:durableId="1454983588">
-    <w:abstractNumId w:val="9"/>
+    <w:abstractNumId w:val="10"/>
   </w:num>
   <w:num w:numId="14" w16cid:durableId="1960335040">
     <w:abstractNumId w:val="2"/>
   </w:num>
   <w:num w:numId="15" w16cid:durableId="1952859953">
-    <w:abstractNumId w:val="16"/>
+    <w:abstractNumId w:val="18"/>
   </w:num>
   <w:num w:numId="16" w16cid:durableId="1133986776">
-    <w:abstractNumId w:val="12"/>
+    <w:abstractNumId w:val="14"/>
   </w:num>
   <w:num w:numId="17" w16cid:durableId="969169379">
-    <w:abstractNumId w:val="13"/>
+    <w:abstractNumId w:val="15"/>
   </w:num>
   <w:num w:numId="18" w16cid:durableId="808789761">
     <w:abstractNumId w:val="0"/>
@@ -8757,7 +9865,13 @@
     <w:abstractNumId w:val="3"/>
   </w:num>
   <w:num w:numId="20" w16cid:durableId="1682318651">
-    <w:abstractNumId w:val="17"/>
+    <w:abstractNumId w:val="19"/>
+  </w:num>
+  <w:num w:numId="21" w16cid:durableId="557402521">
+    <w:abstractNumId w:val="5"/>
+  </w:num>
+  <w:num w:numId="22" w16cid:durableId="697924348">
+    <w:abstractNumId w:val="12"/>
   </w:num>
 </w:numbering>
 </file>
@@ -9562,6 +10676,21 @@
       <w:color w:val="666666"/>
     </w:rPr>
   </w:style>
+  <w:style w:type="character" w:customStyle="1" w:styleId="minner">
+    <w:name w:val="minner"/>
+    <w:basedOn w:val="DefaultParagraphFont"/>
+    <w:rsid w:val="00B863A0"/>
+  </w:style>
+  <w:style w:type="character" w:customStyle="1" w:styleId="mbin">
+    <w:name w:val="mbin"/>
+    <w:basedOn w:val="DefaultParagraphFont"/>
+    <w:rsid w:val="00F219D1"/>
+  </w:style>
+  <w:style w:type="character" w:customStyle="1" w:styleId="katex-mathml">
+    <w:name w:val="katex-mathml"/>
+    <w:basedOn w:val="DefaultParagraphFont"/>
+    <w:rsid w:val="00F219D1"/>
+  </w:style>
 </w:styles>
 </file>
 

</xml_diff>